<commit_message>
Adding Supervisor Use Cases (ViewReport / AddCategory / ApproveGoal)
</commit_message>
<xml_diff>
--- a/Resources/Presentation 2/use-cases.docx
+++ b/Resources/Presentation 2/use-cases.docx
@@ -1,6 +1,6 @@
 
 <file path=word/document.xml><?xml version="1.0" encoding="utf-8"?>
-<w:document xmlns:wpc="http://schemas.microsoft.com/office/word/2010/wordprocessingCanvas" xmlns:cx="http://schemas.microsoft.com/office/drawing/2014/chartex" xmlns:cx1="http://schemas.microsoft.com/office/drawing/2015/9/8/chartex" xmlns:cx2="http://schemas.microsoft.com/office/drawing/2015/10/21/chartex" xmlns:mc="http://schemas.openxmlformats.org/markup-compatibility/2006" xmlns:o="urn:schemas-microsoft-com:office:office" xmlns:r="http://schemas.openxmlformats.org/officeDocument/2006/relationships" xmlns:m="http://schemas.openxmlformats.org/officeDocument/2006/math" xmlns:v="urn:schemas-microsoft-com:vml" xmlns:wp14="http://schemas.microsoft.com/office/word/2010/wordprocessingDrawing" xmlns:wp="http://schemas.openxmlformats.org/drawingml/2006/wordprocessingDrawing" xmlns:w10="urn:schemas-microsoft-com:office:word" xmlns:w="http://schemas.openxmlformats.org/wordprocessingml/2006/main" xmlns:w14="http://schemas.microsoft.com/office/word/2010/wordml" xmlns:w15="http://schemas.microsoft.com/office/word/2012/wordml" xmlns:w16se="http://schemas.microsoft.com/office/word/2015/wordml/symex" xmlns:wpg="http://schemas.microsoft.com/office/word/2010/wordprocessingGroup" xmlns:wpi="http://schemas.microsoft.com/office/word/2010/wordprocessingInk" xmlns:wne="http://schemas.microsoft.com/office/word/2006/wordml" xmlns:wps="http://schemas.microsoft.com/office/word/2010/wordprocessingShape" mc:Ignorable="w14 w15 w16se wp14">
+<w:document xmlns:wpc="http://schemas.microsoft.com/office/word/2010/wordprocessingCanvas" xmlns:mc="http://schemas.openxmlformats.org/markup-compatibility/2006" xmlns:o="urn:schemas-microsoft-com:office:office" xmlns:r="http://schemas.openxmlformats.org/officeDocument/2006/relationships" xmlns:m="http://schemas.openxmlformats.org/officeDocument/2006/math" xmlns:v="urn:schemas-microsoft-com:vml" xmlns:wp14="http://schemas.microsoft.com/office/word/2010/wordprocessingDrawing" xmlns:wp="http://schemas.openxmlformats.org/drawingml/2006/wordprocessingDrawing" xmlns:w10="urn:schemas-microsoft-com:office:word" xmlns:w="http://schemas.openxmlformats.org/wordprocessingml/2006/main" xmlns:w14="http://schemas.microsoft.com/office/word/2010/wordml" xmlns:w15="http://schemas.microsoft.com/office/word/2012/wordml" xmlns:wpg="http://schemas.microsoft.com/office/word/2010/wordprocessingGroup" xmlns:wpi="http://schemas.microsoft.com/office/word/2010/wordprocessingInk" xmlns:wne="http://schemas.microsoft.com/office/word/2006/wordml" xmlns:wps="http://schemas.microsoft.com/office/word/2010/wordprocessingShape" mc:Ignorable="w14 w15 wp14">
   <w:body>
     <w:p>
       <w:pPr>
@@ -90,7 +90,7 @@
             <v:path o:extrusionok="f" gradientshapeok="t" o:connecttype="rect"/>
             <o:lock v:ext="edit" aspectratio="t"/>
           </v:shapetype>
-          <v:shape id="_x0000_i1025" type="#_x0000_t75" style="width:482.25pt;height:436.75pt">
+          <v:shape id="_x0000_i1025" type="#_x0000_t75" style="width:482.55pt;height:436.85pt">
             <v:imagedata r:id="rId5" o:title="Use Case Diagram"/>
           </v:shape>
         </w:pict>
@@ -4764,14 +4764,7 @@
                 <w:rFonts w:ascii="Courier New" w:eastAsia="MS Mincho" w:hAnsi="Courier New" w:cs="Courier New"/>
                 <w:lang w:eastAsia="ja-JP"/>
               </w:rPr>
-              <w:t>Employee</w:t>
-            </w:r>
-            <w:r>
-              <w:rPr>
-                <w:rFonts w:ascii="Courier New" w:eastAsia="MS Mincho" w:hAnsi="Courier New" w:cs="Courier New"/>
-                <w:lang w:eastAsia="ja-JP"/>
-              </w:rPr>
-              <w:t xml:space="preserve"> </w:t>
+              <w:t xml:space="preserve">Employee </w:t>
             </w:r>
             <w:r>
               <w:rPr>
@@ -6254,14 +6247,7 @@
                 <w:rFonts w:ascii="Courier New" w:eastAsia="MS Mincho" w:hAnsi="Courier New" w:cs="Courier New"/>
                 <w:lang w:eastAsia="ja-JP"/>
               </w:rPr>
-              <w:t>User</w:t>
-            </w:r>
-            <w:r>
-              <w:rPr>
-                <w:rFonts w:ascii="Courier New" w:eastAsia="MS Mincho" w:hAnsi="Courier New" w:cs="Courier New"/>
-                <w:lang w:eastAsia="ja-JP"/>
-              </w:rPr>
-              <w:t xml:space="preserve"> </w:t>
+              <w:t xml:space="preserve">User </w:t>
             </w:r>
             <w:r>
               <w:rPr>
@@ -6335,14 +6321,7 @@
                 <w:rFonts w:ascii="Courier New" w:eastAsia="MS Mincho" w:hAnsi="Courier New" w:cs="Courier New"/>
                 <w:lang w:eastAsia="ja-JP"/>
               </w:rPr>
-              <w:t>User</w:t>
-            </w:r>
-            <w:r>
-              <w:rPr>
-                <w:rFonts w:ascii="Courier New" w:eastAsia="MS Mincho" w:hAnsi="Courier New" w:cs="Courier New"/>
-                <w:lang w:eastAsia="ja-JP"/>
-              </w:rPr>
-              <w:t xml:space="preserve">’s </w:t>
+              <w:t xml:space="preserve">User’s </w:t>
             </w:r>
             <w:r>
               <w:rPr>
@@ -6601,10 +6580,7 @@
       </w:pPr>
     </w:p>
     <w:p/>
-    <w:p>
-      <w:bookmarkStart w:id="0" w:name="_GoBack"/>
-      <w:bookmarkEnd w:id="0"/>
-    </w:p>
+    <w:p/>
     <w:p>
       <w:pPr>
         <w:spacing w:after="0" w:line="240" w:lineRule="auto"/>
@@ -6692,6 +6668,4010 @@
           <w:lang w:eastAsia="ja-JP"/>
         </w:rPr>
       </w:pPr>
+    </w:p>
+    <w:p>
+      <w:pPr>
+        <w:rPr>
+          <w:rFonts w:ascii="Times New Roman" w:eastAsia="MS Mincho" w:hAnsi="Times New Roman" w:cs="Times New Roman"/>
+          <w:sz w:val="24"/>
+          <w:szCs w:val="24"/>
+          <w:lang w:eastAsia="ja-JP"/>
+        </w:rPr>
+      </w:pPr>
+      <w:r>
+        <w:rPr>
+          <w:rFonts w:ascii="Times New Roman" w:eastAsia="MS Mincho" w:hAnsi="Times New Roman" w:cs="Times New Roman"/>
+          <w:sz w:val="24"/>
+          <w:szCs w:val="24"/>
+          <w:lang w:eastAsia="ja-JP"/>
+        </w:rPr>
+        <w:br w:type="page"/>
+      </w:r>
+    </w:p>
+    <w:p>
+      <w:pPr>
+        <w:rPr>
+          <w:rFonts w:ascii="Times New Roman" w:hAnsi="Times New Roman" w:cs="Times New Roman"/>
+          <w:sz w:val="28"/>
+          <w:szCs w:val="28"/>
+        </w:rPr>
+      </w:pPr>
+      <w:r>
+        <w:rPr>
+          <w:rFonts w:ascii="Times New Roman" w:hAnsi="Times New Roman" w:cs="Times New Roman"/>
+          <w:sz w:val="28"/>
+          <w:szCs w:val="28"/>
+        </w:rPr>
+        <w:lastRenderedPageBreak/>
+        <w:t xml:space="preserve">Supervisor </w:t>
+      </w:r>
+    </w:p>
+    <w:p>
+      <w:pPr>
+        <w:rPr>
+          <w:rFonts w:ascii="Times New Roman" w:hAnsi="Times New Roman" w:cs="Times New Roman"/>
+          <w:sz w:val="28"/>
+          <w:szCs w:val="28"/>
+        </w:rPr>
+      </w:pPr>
+    </w:p>
+    <w:tbl>
+      <w:tblPr>
+        <w:tblW w:w="8992" w:type="dxa"/>
+        <w:tblBorders>
+          <w:top w:val="single" w:sz="8" w:space="0" w:color="000000"/>
+          <w:bottom w:val="single" w:sz="8" w:space="0" w:color="000000"/>
+          <w:insideH w:val="single" w:sz="8" w:space="0" w:color="000000"/>
+        </w:tblBorders>
+        <w:tblCellMar>
+          <w:left w:w="0" w:type="dxa"/>
+          <w:right w:w="0" w:type="dxa"/>
+        </w:tblCellMar>
+        <w:tblLook w:val="04A0" w:firstRow="1" w:lastRow="0" w:firstColumn="1" w:lastColumn="0" w:noHBand="0" w:noVBand="1"/>
+      </w:tblPr>
+      <w:tblGrid>
+        <w:gridCol w:w="2332"/>
+        <w:gridCol w:w="6660"/>
+      </w:tblGrid>
+      <w:tr>
+        <w:trPr>
+          <w:trHeight w:val="277"/>
+        </w:trPr>
+        <w:tc>
+          <w:tcPr>
+            <w:tcW w:w="2332" w:type="dxa"/>
+            <w:tcMar>
+              <w:top w:w="72" w:type="dxa"/>
+              <w:left w:w="156" w:type="dxa"/>
+              <w:bottom w:w="72" w:type="dxa"/>
+              <w:right w:w="156" w:type="dxa"/>
+            </w:tcMar>
+            <w:hideMark/>
+          </w:tcPr>
+          <w:p>
+            <w:pPr>
+              <w:spacing w:after="0" w:line="240" w:lineRule="auto"/>
+              <w:rPr>
+                <w:rFonts w:ascii="Times New Roman" w:eastAsia="MS Mincho" w:hAnsi="Times New Roman" w:cs="Times New Roman"/>
+                <w:sz w:val="24"/>
+                <w:szCs w:val="24"/>
+                <w:lang w:eastAsia="ja-JP"/>
+              </w:rPr>
+            </w:pPr>
+            <w:r>
+              <w:rPr>
+                <w:rFonts w:ascii="Times New Roman" w:eastAsia="MS Mincho" w:hAnsi="Times New Roman" w:cs="Times New Roman"/>
+                <w:i/>
+                <w:lang w:eastAsia="ja-JP"/>
+              </w:rPr>
+              <w:t>Use Case</w:t>
+            </w:r>
+            <w:r>
+              <w:rPr>
+                <w:rFonts w:ascii="Times New Roman" w:eastAsia="MS Mincho" w:hAnsi="Times New Roman" w:cs="Times New Roman"/>
+                <w:i/>
+                <w:lang w:eastAsia="ja-JP"/>
+              </w:rPr>
+              <w:t xml:space="preserve"> name</w:t>
+            </w:r>
+            <w:r>
+              <w:rPr>
+                <w:rFonts w:ascii="Times New Roman" w:eastAsia="MS Mincho" w:hAnsi="Times New Roman" w:cs="Times New Roman"/>
+                <w:i/>
+                <w:iCs/>
+                <w:sz w:val="24"/>
+                <w:szCs w:val="24"/>
+                <w:lang w:eastAsia="ja-JP"/>
+              </w:rPr>
+              <w:t xml:space="preserve"> </w:t>
+            </w:r>
+          </w:p>
+        </w:tc>
+        <w:tc>
+          <w:tcPr>
+            <w:tcW w:w="6660" w:type="dxa"/>
+            <w:tcMar>
+              <w:top w:w="72" w:type="dxa"/>
+              <w:left w:w="156" w:type="dxa"/>
+              <w:bottom w:w="72" w:type="dxa"/>
+              <w:right w:w="156" w:type="dxa"/>
+            </w:tcMar>
+            <w:hideMark/>
+          </w:tcPr>
+          <w:p>
+            <w:pPr>
+              <w:spacing w:after="0" w:line="240" w:lineRule="auto"/>
+              <w:rPr>
+                <w:rFonts w:ascii="Courier New" w:eastAsia="MS Mincho" w:hAnsi="Courier New" w:cs="Courier New"/>
+                <w:lang w:eastAsia="ja-JP"/>
+              </w:rPr>
+            </w:pPr>
+            <w:proofErr w:type="spellStart"/>
+            <w:r>
+              <w:rPr>
+                <w:rFonts w:ascii="Courier New" w:eastAsia="MS Mincho" w:hAnsi="Courier New" w:cs="Courier New"/>
+                <w:lang w:eastAsia="ja-JP"/>
+              </w:rPr>
+              <w:t>ViewReport</w:t>
+            </w:r>
+            <w:proofErr w:type="spellEnd"/>
+          </w:p>
+        </w:tc>
+      </w:tr>
+      <w:tr>
+        <w:trPr>
+          <w:trHeight w:val="493"/>
+        </w:trPr>
+        <w:tc>
+          <w:tcPr>
+            <w:tcW w:w="2332" w:type="dxa"/>
+            <w:shd w:val="clear" w:color="auto" w:fill="FFFFFF"/>
+            <w:tcMar>
+              <w:top w:w="72" w:type="dxa"/>
+              <w:left w:w="156" w:type="dxa"/>
+              <w:bottom w:w="72" w:type="dxa"/>
+              <w:right w:w="156" w:type="dxa"/>
+            </w:tcMar>
+            <w:hideMark/>
+          </w:tcPr>
+          <w:p>
+            <w:pPr>
+              <w:spacing w:after="0" w:line="240" w:lineRule="auto"/>
+              <w:rPr>
+                <w:rFonts w:ascii="Times New Roman" w:eastAsia="MS Mincho" w:hAnsi="Times New Roman" w:cs="Times New Roman"/>
+                <w:i/>
+                <w:lang w:eastAsia="ja-JP"/>
+              </w:rPr>
+            </w:pPr>
+            <w:r>
+              <w:rPr>
+                <w:rFonts w:ascii="Times New Roman" w:eastAsia="MS Mincho" w:hAnsi="Times New Roman" w:cs="Times New Roman"/>
+                <w:i/>
+                <w:lang w:eastAsia="ja-JP"/>
+              </w:rPr>
+              <w:t>Participating actor</w:t>
+            </w:r>
+          </w:p>
+          <w:p>
+            <w:pPr>
+              <w:spacing w:after="0" w:line="240" w:lineRule="auto"/>
+              <w:rPr>
+                <w:rFonts w:ascii="Times New Roman" w:eastAsia="MS Mincho" w:hAnsi="Times New Roman" w:cs="Times New Roman"/>
+                <w:sz w:val="24"/>
+                <w:szCs w:val="24"/>
+                <w:lang w:eastAsia="ja-JP"/>
+              </w:rPr>
+            </w:pPr>
+            <w:r>
+              <w:rPr>
+                <w:rFonts w:ascii="Times New Roman" w:eastAsia="MS Mincho" w:hAnsi="Times New Roman" w:cs="Times New Roman"/>
+                <w:i/>
+                <w:lang w:eastAsia="ja-JP"/>
+              </w:rPr>
+              <w:t>instances</w:t>
+            </w:r>
+          </w:p>
+        </w:tc>
+        <w:tc>
+          <w:tcPr>
+            <w:tcW w:w="6660" w:type="dxa"/>
+            <w:shd w:val="clear" w:color="auto" w:fill="FFFFFF"/>
+            <w:tcMar>
+              <w:top w:w="72" w:type="dxa"/>
+              <w:left w:w="156" w:type="dxa"/>
+              <w:bottom w:w="72" w:type="dxa"/>
+              <w:right w:w="156" w:type="dxa"/>
+            </w:tcMar>
+            <w:hideMark/>
+          </w:tcPr>
+          <w:p>
+            <w:pPr>
+              <w:spacing w:after="0" w:line="240" w:lineRule="auto"/>
+              <w:rPr>
+                <w:rFonts w:ascii="Courier New" w:eastAsia="MS Mincho" w:hAnsi="Courier New" w:cs="Courier New"/>
+                <w:lang w:eastAsia="ja-JP"/>
+              </w:rPr>
+            </w:pPr>
+            <w:r>
+              <w:rPr>
+                <w:rFonts w:ascii="Times New Roman" w:eastAsia="MS Mincho" w:hAnsi="Times New Roman" w:cs="Times New Roman"/>
+                <w:lang w:eastAsia="ja-JP"/>
+              </w:rPr>
+              <w:t>Initiated by</w:t>
+            </w:r>
+            <w:r>
+              <w:rPr>
+                <w:rFonts w:ascii="Courier New" w:eastAsia="MS Mincho" w:hAnsi="Courier New" w:cs="Courier New"/>
+                <w:lang w:eastAsia="ja-JP"/>
+              </w:rPr>
+              <w:t xml:space="preserve"> Supervisor </w:t>
+            </w:r>
+          </w:p>
+          <w:p>
+            <w:pPr>
+              <w:spacing w:after="0" w:line="240" w:lineRule="auto"/>
+              <w:rPr>
+                <w:rFonts w:ascii="Times New Roman" w:eastAsia="MS Mincho" w:hAnsi="Times New Roman" w:cs="Times New Roman"/>
+                <w:sz w:val="24"/>
+                <w:szCs w:val="24"/>
+                <w:lang w:eastAsia="ja-JP"/>
+              </w:rPr>
+            </w:pPr>
+          </w:p>
+        </w:tc>
+      </w:tr>
+      <w:tr>
+        <w:trPr>
+          <w:trHeight w:val="2338"/>
+        </w:trPr>
+        <w:tc>
+          <w:tcPr>
+            <w:tcW w:w="2332" w:type="dxa"/>
+            <w:shd w:val="clear" w:color="auto" w:fill="FFFFFF"/>
+            <w:tcMar>
+              <w:top w:w="72" w:type="dxa"/>
+              <w:left w:w="156" w:type="dxa"/>
+              <w:bottom w:w="72" w:type="dxa"/>
+              <w:right w:w="156" w:type="dxa"/>
+            </w:tcMar>
+            <w:hideMark/>
+          </w:tcPr>
+          <w:p>
+            <w:pPr>
+              <w:spacing w:after="0" w:line="240" w:lineRule="auto"/>
+              <w:rPr>
+                <w:rFonts w:ascii="Times New Roman" w:eastAsia="MS Mincho" w:hAnsi="Times New Roman" w:cs="Times New Roman"/>
+                <w:sz w:val="24"/>
+                <w:szCs w:val="24"/>
+                <w:lang w:eastAsia="ja-JP"/>
+              </w:rPr>
+            </w:pPr>
+            <w:r>
+              <w:rPr>
+                <w:rFonts w:ascii="Times New Roman" w:eastAsia="MS Mincho" w:hAnsi="Times New Roman" w:cs="Times New Roman"/>
+                <w:i/>
+                <w:lang w:eastAsia="ja-JP"/>
+              </w:rPr>
+              <w:t>Flow of events</w:t>
+            </w:r>
+          </w:p>
+        </w:tc>
+        <w:tc>
+          <w:tcPr>
+            <w:tcW w:w="6660" w:type="dxa"/>
+            <w:shd w:val="clear" w:color="auto" w:fill="FFFFFF"/>
+            <w:tcMar>
+              <w:top w:w="72" w:type="dxa"/>
+              <w:left w:w="156" w:type="dxa"/>
+              <w:bottom w:w="72" w:type="dxa"/>
+              <w:right w:w="156" w:type="dxa"/>
+            </w:tcMar>
+            <w:hideMark/>
+          </w:tcPr>
+          <w:p>
+            <w:pPr>
+              <w:numPr>
+                <w:ilvl w:val="0"/>
+                <w:numId w:val="1"/>
+              </w:numPr>
+              <w:spacing w:after="0" w:line="240" w:lineRule="auto"/>
+              <w:rPr>
+                <w:rFonts w:ascii="Times New Roman" w:eastAsia="MS Mincho" w:hAnsi="Times New Roman" w:cs="Times New Roman"/>
+                <w:lang w:eastAsia="ja-JP"/>
+              </w:rPr>
+            </w:pPr>
+            <w:r>
+              <w:rPr>
+                <w:rFonts w:ascii="Times New Roman" w:eastAsia="MS Mincho" w:hAnsi="Times New Roman" w:cs="Times New Roman"/>
+                <w:lang w:eastAsia="ja-JP"/>
+              </w:rPr>
+              <w:t xml:space="preserve">The </w:t>
+            </w:r>
+            <w:r>
+              <w:rPr>
+                <w:rFonts w:ascii="Courier New" w:eastAsia="MS Mincho" w:hAnsi="Courier New" w:cs="Courier New"/>
+                <w:lang w:eastAsia="ja-JP"/>
+              </w:rPr>
+              <w:t xml:space="preserve">Supervisor </w:t>
+            </w:r>
+            <w:r>
+              <w:rPr>
+                <w:rFonts w:ascii="Times New Roman" w:eastAsia="MS Mincho" w:hAnsi="Times New Roman" w:cs="Times New Roman"/>
+                <w:lang w:eastAsia="ja-JP"/>
+              </w:rPr>
+              <w:t>is on the Main View and selects “View Report” button.</w:t>
+            </w:r>
+          </w:p>
+          <w:p>
+            <w:pPr>
+              <w:spacing w:after="0" w:line="240" w:lineRule="auto"/>
+              <w:ind w:left="360"/>
+              <w:rPr>
+                <w:rFonts w:ascii="Times New Roman" w:eastAsia="MS Mincho" w:hAnsi="Times New Roman" w:cs="Times New Roman"/>
+                <w:lang w:eastAsia="ja-JP"/>
+              </w:rPr>
+            </w:pPr>
+            <w:r>
+              <w:rPr>
+                <w:rFonts w:ascii="Times New Roman" w:eastAsia="MS Mincho" w:hAnsi="Times New Roman" w:cs="Times New Roman"/>
+                <w:lang w:eastAsia="ja-JP"/>
+              </w:rPr>
+              <w:t xml:space="preserve"> </w:t>
+            </w:r>
+          </w:p>
+          <w:p>
+            <w:pPr>
+              <w:numPr>
+                <w:ilvl w:val="0"/>
+                <w:numId w:val="1"/>
+              </w:numPr>
+              <w:spacing w:after="0" w:line="240" w:lineRule="auto"/>
+              <w:rPr>
+                <w:rFonts w:ascii="Times New Roman" w:eastAsia="MS Mincho" w:hAnsi="Times New Roman" w:cs="Times New Roman"/>
+                <w:lang w:eastAsia="ja-JP"/>
+              </w:rPr>
+            </w:pPr>
+            <w:proofErr w:type="spellStart"/>
+            <w:r>
+              <w:rPr>
+                <w:rFonts w:ascii="Courier New" w:eastAsia="MS Mincho" w:hAnsi="Courier New" w:cs="Courier New"/>
+                <w:lang w:eastAsia="ja-JP"/>
+              </w:rPr>
+              <w:t>GoalManager</w:t>
+            </w:r>
+            <w:proofErr w:type="spellEnd"/>
+            <w:r>
+              <w:rPr>
+                <w:rFonts w:ascii="Times New Roman" w:eastAsia="MS Mincho" w:hAnsi="Times New Roman" w:cs="Times New Roman"/>
+                <w:lang w:eastAsia="ja-JP"/>
+              </w:rPr>
+              <w:t xml:space="preserve"> </w:t>
+            </w:r>
+            <w:r>
+              <w:rPr>
+                <w:rFonts w:ascii="Times New Roman" w:eastAsia="MS Mincho" w:hAnsi="Times New Roman" w:cs="Times New Roman"/>
+                <w:lang w:eastAsia="ja-JP"/>
+              </w:rPr>
+              <w:t xml:space="preserve">queries the database and populates a form with a list of </w:t>
+            </w:r>
+            <w:r>
+              <w:rPr>
+                <w:rFonts w:ascii="Courier New" w:eastAsia="MS Mincho" w:hAnsi="Courier New" w:cs="Courier New"/>
+                <w:lang w:eastAsia="ja-JP"/>
+              </w:rPr>
+              <w:t xml:space="preserve">Employees </w:t>
+            </w:r>
+            <w:r>
+              <w:rPr>
+                <w:rFonts w:ascii="Times New Roman" w:eastAsia="MS Mincho" w:hAnsi="Times New Roman" w:cs="Times New Roman"/>
+                <w:lang w:eastAsia="ja-JP"/>
+              </w:rPr>
+              <w:t xml:space="preserve">under the </w:t>
+            </w:r>
+            <w:r>
+              <w:rPr>
+                <w:rFonts w:ascii="Courier New" w:eastAsia="MS Mincho" w:hAnsi="Courier New" w:cs="Courier New"/>
+                <w:lang w:eastAsia="ja-JP"/>
+              </w:rPr>
+              <w:t>Supervisor’s</w:t>
+            </w:r>
+            <w:r>
+              <w:rPr>
+                <w:rFonts w:ascii="Times New Roman" w:eastAsia="MS Mincho" w:hAnsi="Times New Roman" w:cs="Times New Roman"/>
+                <w:lang w:eastAsia="ja-JP"/>
+              </w:rPr>
+              <w:t xml:space="preserve"> department along with a list of departments the </w:t>
+            </w:r>
+            <w:r>
+              <w:rPr>
+                <w:rFonts w:ascii="Courier New" w:eastAsia="MS Mincho" w:hAnsi="Courier New" w:cs="Courier New"/>
+                <w:lang w:eastAsia="ja-JP"/>
+              </w:rPr>
+              <w:t>Supervisor</w:t>
+            </w:r>
+            <w:r>
+              <w:rPr>
+                <w:rFonts w:ascii="Times New Roman" w:eastAsia="MS Mincho" w:hAnsi="Times New Roman" w:cs="Times New Roman"/>
+                <w:lang w:eastAsia="ja-JP"/>
+              </w:rPr>
+              <w:t xml:space="preserve"> is in charge of.</w:t>
+            </w:r>
+            <w:r>
+              <w:rPr>
+                <w:rFonts w:ascii="Courier New" w:eastAsia="MS Mincho" w:hAnsi="Courier New" w:cs="Courier New"/>
+                <w:lang w:eastAsia="ja-JP"/>
+              </w:rPr>
+              <w:t xml:space="preserve"> </w:t>
+            </w:r>
+          </w:p>
+          <w:p>
+            <w:pPr>
+              <w:pStyle w:val="ListParagraph"/>
+              <w:rPr>
+                <w:rFonts w:eastAsia="MS Mincho"/>
+                <w:lang w:eastAsia="ja-JP"/>
+              </w:rPr>
+            </w:pPr>
+          </w:p>
+          <w:p>
+            <w:pPr>
+              <w:numPr>
+                <w:ilvl w:val="0"/>
+                <w:numId w:val="1"/>
+              </w:numPr>
+              <w:spacing w:after="0" w:line="240" w:lineRule="auto"/>
+              <w:rPr>
+                <w:rFonts w:ascii="Times New Roman" w:eastAsia="MS Mincho" w:hAnsi="Times New Roman" w:cs="Times New Roman"/>
+                <w:lang w:eastAsia="ja-JP"/>
+              </w:rPr>
+            </w:pPr>
+            <w:r>
+              <w:rPr>
+                <w:rFonts w:ascii="Times New Roman" w:eastAsia="MS Mincho" w:hAnsi="Times New Roman" w:cs="Times New Roman"/>
+                <w:lang w:eastAsia="ja-JP"/>
+              </w:rPr>
+              <w:t xml:space="preserve">The </w:t>
+            </w:r>
+            <w:r>
+              <w:rPr>
+                <w:rFonts w:ascii="Courier New" w:eastAsia="MS Mincho" w:hAnsi="Courier New" w:cs="Courier New"/>
+                <w:lang w:eastAsia="ja-JP"/>
+              </w:rPr>
+              <w:t xml:space="preserve">Supervisor </w:t>
+            </w:r>
+            <w:r>
+              <w:rPr>
+                <w:rFonts w:ascii="Times New Roman" w:eastAsia="MS Mincho" w:hAnsi="Times New Roman" w:cs="Times New Roman"/>
+                <w:lang w:eastAsia="ja-JP"/>
+              </w:rPr>
+              <w:t xml:space="preserve">selects an </w:t>
+            </w:r>
+            <w:r>
+              <w:rPr>
+                <w:rFonts w:ascii="Courier New" w:eastAsia="MS Mincho" w:hAnsi="Courier New" w:cs="Courier New"/>
+                <w:lang w:eastAsia="ja-JP"/>
+              </w:rPr>
+              <w:t>Employee</w:t>
+            </w:r>
+            <w:r>
+              <w:rPr>
+                <w:rFonts w:ascii="Times New Roman" w:eastAsia="MS Mincho" w:hAnsi="Times New Roman" w:cs="Times New Roman"/>
+                <w:lang w:eastAsia="ja-JP"/>
+              </w:rPr>
+              <w:t xml:space="preserve"> or department by selecting the “View” button next to the name.</w:t>
+            </w:r>
+          </w:p>
+          <w:p>
+            <w:pPr>
+              <w:spacing w:after="0" w:line="240" w:lineRule="auto"/>
+              <w:ind w:left="720"/>
+              <w:rPr>
+                <w:rFonts w:ascii="Times New Roman" w:eastAsia="MS Mincho" w:hAnsi="Times New Roman" w:cs="Times New Roman"/>
+                <w:lang w:eastAsia="ja-JP"/>
+              </w:rPr>
+            </w:pPr>
+          </w:p>
+          <w:p>
+            <w:pPr>
+              <w:numPr>
+                <w:ilvl w:val="0"/>
+                <w:numId w:val="1"/>
+              </w:numPr>
+              <w:spacing w:after="0" w:line="240" w:lineRule="auto"/>
+              <w:rPr>
+                <w:rFonts w:ascii="Times New Roman" w:eastAsia="MS Mincho" w:hAnsi="Times New Roman" w:cs="Times New Roman"/>
+                <w:lang w:eastAsia="ja-JP"/>
+              </w:rPr>
+            </w:pPr>
+            <w:proofErr w:type="spellStart"/>
+            <w:r>
+              <w:rPr>
+                <w:rFonts w:ascii="Courier New" w:eastAsia="MS Mincho" w:hAnsi="Courier New" w:cs="Courier New"/>
+                <w:lang w:eastAsia="ja-JP"/>
+              </w:rPr>
+              <w:t>GoalManager</w:t>
+            </w:r>
+            <w:proofErr w:type="spellEnd"/>
+            <w:r>
+              <w:rPr>
+                <w:rFonts w:ascii="Courier New" w:eastAsia="MS Mincho" w:hAnsi="Courier New" w:cs="Courier New"/>
+                <w:lang w:eastAsia="ja-JP"/>
+              </w:rPr>
+              <w:t xml:space="preserve"> </w:t>
+            </w:r>
+            <w:r>
+              <w:rPr>
+                <w:rFonts w:ascii="Times New Roman" w:eastAsia="MS Mincho" w:hAnsi="Times New Roman" w:cs="Times New Roman"/>
+                <w:lang w:eastAsia="ja-JP"/>
+              </w:rPr>
+              <w:t xml:space="preserve">validates the </w:t>
+            </w:r>
+            <w:r>
+              <w:rPr>
+                <w:rFonts w:ascii="Courier New" w:eastAsia="MS Mincho" w:hAnsi="Courier New" w:cs="Courier New"/>
+                <w:lang w:eastAsia="ja-JP"/>
+              </w:rPr>
+              <w:t>Supervisor’s</w:t>
+            </w:r>
+            <w:r>
+              <w:rPr>
+                <w:rFonts w:ascii="Times New Roman" w:eastAsia="MS Mincho" w:hAnsi="Times New Roman" w:cs="Times New Roman"/>
+                <w:lang w:eastAsia="ja-JP"/>
+              </w:rPr>
+              <w:t xml:space="preserve"> request and displays the default Employee/department View Report form.</w:t>
+            </w:r>
+          </w:p>
+          <w:p>
+            <w:pPr>
+              <w:pStyle w:val="ListParagraph"/>
+              <w:rPr>
+                <w:rFonts w:eastAsia="MS Mincho"/>
+                <w:lang w:eastAsia="ja-JP"/>
+              </w:rPr>
+            </w:pPr>
+          </w:p>
+          <w:p>
+            <w:pPr>
+              <w:numPr>
+                <w:ilvl w:val="0"/>
+                <w:numId w:val="1"/>
+              </w:numPr>
+              <w:spacing w:after="0" w:line="240" w:lineRule="auto"/>
+              <w:rPr>
+                <w:rFonts w:ascii="Times New Roman" w:eastAsia="MS Mincho" w:hAnsi="Times New Roman" w:cs="Times New Roman"/>
+                <w:lang w:eastAsia="ja-JP"/>
+              </w:rPr>
+            </w:pPr>
+            <w:r>
+              <w:rPr>
+                <w:rFonts w:ascii="Times New Roman" w:eastAsia="MS Mincho" w:hAnsi="Times New Roman" w:cs="Times New Roman"/>
+                <w:lang w:eastAsia="ja-JP"/>
+              </w:rPr>
+              <w:t xml:space="preserve">The </w:t>
+            </w:r>
+            <w:r>
+              <w:rPr>
+                <w:rFonts w:ascii="Courier New" w:eastAsia="MS Mincho" w:hAnsi="Courier New" w:cs="Courier New"/>
+                <w:lang w:eastAsia="ja-JP"/>
+              </w:rPr>
+              <w:t xml:space="preserve">Supervisor </w:t>
+            </w:r>
+            <w:r>
+              <w:rPr>
+                <w:rFonts w:ascii="Times New Roman" w:eastAsia="MS Mincho" w:hAnsi="Times New Roman" w:cs="Times New Roman"/>
+                <w:lang w:eastAsia="ja-JP"/>
+              </w:rPr>
+              <w:t>is now able to view the Employee/department report.</w:t>
+            </w:r>
+          </w:p>
+        </w:tc>
+      </w:tr>
+      <w:tr>
+        <w:trPr>
+          <w:trHeight w:val="466"/>
+        </w:trPr>
+        <w:tc>
+          <w:tcPr>
+            <w:tcW w:w="2332" w:type="dxa"/>
+            <w:shd w:val="clear" w:color="auto" w:fill="FFFFFF"/>
+            <w:tcMar>
+              <w:top w:w="72" w:type="dxa"/>
+              <w:left w:w="156" w:type="dxa"/>
+              <w:bottom w:w="72" w:type="dxa"/>
+              <w:right w:w="156" w:type="dxa"/>
+            </w:tcMar>
+          </w:tcPr>
+          <w:p>
+            <w:pPr>
+              <w:spacing w:after="0" w:line="240" w:lineRule="auto"/>
+              <w:rPr>
+                <w:rFonts w:ascii="Times New Roman" w:eastAsia="MS Mincho" w:hAnsi="Times New Roman" w:cs="Times New Roman"/>
+                <w:sz w:val="24"/>
+                <w:szCs w:val="24"/>
+                <w:lang w:eastAsia="ja-JP"/>
+              </w:rPr>
+            </w:pPr>
+            <w:r>
+              <w:rPr>
+                <w:rFonts w:ascii="Times New Roman" w:eastAsia="MS Mincho" w:hAnsi="Times New Roman" w:cs="Times New Roman"/>
+                <w:i/>
+                <w:lang w:eastAsia="ja-JP"/>
+              </w:rPr>
+              <w:t>Entry condition</w:t>
+            </w:r>
+            <w:r>
+              <w:rPr>
+                <w:rFonts w:ascii="Times New Roman" w:eastAsia="MS Mincho" w:hAnsi="Times New Roman" w:cs="Times New Roman"/>
+                <w:i/>
+                <w:iCs/>
+                <w:sz w:val="24"/>
+                <w:szCs w:val="24"/>
+                <w:lang w:eastAsia="ja-JP"/>
+              </w:rPr>
+              <w:t xml:space="preserve"> </w:t>
+            </w:r>
+          </w:p>
+        </w:tc>
+        <w:tc>
+          <w:tcPr>
+            <w:tcW w:w="6660" w:type="dxa"/>
+            <w:shd w:val="clear" w:color="auto" w:fill="FFFFFF"/>
+            <w:tcMar>
+              <w:top w:w="72" w:type="dxa"/>
+              <w:left w:w="156" w:type="dxa"/>
+              <w:bottom w:w="72" w:type="dxa"/>
+              <w:right w:w="156" w:type="dxa"/>
+            </w:tcMar>
+          </w:tcPr>
+          <w:p>
+            <w:pPr>
+              <w:spacing w:after="0" w:line="240" w:lineRule="auto"/>
+              <w:rPr>
+                <w:rFonts w:ascii="Times New Roman" w:eastAsia="MS Mincho" w:hAnsi="Times New Roman" w:cs="Times New Roman"/>
+                <w:lang w:eastAsia="ja-JP"/>
+              </w:rPr>
+            </w:pPr>
+            <w:r>
+              <w:rPr>
+                <w:rFonts w:ascii="Courier New" w:eastAsia="MS Mincho" w:hAnsi="Courier New" w:cs="Courier New"/>
+                <w:lang w:eastAsia="ja-JP"/>
+              </w:rPr>
+              <w:t xml:space="preserve">Supervisor </w:t>
+            </w:r>
+            <w:r>
+              <w:rPr>
+                <w:rFonts w:ascii="Times New Roman" w:eastAsia="MS Mincho" w:hAnsi="Times New Roman" w:cs="Times New Roman"/>
+                <w:lang w:eastAsia="ja-JP"/>
+              </w:rPr>
+              <w:t>is logged in.</w:t>
+            </w:r>
+          </w:p>
+        </w:tc>
+      </w:tr>
+      <w:tr>
+        <w:trPr>
+          <w:trHeight w:val="511"/>
+        </w:trPr>
+        <w:tc>
+          <w:tcPr>
+            <w:tcW w:w="2332" w:type="dxa"/>
+            <w:shd w:val="clear" w:color="auto" w:fill="FFFFFF"/>
+            <w:tcMar>
+              <w:top w:w="72" w:type="dxa"/>
+              <w:left w:w="156" w:type="dxa"/>
+              <w:bottom w:w="72" w:type="dxa"/>
+              <w:right w:w="156" w:type="dxa"/>
+            </w:tcMar>
+          </w:tcPr>
+          <w:p>
+            <w:pPr>
+              <w:spacing w:after="0" w:line="240" w:lineRule="auto"/>
+              <w:rPr>
+                <w:rFonts w:ascii="Times New Roman" w:eastAsia="MS Mincho" w:hAnsi="Times New Roman" w:cs="Times New Roman"/>
+                <w:i/>
+                <w:lang w:eastAsia="ja-JP"/>
+              </w:rPr>
+            </w:pPr>
+            <w:r>
+              <w:rPr>
+                <w:rFonts w:ascii="Times New Roman" w:eastAsia="MS Mincho" w:hAnsi="Times New Roman" w:cs="Times New Roman"/>
+                <w:i/>
+                <w:lang w:eastAsia="ja-JP"/>
+              </w:rPr>
+              <w:t>Exit condition</w:t>
+            </w:r>
+          </w:p>
+        </w:tc>
+        <w:tc>
+          <w:tcPr>
+            <w:tcW w:w="6660" w:type="dxa"/>
+            <w:shd w:val="clear" w:color="auto" w:fill="FFFFFF"/>
+            <w:tcMar>
+              <w:top w:w="72" w:type="dxa"/>
+              <w:left w:w="156" w:type="dxa"/>
+              <w:bottom w:w="72" w:type="dxa"/>
+              <w:right w:w="156" w:type="dxa"/>
+            </w:tcMar>
+          </w:tcPr>
+          <w:p>
+            <w:pPr>
+              <w:spacing w:after="0" w:line="240" w:lineRule="auto"/>
+              <w:rPr>
+                <w:rFonts w:ascii="Times New Roman" w:eastAsia="MS Mincho" w:hAnsi="Times New Roman" w:cs="Times New Roman"/>
+                <w:u w:val="single"/>
+                <w:lang w:eastAsia="ja-JP"/>
+              </w:rPr>
+            </w:pPr>
+            <w:r>
+              <w:rPr>
+                <w:rFonts w:ascii="Courier New" w:eastAsia="MS Mincho" w:hAnsi="Courier New" w:cs="Courier New"/>
+                <w:lang w:eastAsia="ja-JP"/>
+              </w:rPr>
+              <w:t xml:space="preserve">Supervisor </w:t>
+            </w:r>
+            <w:r>
+              <w:rPr>
+                <w:rFonts w:ascii="Times New Roman" w:eastAsia="MS Mincho" w:hAnsi="Times New Roman" w:cs="Times New Roman"/>
+                <w:lang w:eastAsia="ja-JP"/>
+              </w:rPr>
+              <w:t>selects the “Done” button on the View Report form.</w:t>
+            </w:r>
+          </w:p>
+        </w:tc>
+      </w:tr>
+      <w:tr>
+        <w:trPr>
+          <w:trHeight w:val="448"/>
+        </w:trPr>
+        <w:tc>
+          <w:tcPr>
+            <w:tcW w:w="2332" w:type="dxa"/>
+            <w:shd w:val="clear" w:color="auto" w:fill="FFFFFF"/>
+            <w:tcMar>
+              <w:top w:w="72" w:type="dxa"/>
+              <w:left w:w="156" w:type="dxa"/>
+              <w:bottom w:w="72" w:type="dxa"/>
+              <w:right w:w="156" w:type="dxa"/>
+            </w:tcMar>
+          </w:tcPr>
+          <w:p>
+            <w:pPr>
+              <w:spacing w:after="0" w:line="240" w:lineRule="auto"/>
+              <w:rPr>
+                <w:rFonts w:ascii="Times New Roman" w:eastAsia="MS Mincho" w:hAnsi="Times New Roman" w:cs="Times New Roman"/>
+                <w:i/>
+                <w:lang w:eastAsia="ja-JP"/>
+              </w:rPr>
+            </w:pPr>
+            <w:r>
+              <w:rPr>
+                <w:rFonts w:ascii="Times New Roman" w:eastAsia="MS Mincho" w:hAnsi="Times New Roman" w:cs="Times New Roman"/>
+                <w:i/>
+                <w:lang w:eastAsia="ja-JP"/>
+              </w:rPr>
+              <w:t>Quality Requirements</w:t>
+            </w:r>
+          </w:p>
+        </w:tc>
+        <w:tc>
+          <w:tcPr>
+            <w:tcW w:w="6660" w:type="dxa"/>
+            <w:shd w:val="clear" w:color="auto" w:fill="FFFFFF"/>
+            <w:tcMar>
+              <w:top w:w="72" w:type="dxa"/>
+              <w:left w:w="156" w:type="dxa"/>
+              <w:bottom w:w="72" w:type="dxa"/>
+              <w:right w:w="156" w:type="dxa"/>
+            </w:tcMar>
+          </w:tcPr>
+          <w:p>
+            <w:pPr>
+              <w:tabs>
+                <w:tab w:val="left" w:pos="1218"/>
+              </w:tabs>
+              <w:spacing w:after="0" w:line="240" w:lineRule="auto"/>
+              <w:rPr>
+                <w:rFonts w:ascii="Times New Roman" w:eastAsia="MS Mincho" w:hAnsi="Times New Roman" w:cs="Times New Roman"/>
+                <w:lang w:eastAsia="ja-JP"/>
+              </w:rPr>
+            </w:pPr>
+            <w:r>
+              <w:rPr>
+                <w:rFonts w:ascii="Times New Roman" w:eastAsia="MS Mincho" w:hAnsi="Times New Roman" w:cs="Times New Roman"/>
+                <w:lang w:eastAsia="ja-JP"/>
+              </w:rPr>
+              <w:tab/>
+            </w:r>
+          </w:p>
+        </w:tc>
+      </w:tr>
+    </w:tbl>
+    <w:p/>
+    <w:p>
+      <w:r>
+        <w:br w:type="page"/>
+      </w:r>
+    </w:p>
+    <w:p/>
+    <w:tbl>
+      <w:tblPr>
+        <w:tblW w:w="8992" w:type="dxa"/>
+        <w:tblBorders>
+          <w:top w:val="single" w:sz="8" w:space="0" w:color="000000"/>
+          <w:bottom w:val="single" w:sz="8" w:space="0" w:color="000000"/>
+          <w:insideH w:val="single" w:sz="8" w:space="0" w:color="000000"/>
+        </w:tblBorders>
+        <w:tblCellMar>
+          <w:left w:w="0" w:type="dxa"/>
+          <w:right w:w="0" w:type="dxa"/>
+        </w:tblCellMar>
+        <w:tblLook w:val="04A0" w:firstRow="1" w:lastRow="0" w:firstColumn="1" w:lastColumn="0" w:noHBand="0" w:noVBand="1"/>
+      </w:tblPr>
+      <w:tblGrid>
+        <w:gridCol w:w="2332"/>
+        <w:gridCol w:w="6660"/>
+      </w:tblGrid>
+      <w:tr>
+        <w:trPr>
+          <w:trHeight w:val="277"/>
+        </w:trPr>
+        <w:tc>
+          <w:tcPr>
+            <w:tcW w:w="2332" w:type="dxa"/>
+            <w:tcMar>
+              <w:top w:w="72" w:type="dxa"/>
+              <w:left w:w="156" w:type="dxa"/>
+              <w:bottom w:w="72" w:type="dxa"/>
+              <w:right w:w="156" w:type="dxa"/>
+            </w:tcMar>
+            <w:hideMark/>
+          </w:tcPr>
+          <w:p>
+            <w:pPr>
+              <w:spacing w:after="0" w:line="240" w:lineRule="auto"/>
+              <w:rPr>
+                <w:rFonts w:ascii="Times New Roman" w:eastAsia="MS Mincho" w:hAnsi="Times New Roman" w:cs="Times New Roman"/>
+                <w:sz w:val="24"/>
+                <w:szCs w:val="24"/>
+                <w:lang w:eastAsia="ja-JP"/>
+              </w:rPr>
+            </w:pPr>
+            <w:r>
+              <w:rPr>
+                <w:rFonts w:ascii="Times New Roman" w:eastAsia="MS Mincho" w:hAnsi="Times New Roman" w:cs="Times New Roman"/>
+                <w:i/>
+                <w:lang w:eastAsia="ja-JP"/>
+              </w:rPr>
+              <w:t>Use Case</w:t>
+            </w:r>
+            <w:r>
+              <w:rPr>
+                <w:rFonts w:ascii="Times New Roman" w:eastAsia="MS Mincho" w:hAnsi="Times New Roman" w:cs="Times New Roman"/>
+                <w:i/>
+                <w:lang w:eastAsia="ja-JP"/>
+              </w:rPr>
+              <w:t xml:space="preserve"> name</w:t>
+            </w:r>
+            <w:r>
+              <w:rPr>
+                <w:rFonts w:ascii="Times New Roman" w:eastAsia="MS Mincho" w:hAnsi="Times New Roman" w:cs="Times New Roman"/>
+                <w:i/>
+                <w:iCs/>
+                <w:sz w:val="24"/>
+                <w:szCs w:val="24"/>
+                <w:lang w:eastAsia="ja-JP"/>
+              </w:rPr>
+              <w:t xml:space="preserve"> </w:t>
+            </w:r>
+          </w:p>
+        </w:tc>
+        <w:tc>
+          <w:tcPr>
+            <w:tcW w:w="6660" w:type="dxa"/>
+            <w:tcMar>
+              <w:top w:w="72" w:type="dxa"/>
+              <w:left w:w="156" w:type="dxa"/>
+              <w:bottom w:w="72" w:type="dxa"/>
+              <w:right w:w="156" w:type="dxa"/>
+            </w:tcMar>
+            <w:hideMark/>
+          </w:tcPr>
+          <w:p>
+            <w:pPr>
+              <w:spacing w:after="0" w:line="240" w:lineRule="auto"/>
+              <w:rPr>
+                <w:rFonts w:ascii="Courier New" w:eastAsia="MS Mincho" w:hAnsi="Courier New" w:cs="Courier New"/>
+                <w:lang w:eastAsia="ja-JP"/>
+              </w:rPr>
+            </w:pPr>
+            <w:proofErr w:type="spellStart"/>
+            <w:r>
+              <w:rPr>
+                <w:rFonts w:ascii="Courier New" w:eastAsia="MS Mincho" w:hAnsi="Courier New" w:cs="Courier New"/>
+                <w:lang w:eastAsia="ja-JP"/>
+              </w:rPr>
+              <w:t>ApproveGoal</w:t>
+            </w:r>
+            <w:proofErr w:type="spellEnd"/>
+          </w:p>
+        </w:tc>
+      </w:tr>
+      <w:tr>
+        <w:trPr>
+          <w:trHeight w:val="493"/>
+        </w:trPr>
+        <w:tc>
+          <w:tcPr>
+            <w:tcW w:w="2332" w:type="dxa"/>
+            <w:shd w:val="clear" w:color="auto" w:fill="FFFFFF"/>
+            <w:tcMar>
+              <w:top w:w="72" w:type="dxa"/>
+              <w:left w:w="156" w:type="dxa"/>
+              <w:bottom w:w="72" w:type="dxa"/>
+              <w:right w:w="156" w:type="dxa"/>
+            </w:tcMar>
+            <w:hideMark/>
+          </w:tcPr>
+          <w:p>
+            <w:pPr>
+              <w:spacing w:after="0" w:line="240" w:lineRule="auto"/>
+              <w:rPr>
+                <w:rFonts w:ascii="Times New Roman" w:eastAsia="MS Mincho" w:hAnsi="Times New Roman" w:cs="Times New Roman"/>
+                <w:i/>
+                <w:lang w:eastAsia="ja-JP"/>
+              </w:rPr>
+            </w:pPr>
+            <w:r>
+              <w:rPr>
+                <w:rFonts w:ascii="Times New Roman" w:eastAsia="MS Mincho" w:hAnsi="Times New Roman" w:cs="Times New Roman"/>
+                <w:i/>
+                <w:lang w:eastAsia="ja-JP"/>
+              </w:rPr>
+              <w:t>Participating actor</w:t>
+            </w:r>
+          </w:p>
+          <w:p>
+            <w:pPr>
+              <w:spacing w:after="0" w:line="240" w:lineRule="auto"/>
+              <w:rPr>
+                <w:rFonts w:ascii="Times New Roman" w:eastAsia="MS Mincho" w:hAnsi="Times New Roman" w:cs="Times New Roman"/>
+                <w:sz w:val="24"/>
+                <w:szCs w:val="24"/>
+                <w:lang w:eastAsia="ja-JP"/>
+              </w:rPr>
+            </w:pPr>
+            <w:r>
+              <w:rPr>
+                <w:rFonts w:ascii="Times New Roman" w:eastAsia="MS Mincho" w:hAnsi="Times New Roman" w:cs="Times New Roman"/>
+                <w:i/>
+                <w:lang w:eastAsia="ja-JP"/>
+              </w:rPr>
+              <w:t>instances</w:t>
+            </w:r>
+          </w:p>
+        </w:tc>
+        <w:tc>
+          <w:tcPr>
+            <w:tcW w:w="6660" w:type="dxa"/>
+            <w:shd w:val="clear" w:color="auto" w:fill="FFFFFF"/>
+            <w:tcMar>
+              <w:top w:w="72" w:type="dxa"/>
+              <w:left w:w="156" w:type="dxa"/>
+              <w:bottom w:w="72" w:type="dxa"/>
+              <w:right w:w="156" w:type="dxa"/>
+            </w:tcMar>
+            <w:hideMark/>
+          </w:tcPr>
+          <w:p>
+            <w:pPr>
+              <w:spacing w:after="0" w:line="240" w:lineRule="auto"/>
+              <w:rPr>
+                <w:rFonts w:ascii="Courier New" w:eastAsia="MS Mincho" w:hAnsi="Courier New" w:cs="Courier New"/>
+                <w:lang w:eastAsia="ja-JP"/>
+              </w:rPr>
+            </w:pPr>
+            <w:r>
+              <w:rPr>
+                <w:rFonts w:ascii="Times New Roman" w:eastAsia="MS Mincho" w:hAnsi="Times New Roman" w:cs="Times New Roman"/>
+                <w:lang w:eastAsia="ja-JP"/>
+              </w:rPr>
+              <w:t>Initiated by</w:t>
+            </w:r>
+            <w:r>
+              <w:rPr>
+                <w:rFonts w:ascii="Courier New" w:eastAsia="MS Mincho" w:hAnsi="Courier New" w:cs="Courier New"/>
+                <w:lang w:eastAsia="ja-JP"/>
+              </w:rPr>
+              <w:t xml:space="preserve"> Supervisor </w:t>
+            </w:r>
+          </w:p>
+          <w:p>
+            <w:pPr>
+              <w:spacing w:after="0" w:line="240" w:lineRule="auto"/>
+              <w:rPr>
+                <w:rFonts w:ascii="Times New Roman" w:eastAsia="MS Mincho" w:hAnsi="Times New Roman" w:cs="Times New Roman"/>
+                <w:sz w:val="24"/>
+                <w:szCs w:val="24"/>
+                <w:lang w:eastAsia="ja-JP"/>
+              </w:rPr>
+            </w:pPr>
+          </w:p>
+        </w:tc>
+      </w:tr>
+      <w:tr>
+        <w:trPr>
+          <w:trHeight w:val="2338"/>
+        </w:trPr>
+        <w:tc>
+          <w:tcPr>
+            <w:tcW w:w="2332" w:type="dxa"/>
+            <w:shd w:val="clear" w:color="auto" w:fill="FFFFFF"/>
+            <w:tcMar>
+              <w:top w:w="72" w:type="dxa"/>
+              <w:left w:w="156" w:type="dxa"/>
+              <w:bottom w:w="72" w:type="dxa"/>
+              <w:right w:w="156" w:type="dxa"/>
+            </w:tcMar>
+            <w:hideMark/>
+          </w:tcPr>
+          <w:p>
+            <w:pPr>
+              <w:spacing w:after="0" w:line="240" w:lineRule="auto"/>
+              <w:rPr>
+                <w:rFonts w:ascii="Times New Roman" w:eastAsia="MS Mincho" w:hAnsi="Times New Roman" w:cs="Times New Roman"/>
+                <w:sz w:val="24"/>
+                <w:szCs w:val="24"/>
+                <w:lang w:eastAsia="ja-JP"/>
+              </w:rPr>
+            </w:pPr>
+            <w:r>
+              <w:rPr>
+                <w:rFonts w:ascii="Times New Roman" w:eastAsia="MS Mincho" w:hAnsi="Times New Roman" w:cs="Times New Roman"/>
+                <w:i/>
+                <w:lang w:eastAsia="ja-JP"/>
+              </w:rPr>
+              <w:t>Flow of events</w:t>
+            </w:r>
+          </w:p>
+        </w:tc>
+        <w:tc>
+          <w:tcPr>
+            <w:tcW w:w="6660" w:type="dxa"/>
+            <w:shd w:val="clear" w:color="auto" w:fill="FFFFFF"/>
+            <w:tcMar>
+              <w:top w:w="72" w:type="dxa"/>
+              <w:left w:w="156" w:type="dxa"/>
+              <w:bottom w:w="72" w:type="dxa"/>
+              <w:right w:w="156" w:type="dxa"/>
+            </w:tcMar>
+            <w:hideMark/>
+          </w:tcPr>
+          <w:p>
+            <w:pPr>
+              <w:numPr>
+                <w:ilvl w:val="0"/>
+                <w:numId w:val="18"/>
+              </w:numPr>
+              <w:spacing w:after="0" w:line="240" w:lineRule="auto"/>
+              <w:rPr>
+                <w:rFonts w:ascii="Times New Roman" w:eastAsia="MS Mincho" w:hAnsi="Times New Roman" w:cs="Times New Roman"/>
+                <w:lang w:eastAsia="ja-JP"/>
+              </w:rPr>
+            </w:pPr>
+            <w:r>
+              <w:rPr>
+                <w:rFonts w:ascii="Times New Roman" w:eastAsia="MS Mincho" w:hAnsi="Times New Roman" w:cs="Times New Roman"/>
+                <w:lang w:eastAsia="ja-JP"/>
+              </w:rPr>
+              <w:t xml:space="preserve">The </w:t>
+            </w:r>
+            <w:r>
+              <w:rPr>
+                <w:rFonts w:ascii="Courier New" w:eastAsia="MS Mincho" w:hAnsi="Courier New" w:cs="Courier New"/>
+                <w:lang w:eastAsia="ja-JP"/>
+              </w:rPr>
+              <w:t xml:space="preserve">Supervisor </w:t>
+            </w:r>
+            <w:r>
+              <w:rPr>
+                <w:rFonts w:ascii="Times New Roman" w:eastAsia="MS Mincho" w:hAnsi="Times New Roman" w:cs="Times New Roman"/>
+                <w:lang w:eastAsia="ja-JP"/>
+              </w:rPr>
+              <w:t>is on the Main View and selects “Approve Goal” button.</w:t>
+            </w:r>
+          </w:p>
+          <w:p>
+            <w:pPr>
+              <w:spacing w:after="0" w:line="240" w:lineRule="auto"/>
+              <w:ind w:left="360"/>
+              <w:rPr>
+                <w:rFonts w:ascii="Times New Roman" w:eastAsia="MS Mincho" w:hAnsi="Times New Roman" w:cs="Times New Roman"/>
+                <w:lang w:eastAsia="ja-JP"/>
+              </w:rPr>
+            </w:pPr>
+            <w:r>
+              <w:rPr>
+                <w:rFonts w:ascii="Times New Roman" w:eastAsia="MS Mincho" w:hAnsi="Times New Roman" w:cs="Times New Roman"/>
+                <w:lang w:eastAsia="ja-JP"/>
+              </w:rPr>
+              <w:t xml:space="preserve"> </w:t>
+            </w:r>
+          </w:p>
+          <w:p>
+            <w:pPr>
+              <w:numPr>
+                <w:ilvl w:val="0"/>
+                <w:numId w:val="18"/>
+              </w:numPr>
+              <w:spacing w:after="0" w:line="240" w:lineRule="auto"/>
+              <w:rPr>
+                <w:rFonts w:ascii="Times New Roman" w:eastAsia="MS Mincho" w:hAnsi="Times New Roman" w:cs="Times New Roman"/>
+                <w:lang w:eastAsia="ja-JP"/>
+              </w:rPr>
+            </w:pPr>
+            <w:proofErr w:type="spellStart"/>
+            <w:r>
+              <w:rPr>
+                <w:rFonts w:ascii="Courier New" w:eastAsia="MS Mincho" w:hAnsi="Courier New" w:cs="Courier New"/>
+                <w:lang w:eastAsia="ja-JP"/>
+              </w:rPr>
+              <w:t>GoalManager</w:t>
+            </w:r>
+            <w:proofErr w:type="spellEnd"/>
+            <w:r>
+              <w:rPr>
+                <w:rFonts w:ascii="Times New Roman" w:eastAsia="MS Mincho" w:hAnsi="Times New Roman" w:cs="Times New Roman"/>
+                <w:lang w:eastAsia="ja-JP"/>
+              </w:rPr>
+              <w:t xml:space="preserve"> </w:t>
+            </w:r>
+            <w:r>
+              <w:rPr>
+                <w:rFonts w:ascii="Times New Roman" w:eastAsia="MS Mincho" w:hAnsi="Times New Roman" w:cs="Times New Roman"/>
+                <w:lang w:eastAsia="ja-JP"/>
+              </w:rPr>
+              <w:t xml:space="preserve">queries the database and populates a form with a list of </w:t>
+            </w:r>
+            <w:r>
+              <w:rPr>
+                <w:rFonts w:ascii="Courier New" w:eastAsia="MS Mincho" w:hAnsi="Courier New" w:cs="Courier New"/>
+                <w:lang w:eastAsia="ja-JP"/>
+              </w:rPr>
+              <w:t>Employees</w:t>
+            </w:r>
+            <w:r>
+              <w:rPr>
+                <w:rFonts w:ascii="Times New Roman" w:eastAsia="MS Mincho" w:hAnsi="Times New Roman" w:cs="Times New Roman"/>
+                <w:lang w:eastAsia="ja-JP"/>
+              </w:rPr>
+              <w:t xml:space="preserve"> under the </w:t>
+            </w:r>
+            <w:r>
+              <w:rPr>
+                <w:rFonts w:ascii="Courier New" w:eastAsia="MS Mincho" w:hAnsi="Courier New" w:cs="Courier New"/>
+                <w:lang w:eastAsia="ja-JP"/>
+              </w:rPr>
+              <w:t>Supervisor’s</w:t>
+            </w:r>
+            <w:r>
+              <w:rPr>
+                <w:rFonts w:ascii="Times New Roman" w:eastAsia="MS Mincho" w:hAnsi="Times New Roman" w:cs="Times New Roman"/>
+                <w:lang w:eastAsia="ja-JP"/>
+              </w:rPr>
+              <w:t xml:space="preserve"> department.</w:t>
+            </w:r>
+            <w:r>
+              <w:rPr>
+                <w:rFonts w:ascii="Courier New" w:eastAsia="MS Mincho" w:hAnsi="Courier New" w:cs="Courier New"/>
+                <w:lang w:eastAsia="ja-JP"/>
+              </w:rPr>
+              <w:t xml:space="preserve"> </w:t>
+            </w:r>
+          </w:p>
+          <w:p>
+            <w:pPr>
+              <w:pStyle w:val="ListParagraph"/>
+              <w:rPr>
+                <w:rFonts w:eastAsia="MS Mincho"/>
+                <w:lang w:eastAsia="ja-JP"/>
+              </w:rPr>
+            </w:pPr>
+          </w:p>
+          <w:p>
+            <w:pPr>
+              <w:numPr>
+                <w:ilvl w:val="0"/>
+                <w:numId w:val="18"/>
+              </w:numPr>
+              <w:spacing w:after="0" w:line="240" w:lineRule="auto"/>
+              <w:rPr>
+                <w:rFonts w:ascii="Times New Roman" w:eastAsia="MS Mincho" w:hAnsi="Times New Roman" w:cs="Times New Roman"/>
+                <w:lang w:eastAsia="ja-JP"/>
+              </w:rPr>
+            </w:pPr>
+            <w:r>
+              <w:rPr>
+                <w:rFonts w:ascii="Times New Roman" w:eastAsia="MS Mincho" w:hAnsi="Times New Roman" w:cs="Times New Roman"/>
+                <w:lang w:eastAsia="ja-JP"/>
+              </w:rPr>
+              <w:t xml:space="preserve">The </w:t>
+            </w:r>
+            <w:r>
+              <w:rPr>
+                <w:rFonts w:ascii="Courier New" w:eastAsia="MS Mincho" w:hAnsi="Courier New" w:cs="Courier New"/>
+                <w:lang w:eastAsia="ja-JP"/>
+              </w:rPr>
+              <w:t xml:space="preserve">Supervisor </w:t>
+            </w:r>
+            <w:r>
+              <w:rPr>
+                <w:rFonts w:ascii="Times New Roman" w:eastAsia="MS Mincho" w:hAnsi="Times New Roman" w:cs="Times New Roman"/>
+                <w:lang w:eastAsia="ja-JP"/>
+              </w:rPr>
+              <w:t xml:space="preserve">selects an </w:t>
+            </w:r>
+            <w:r>
+              <w:rPr>
+                <w:rFonts w:ascii="Courier New" w:eastAsia="MS Mincho" w:hAnsi="Courier New" w:cs="Courier New"/>
+                <w:lang w:eastAsia="ja-JP"/>
+              </w:rPr>
+              <w:t>Employee</w:t>
+            </w:r>
+            <w:r>
+              <w:rPr>
+                <w:rFonts w:ascii="Times New Roman" w:eastAsia="MS Mincho" w:hAnsi="Times New Roman" w:cs="Times New Roman"/>
+                <w:lang w:eastAsia="ja-JP"/>
+              </w:rPr>
+              <w:t xml:space="preserve"> by selecting the “View Goal Request” button next to their name.</w:t>
+            </w:r>
+          </w:p>
+          <w:p>
+            <w:pPr>
+              <w:spacing w:after="0" w:line="240" w:lineRule="auto"/>
+              <w:ind w:left="720"/>
+              <w:rPr>
+                <w:rFonts w:ascii="Times New Roman" w:eastAsia="MS Mincho" w:hAnsi="Times New Roman" w:cs="Times New Roman"/>
+                <w:lang w:eastAsia="ja-JP"/>
+              </w:rPr>
+            </w:pPr>
+          </w:p>
+          <w:p>
+            <w:pPr>
+              <w:numPr>
+                <w:ilvl w:val="0"/>
+                <w:numId w:val="18"/>
+              </w:numPr>
+              <w:spacing w:after="0" w:line="240" w:lineRule="auto"/>
+              <w:rPr>
+                <w:rFonts w:ascii="Times New Roman" w:eastAsia="MS Mincho" w:hAnsi="Times New Roman" w:cs="Times New Roman"/>
+                <w:lang w:eastAsia="ja-JP"/>
+              </w:rPr>
+            </w:pPr>
+            <w:proofErr w:type="spellStart"/>
+            <w:r>
+              <w:rPr>
+                <w:rFonts w:ascii="Courier New" w:eastAsia="MS Mincho" w:hAnsi="Courier New" w:cs="Courier New"/>
+                <w:lang w:eastAsia="ja-JP"/>
+              </w:rPr>
+              <w:t>GoalManager</w:t>
+            </w:r>
+            <w:proofErr w:type="spellEnd"/>
+            <w:r>
+              <w:rPr>
+                <w:rFonts w:ascii="Courier New" w:eastAsia="MS Mincho" w:hAnsi="Courier New" w:cs="Courier New"/>
+                <w:lang w:eastAsia="ja-JP"/>
+              </w:rPr>
+              <w:t xml:space="preserve"> </w:t>
+            </w:r>
+            <w:r>
+              <w:rPr>
+                <w:rFonts w:ascii="Times New Roman" w:eastAsia="MS Mincho" w:hAnsi="Times New Roman" w:cs="Times New Roman"/>
+                <w:lang w:eastAsia="ja-JP"/>
+              </w:rPr>
+              <w:t xml:space="preserve">validates the </w:t>
+            </w:r>
+            <w:r>
+              <w:rPr>
+                <w:rFonts w:ascii="Courier New" w:eastAsia="MS Mincho" w:hAnsi="Courier New" w:cs="Courier New"/>
+                <w:lang w:eastAsia="ja-JP"/>
+              </w:rPr>
+              <w:t>Supervisor’s</w:t>
+            </w:r>
+            <w:r>
+              <w:rPr>
+                <w:rFonts w:ascii="Times New Roman" w:eastAsia="MS Mincho" w:hAnsi="Times New Roman" w:cs="Times New Roman"/>
+                <w:lang w:eastAsia="ja-JP"/>
+              </w:rPr>
+              <w:t xml:space="preserve"> request and displays the </w:t>
+            </w:r>
+            <w:r>
+              <w:rPr>
+                <w:rFonts w:ascii="Courier New" w:eastAsia="MS Mincho" w:hAnsi="Courier New" w:cs="Courier New"/>
+                <w:lang w:eastAsia="ja-JP"/>
+              </w:rPr>
+              <w:t>Employee</w:t>
+            </w:r>
+            <w:r>
+              <w:rPr>
+                <w:rFonts w:ascii="Times New Roman" w:eastAsia="MS Mincho" w:hAnsi="Times New Roman" w:cs="Times New Roman"/>
+                <w:lang w:eastAsia="ja-JP"/>
+              </w:rPr>
+              <w:t xml:space="preserve"> Goal Request form.</w:t>
+            </w:r>
+          </w:p>
+          <w:p>
+            <w:pPr>
+              <w:pStyle w:val="ListParagraph"/>
+              <w:rPr>
+                <w:rFonts w:eastAsia="MS Mincho"/>
+                <w:lang w:eastAsia="ja-JP"/>
+              </w:rPr>
+            </w:pPr>
+          </w:p>
+          <w:p>
+            <w:pPr>
+              <w:numPr>
+                <w:ilvl w:val="0"/>
+                <w:numId w:val="18"/>
+              </w:numPr>
+              <w:spacing w:after="0" w:line="240" w:lineRule="auto"/>
+              <w:rPr>
+                <w:rFonts w:ascii="Times New Roman" w:eastAsia="MS Mincho" w:hAnsi="Times New Roman" w:cs="Times New Roman"/>
+                <w:lang w:eastAsia="ja-JP"/>
+              </w:rPr>
+            </w:pPr>
+            <w:r>
+              <w:rPr>
+                <w:rFonts w:ascii="Times New Roman" w:eastAsia="MS Mincho" w:hAnsi="Times New Roman" w:cs="Times New Roman"/>
+                <w:lang w:eastAsia="ja-JP"/>
+              </w:rPr>
+              <w:t xml:space="preserve">The </w:t>
+            </w:r>
+            <w:r>
+              <w:rPr>
+                <w:rFonts w:ascii="Courier New" w:eastAsia="MS Mincho" w:hAnsi="Courier New" w:cs="Courier New"/>
+                <w:lang w:eastAsia="ja-JP"/>
+              </w:rPr>
+              <w:t xml:space="preserve">Supervisor </w:t>
+            </w:r>
+            <w:r>
+              <w:rPr>
+                <w:rFonts w:ascii="Times New Roman" w:eastAsia="MS Mincho" w:hAnsi="Times New Roman" w:cs="Times New Roman"/>
+                <w:lang w:eastAsia="ja-JP"/>
+              </w:rPr>
+              <w:t>is satisfied with the goal request and selects the “Approve” button.</w:t>
+            </w:r>
+          </w:p>
+          <w:p>
+            <w:pPr>
+              <w:pStyle w:val="ListParagraph"/>
+              <w:rPr>
+                <w:rFonts w:eastAsia="MS Mincho"/>
+                <w:lang w:eastAsia="ja-JP"/>
+              </w:rPr>
+            </w:pPr>
+          </w:p>
+          <w:p>
+            <w:pPr>
+              <w:numPr>
+                <w:ilvl w:val="0"/>
+                <w:numId w:val="18"/>
+              </w:numPr>
+              <w:spacing w:after="0" w:line="240" w:lineRule="auto"/>
+              <w:rPr>
+                <w:rFonts w:ascii="Times New Roman" w:eastAsia="MS Mincho" w:hAnsi="Times New Roman" w:cs="Times New Roman"/>
+                <w:lang w:eastAsia="ja-JP"/>
+              </w:rPr>
+            </w:pPr>
+            <w:proofErr w:type="spellStart"/>
+            <w:r>
+              <w:rPr>
+                <w:rFonts w:ascii="Courier New" w:eastAsia="MS Mincho" w:hAnsi="Courier New" w:cs="Courier New"/>
+                <w:lang w:eastAsia="ja-JP"/>
+              </w:rPr>
+              <w:t>GoalManager</w:t>
+            </w:r>
+            <w:proofErr w:type="spellEnd"/>
+            <w:r>
+              <w:rPr>
+                <w:rFonts w:ascii="Courier New" w:eastAsia="MS Mincho" w:hAnsi="Courier New" w:cs="Courier New"/>
+                <w:lang w:eastAsia="ja-JP"/>
+              </w:rPr>
+              <w:t xml:space="preserve"> </w:t>
+            </w:r>
+            <w:r>
+              <w:rPr>
+                <w:rFonts w:ascii="Times New Roman" w:eastAsia="MS Mincho" w:hAnsi="Times New Roman" w:cs="Times New Roman"/>
+                <w:lang w:eastAsia="ja-JP"/>
+              </w:rPr>
+              <w:t xml:space="preserve">updates the Goal database and returns the </w:t>
+            </w:r>
+            <w:r>
+              <w:rPr>
+                <w:rFonts w:ascii="Courier New" w:eastAsia="MS Mincho" w:hAnsi="Courier New" w:cs="Courier New"/>
+                <w:lang w:eastAsia="ja-JP"/>
+              </w:rPr>
+              <w:t xml:space="preserve">Supervisor </w:t>
+            </w:r>
+            <w:r>
+              <w:rPr>
+                <w:rFonts w:ascii="Times New Roman" w:eastAsia="MS Mincho" w:hAnsi="Times New Roman" w:cs="Times New Roman"/>
+                <w:lang w:eastAsia="ja-JP"/>
+              </w:rPr>
+              <w:t>back to the Approve Goal form.</w:t>
+            </w:r>
+          </w:p>
+        </w:tc>
+      </w:tr>
+      <w:tr>
+        <w:trPr>
+          <w:trHeight w:val="466"/>
+        </w:trPr>
+        <w:tc>
+          <w:tcPr>
+            <w:tcW w:w="2332" w:type="dxa"/>
+            <w:shd w:val="clear" w:color="auto" w:fill="FFFFFF"/>
+            <w:tcMar>
+              <w:top w:w="72" w:type="dxa"/>
+              <w:left w:w="156" w:type="dxa"/>
+              <w:bottom w:w="72" w:type="dxa"/>
+              <w:right w:w="156" w:type="dxa"/>
+            </w:tcMar>
+          </w:tcPr>
+          <w:p>
+            <w:pPr>
+              <w:spacing w:after="0" w:line="240" w:lineRule="auto"/>
+              <w:rPr>
+                <w:rFonts w:ascii="Times New Roman" w:eastAsia="MS Mincho" w:hAnsi="Times New Roman" w:cs="Times New Roman"/>
+                <w:sz w:val="24"/>
+                <w:szCs w:val="24"/>
+                <w:lang w:eastAsia="ja-JP"/>
+              </w:rPr>
+            </w:pPr>
+            <w:r>
+              <w:rPr>
+                <w:rFonts w:ascii="Times New Roman" w:eastAsia="MS Mincho" w:hAnsi="Times New Roman" w:cs="Times New Roman"/>
+                <w:i/>
+                <w:lang w:eastAsia="ja-JP"/>
+              </w:rPr>
+              <w:t>Entry condition</w:t>
+            </w:r>
+            <w:r>
+              <w:rPr>
+                <w:rFonts w:ascii="Times New Roman" w:eastAsia="MS Mincho" w:hAnsi="Times New Roman" w:cs="Times New Roman"/>
+                <w:i/>
+                <w:iCs/>
+                <w:sz w:val="24"/>
+                <w:szCs w:val="24"/>
+                <w:lang w:eastAsia="ja-JP"/>
+              </w:rPr>
+              <w:t xml:space="preserve"> </w:t>
+            </w:r>
+          </w:p>
+        </w:tc>
+        <w:tc>
+          <w:tcPr>
+            <w:tcW w:w="6660" w:type="dxa"/>
+            <w:shd w:val="clear" w:color="auto" w:fill="FFFFFF"/>
+            <w:tcMar>
+              <w:top w:w="72" w:type="dxa"/>
+              <w:left w:w="156" w:type="dxa"/>
+              <w:bottom w:w="72" w:type="dxa"/>
+              <w:right w:w="156" w:type="dxa"/>
+            </w:tcMar>
+          </w:tcPr>
+          <w:p>
+            <w:pPr>
+              <w:spacing w:after="0" w:line="240" w:lineRule="auto"/>
+              <w:rPr>
+                <w:rFonts w:ascii="Times New Roman" w:eastAsia="MS Mincho" w:hAnsi="Times New Roman" w:cs="Times New Roman"/>
+                <w:lang w:eastAsia="ja-JP"/>
+              </w:rPr>
+            </w:pPr>
+            <w:r>
+              <w:rPr>
+                <w:rFonts w:ascii="Courier New" w:eastAsia="MS Mincho" w:hAnsi="Courier New" w:cs="Courier New"/>
+                <w:lang w:eastAsia="ja-JP"/>
+              </w:rPr>
+              <w:t xml:space="preserve">Supervisor </w:t>
+            </w:r>
+            <w:r>
+              <w:rPr>
+                <w:rFonts w:ascii="Times New Roman" w:eastAsia="MS Mincho" w:hAnsi="Times New Roman" w:cs="Times New Roman"/>
+                <w:lang w:eastAsia="ja-JP"/>
+              </w:rPr>
+              <w:t>is logged in.</w:t>
+            </w:r>
+          </w:p>
+        </w:tc>
+      </w:tr>
+      <w:tr>
+        <w:trPr>
+          <w:trHeight w:val="511"/>
+        </w:trPr>
+        <w:tc>
+          <w:tcPr>
+            <w:tcW w:w="2332" w:type="dxa"/>
+            <w:shd w:val="clear" w:color="auto" w:fill="FFFFFF"/>
+            <w:tcMar>
+              <w:top w:w="72" w:type="dxa"/>
+              <w:left w:w="156" w:type="dxa"/>
+              <w:bottom w:w="72" w:type="dxa"/>
+              <w:right w:w="156" w:type="dxa"/>
+            </w:tcMar>
+          </w:tcPr>
+          <w:p>
+            <w:pPr>
+              <w:spacing w:after="0" w:line="240" w:lineRule="auto"/>
+              <w:rPr>
+                <w:rFonts w:ascii="Times New Roman" w:eastAsia="MS Mincho" w:hAnsi="Times New Roman" w:cs="Times New Roman"/>
+                <w:i/>
+                <w:lang w:eastAsia="ja-JP"/>
+              </w:rPr>
+            </w:pPr>
+            <w:r>
+              <w:rPr>
+                <w:rFonts w:ascii="Times New Roman" w:eastAsia="MS Mincho" w:hAnsi="Times New Roman" w:cs="Times New Roman"/>
+                <w:i/>
+                <w:lang w:eastAsia="ja-JP"/>
+              </w:rPr>
+              <w:t>Exit condition</w:t>
+            </w:r>
+          </w:p>
+        </w:tc>
+        <w:tc>
+          <w:tcPr>
+            <w:tcW w:w="6660" w:type="dxa"/>
+            <w:shd w:val="clear" w:color="auto" w:fill="FFFFFF"/>
+            <w:tcMar>
+              <w:top w:w="72" w:type="dxa"/>
+              <w:left w:w="156" w:type="dxa"/>
+              <w:bottom w:w="72" w:type="dxa"/>
+              <w:right w:w="156" w:type="dxa"/>
+            </w:tcMar>
+          </w:tcPr>
+          <w:p>
+            <w:pPr>
+              <w:spacing w:after="0" w:line="240" w:lineRule="auto"/>
+              <w:rPr>
+                <w:rFonts w:ascii="Times New Roman" w:eastAsia="MS Mincho" w:hAnsi="Times New Roman" w:cs="Times New Roman"/>
+                <w:u w:val="single"/>
+                <w:lang w:eastAsia="ja-JP"/>
+              </w:rPr>
+            </w:pPr>
+            <w:r>
+              <w:rPr>
+                <w:rFonts w:ascii="Courier New" w:eastAsia="MS Mincho" w:hAnsi="Courier New" w:cs="Courier New"/>
+                <w:lang w:eastAsia="ja-JP"/>
+              </w:rPr>
+              <w:t xml:space="preserve">Supervisor </w:t>
+            </w:r>
+            <w:r>
+              <w:rPr>
+                <w:rFonts w:ascii="Times New Roman" w:eastAsia="MS Mincho" w:hAnsi="Times New Roman" w:cs="Times New Roman"/>
+                <w:lang w:eastAsia="ja-JP"/>
+              </w:rPr>
+              <w:t>selects the “Done” button on the Approve Goal form.</w:t>
+            </w:r>
+          </w:p>
+        </w:tc>
+      </w:tr>
+      <w:tr>
+        <w:trPr>
+          <w:trHeight w:val="448"/>
+        </w:trPr>
+        <w:tc>
+          <w:tcPr>
+            <w:tcW w:w="2332" w:type="dxa"/>
+            <w:shd w:val="clear" w:color="auto" w:fill="FFFFFF"/>
+            <w:tcMar>
+              <w:top w:w="72" w:type="dxa"/>
+              <w:left w:w="156" w:type="dxa"/>
+              <w:bottom w:w="72" w:type="dxa"/>
+              <w:right w:w="156" w:type="dxa"/>
+            </w:tcMar>
+          </w:tcPr>
+          <w:p>
+            <w:pPr>
+              <w:spacing w:after="0" w:line="240" w:lineRule="auto"/>
+              <w:rPr>
+                <w:rFonts w:ascii="Times New Roman" w:eastAsia="MS Mincho" w:hAnsi="Times New Roman" w:cs="Times New Roman"/>
+                <w:i/>
+                <w:lang w:eastAsia="ja-JP"/>
+              </w:rPr>
+            </w:pPr>
+            <w:r>
+              <w:rPr>
+                <w:rFonts w:ascii="Times New Roman" w:eastAsia="MS Mincho" w:hAnsi="Times New Roman" w:cs="Times New Roman"/>
+                <w:i/>
+                <w:lang w:eastAsia="ja-JP"/>
+              </w:rPr>
+              <w:t>Quality Requirements</w:t>
+            </w:r>
+          </w:p>
+        </w:tc>
+        <w:tc>
+          <w:tcPr>
+            <w:tcW w:w="6660" w:type="dxa"/>
+            <w:shd w:val="clear" w:color="auto" w:fill="FFFFFF"/>
+            <w:tcMar>
+              <w:top w:w="72" w:type="dxa"/>
+              <w:left w:w="156" w:type="dxa"/>
+              <w:bottom w:w="72" w:type="dxa"/>
+              <w:right w:w="156" w:type="dxa"/>
+            </w:tcMar>
+          </w:tcPr>
+          <w:p>
+            <w:pPr>
+              <w:spacing w:after="0" w:line="240" w:lineRule="auto"/>
+              <w:rPr>
+                <w:rFonts w:ascii="Times New Roman" w:eastAsia="MS Mincho" w:hAnsi="Times New Roman" w:cs="Times New Roman"/>
+                <w:lang w:eastAsia="ja-JP"/>
+              </w:rPr>
+            </w:pPr>
+          </w:p>
+        </w:tc>
+      </w:tr>
+    </w:tbl>
+    <w:p/>
+    <w:p/>
+    <w:p>
+      <w:r>
+        <w:br w:type="page"/>
+      </w:r>
+    </w:p>
+    <w:tbl>
+      <w:tblPr>
+        <w:tblW w:w="8992" w:type="dxa"/>
+        <w:tblBorders>
+          <w:top w:val="single" w:sz="8" w:space="0" w:color="000000"/>
+          <w:bottom w:val="single" w:sz="8" w:space="0" w:color="000000"/>
+          <w:insideH w:val="single" w:sz="8" w:space="0" w:color="000000"/>
+        </w:tblBorders>
+        <w:tblCellMar>
+          <w:left w:w="0" w:type="dxa"/>
+          <w:right w:w="0" w:type="dxa"/>
+        </w:tblCellMar>
+        <w:tblLook w:val="04A0" w:firstRow="1" w:lastRow="0" w:firstColumn="1" w:lastColumn="0" w:noHBand="0" w:noVBand="1"/>
+      </w:tblPr>
+      <w:tblGrid>
+        <w:gridCol w:w="2332"/>
+        <w:gridCol w:w="6660"/>
+      </w:tblGrid>
+      <w:tr>
+        <w:trPr>
+          <w:trHeight w:val="277"/>
+        </w:trPr>
+        <w:tc>
+          <w:tcPr>
+            <w:tcW w:w="2332" w:type="dxa"/>
+            <w:tcMar>
+              <w:top w:w="72" w:type="dxa"/>
+              <w:left w:w="156" w:type="dxa"/>
+              <w:bottom w:w="72" w:type="dxa"/>
+              <w:right w:w="156" w:type="dxa"/>
+            </w:tcMar>
+            <w:hideMark/>
+          </w:tcPr>
+          <w:p>
+            <w:pPr>
+              <w:spacing w:after="0" w:line="240" w:lineRule="auto"/>
+              <w:rPr>
+                <w:rFonts w:ascii="Times New Roman" w:eastAsia="MS Mincho" w:hAnsi="Times New Roman" w:cs="Times New Roman"/>
+                <w:sz w:val="24"/>
+                <w:szCs w:val="24"/>
+                <w:lang w:eastAsia="ja-JP"/>
+              </w:rPr>
+            </w:pPr>
+            <w:r>
+              <w:rPr>
+                <w:rFonts w:ascii="Times New Roman" w:eastAsia="MS Mincho" w:hAnsi="Times New Roman" w:cs="Times New Roman"/>
+                <w:i/>
+                <w:lang w:eastAsia="ja-JP"/>
+              </w:rPr>
+              <w:lastRenderedPageBreak/>
+              <w:t>Use Case</w:t>
+            </w:r>
+            <w:r>
+              <w:rPr>
+                <w:rFonts w:ascii="Times New Roman" w:eastAsia="MS Mincho" w:hAnsi="Times New Roman" w:cs="Times New Roman"/>
+                <w:i/>
+                <w:lang w:eastAsia="ja-JP"/>
+              </w:rPr>
+              <w:t xml:space="preserve"> name</w:t>
+            </w:r>
+            <w:r>
+              <w:rPr>
+                <w:rFonts w:ascii="Times New Roman" w:eastAsia="MS Mincho" w:hAnsi="Times New Roman" w:cs="Times New Roman"/>
+                <w:i/>
+                <w:iCs/>
+                <w:sz w:val="24"/>
+                <w:szCs w:val="24"/>
+                <w:lang w:eastAsia="ja-JP"/>
+              </w:rPr>
+              <w:t xml:space="preserve"> </w:t>
+            </w:r>
+          </w:p>
+        </w:tc>
+        <w:tc>
+          <w:tcPr>
+            <w:tcW w:w="6660" w:type="dxa"/>
+            <w:tcMar>
+              <w:top w:w="72" w:type="dxa"/>
+              <w:left w:w="156" w:type="dxa"/>
+              <w:bottom w:w="72" w:type="dxa"/>
+              <w:right w:w="156" w:type="dxa"/>
+            </w:tcMar>
+            <w:hideMark/>
+          </w:tcPr>
+          <w:p>
+            <w:pPr>
+              <w:spacing w:after="0" w:line="240" w:lineRule="auto"/>
+              <w:rPr>
+                <w:rFonts w:ascii="Courier New" w:eastAsia="MS Mincho" w:hAnsi="Courier New" w:cs="Courier New"/>
+                <w:lang w:eastAsia="ja-JP"/>
+              </w:rPr>
+            </w:pPr>
+            <w:proofErr w:type="spellStart"/>
+            <w:r>
+              <w:rPr>
+                <w:rFonts w:ascii="Courier New" w:eastAsia="MS Mincho" w:hAnsi="Courier New" w:cs="Courier New"/>
+                <w:lang w:eastAsia="ja-JP"/>
+              </w:rPr>
+              <w:t>ApproveGoal</w:t>
+            </w:r>
+            <w:proofErr w:type="spellEnd"/>
+            <w:r>
+              <w:rPr>
+                <w:rFonts w:ascii="Courier New" w:eastAsia="MS Mincho" w:hAnsi="Courier New" w:cs="Courier New"/>
+                <w:lang w:eastAsia="ja-JP"/>
+              </w:rPr>
+              <w:t xml:space="preserve"> (Failure)</w:t>
+            </w:r>
+          </w:p>
+        </w:tc>
+      </w:tr>
+      <w:tr>
+        <w:trPr>
+          <w:trHeight w:val="493"/>
+        </w:trPr>
+        <w:tc>
+          <w:tcPr>
+            <w:tcW w:w="2332" w:type="dxa"/>
+            <w:shd w:val="clear" w:color="auto" w:fill="FFFFFF"/>
+            <w:tcMar>
+              <w:top w:w="72" w:type="dxa"/>
+              <w:left w:w="156" w:type="dxa"/>
+              <w:bottom w:w="72" w:type="dxa"/>
+              <w:right w:w="156" w:type="dxa"/>
+            </w:tcMar>
+            <w:hideMark/>
+          </w:tcPr>
+          <w:p>
+            <w:pPr>
+              <w:spacing w:after="0" w:line="240" w:lineRule="auto"/>
+              <w:rPr>
+                <w:rFonts w:ascii="Times New Roman" w:eastAsia="MS Mincho" w:hAnsi="Times New Roman" w:cs="Times New Roman"/>
+                <w:i/>
+                <w:lang w:eastAsia="ja-JP"/>
+              </w:rPr>
+            </w:pPr>
+            <w:r>
+              <w:rPr>
+                <w:rFonts w:ascii="Times New Roman" w:eastAsia="MS Mincho" w:hAnsi="Times New Roman" w:cs="Times New Roman"/>
+                <w:i/>
+                <w:lang w:eastAsia="ja-JP"/>
+              </w:rPr>
+              <w:t>Participating actor</w:t>
+            </w:r>
+          </w:p>
+          <w:p>
+            <w:pPr>
+              <w:spacing w:after="0" w:line="240" w:lineRule="auto"/>
+              <w:rPr>
+                <w:rFonts w:ascii="Times New Roman" w:eastAsia="MS Mincho" w:hAnsi="Times New Roman" w:cs="Times New Roman"/>
+                <w:sz w:val="24"/>
+                <w:szCs w:val="24"/>
+                <w:lang w:eastAsia="ja-JP"/>
+              </w:rPr>
+            </w:pPr>
+            <w:r>
+              <w:rPr>
+                <w:rFonts w:ascii="Times New Roman" w:eastAsia="MS Mincho" w:hAnsi="Times New Roman" w:cs="Times New Roman"/>
+                <w:i/>
+                <w:lang w:eastAsia="ja-JP"/>
+              </w:rPr>
+              <w:t>instances</w:t>
+            </w:r>
+          </w:p>
+        </w:tc>
+        <w:tc>
+          <w:tcPr>
+            <w:tcW w:w="6660" w:type="dxa"/>
+            <w:shd w:val="clear" w:color="auto" w:fill="FFFFFF"/>
+            <w:tcMar>
+              <w:top w:w="72" w:type="dxa"/>
+              <w:left w:w="156" w:type="dxa"/>
+              <w:bottom w:w="72" w:type="dxa"/>
+              <w:right w:w="156" w:type="dxa"/>
+            </w:tcMar>
+            <w:hideMark/>
+          </w:tcPr>
+          <w:p>
+            <w:pPr>
+              <w:spacing w:after="0" w:line="240" w:lineRule="auto"/>
+              <w:rPr>
+                <w:rFonts w:ascii="Courier New" w:eastAsia="MS Mincho" w:hAnsi="Courier New" w:cs="Courier New"/>
+                <w:lang w:eastAsia="ja-JP"/>
+              </w:rPr>
+            </w:pPr>
+            <w:r>
+              <w:rPr>
+                <w:rFonts w:ascii="Times New Roman" w:eastAsia="MS Mincho" w:hAnsi="Times New Roman" w:cs="Times New Roman"/>
+                <w:lang w:eastAsia="ja-JP"/>
+              </w:rPr>
+              <w:t>Initiated by</w:t>
+            </w:r>
+            <w:r>
+              <w:rPr>
+                <w:rFonts w:ascii="Courier New" w:eastAsia="MS Mincho" w:hAnsi="Courier New" w:cs="Courier New"/>
+                <w:lang w:eastAsia="ja-JP"/>
+              </w:rPr>
+              <w:t xml:space="preserve"> Supervisor </w:t>
+            </w:r>
+          </w:p>
+          <w:p>
+            <w:pPr>
+              <w:spacing w:after="0" w:line="240" w:lineRule="auto"/>
+              <w:rPr>
+                <w:rFonts w:ascii="Times New Roman" w:eastAsia="MS Mincho" w:hAnsi="Times New Roman" w:cs="Times New Roman"/>
+                <w:sz w:val="24"/>
+                <w:szCs w:val="24"/>
+                <w:lang w:eastAsia="ja-JP"/>
+              </w:rPr>
+            </w:pPr>
+          </w:p>
+        </w:tc>
+      </w:tr>
+      <w:tr>
+        <w:trPr>
+          <w:trHeight w:val="2338"/>
+        </w:trPr>
+        <w:tc>
+          <w:tcPr>
+            <w:tcW w:w="2332" w:type="dxa"/>
+            <w:shd w:val="clear" w:color="auto" w:fill="FFFFFF"/>
+            <w:tcMar>
+              <w:top w:w="72" w:type="dxa"/>
+              <w:left w:w="156" w:type="dxa"/>
+              <w:bottom w:w="72" w:type="dxa"/>
+              <w:right w:w="156" w:type="dxa"/>
+            </w:tcMar>
+            <w:hideMark/>
+          </w:tcPr>
+          <w:p>
+            <w:pPr>
+              <w:spacing w:after="0" w:line="240" w:lineRule="auto"/>
+              <w:rPr>
+                <w:rFonts w:ascii="Times New Roman" w:eastAsia="MS Mincho" w:hAnsi="Times New Roman" w:cs="Times New Roman"/>
+                <w:sz w:val="24"/>
+                <w:szCs w:val="24"/>
+                <w:lang w:eastAsia="ja-JP"/>
+              </w:rPr>
+            </w:pPr>
+            <w:r>
+              <w:rPr>
+                <w:rFonts w:ascii="Times New Roman" w:eastAsia="MS Mincho" w:hAnsi="Times New Roman" w:cs="Times New Roman"/>
+                <w:i/>
+                <w:lang w:eastAsia="ja-JP"/>
+              </w:rPr>
+              <w:t>Flow of events</w:t>
+            </w:r>
+          </w:p>
+        </w:tc>
+        <w:tc>
+          <w:tcPr>
+            <w:tcW w:w="6660" w:type="dxa"/>
+            <w:shd w:val="clear" w:color="auto" w:fill="FFFFFF"/>
+            <w:tcMar>
+              <w:top w:w="72" w:type="dxa"/>
+              <w:left w:w="156" w:type="dxa"/>
+              <w:bottom w:w="72" w:type="dxa"/>
+              <w:right w:w="156" w:type="dxa"/>
+            </w:tcMar>
+            <w:hideMark/>
+          </w:tcPr>
+          <w:p>
+            <w:pPr>
+              <w:numPr>
+                <w:ilvl w:val="0"/>
+                <w:numId w:val="19"/>
+              </w:numPr>
+              <w:spacing w:after="0" w:line="240" w:lineRule="auto"/>
+              <w:rPr>
+                <w:rFonts w:ascii="Times New Roman" w:eastAsia="MS Mincho" w:hAnsi="Times New Roman" w:cs="Times New Roman"/>
+                <w:lang w:eastAsia="ja-JP"/>
+              </w:rPr>
+            </w:pPr>
+            <w:r>
+              <w:rPr>
+                <w:rFonts w:ascii="Times New Roman" w:eastAsia="MS Mincho" w:hAnsi="Times New Roman" w:cs="Times New Roman"/>
+                <w:lang w:eastAsia="ja-JP"/>
+              </w:rPr>
+              <w:t xml:space="preserve">The </w:t>
+            </w:r>
+            <w:r>
+              <w:rPr>
+                <w:rFonts w:ascii="Courier New" w:eastAsia="MS Mincho" w:hAnsi="Courier New" w:cs="Courier New"/>
+                <w:lang w:eastAsia="ja-JP"/>
+              </w:rPr>
+              <w:t xml:space="preserve">Supervisor </w:t>
+            </w:r>
+            <w:r>
+              <w:rPr>
+                <w:rFonts w:ascii="Times New Roman" w:eastAsia="MS Mincho" w:hAnsi="Times New Roman" w:cs="Times New Roman"/>
+                <w:lang w:eastAsia="ja-JP"/>
+              </w:rPr>
+              <w:t>is on the Main View and selects “Approve Goal” button.</w:t>
+            </w:r>
+          </w:p>
+          <w:p>
+            <w:pPr>
+              <w:spacing w:after="0" w:line="240" w:lineRule="auto"/>
+              <w:ind w:left="360"/>
+              <w:rPr>
+                <w:rFonts w:ascii="Times New Roman" w:eastAsia="MS Mincho" w:hAnsi="Times New Roman" w:cs="Times New Roman"/>
+                <w:lang w:eastAsia="ja-JP"/>
+              </w:rPr>
+            </w:pPr>
+            <w:r>
+              <w:rPr>
+                <w:rFonts w:ascii="Times New Roman" w:eastAsia="MS Mincho" w:hAnsi="Times New Roman" w:cs="Times New Roman"/>
+                <w:lang w:eastAsia="ja-JP"/>
+              </w:rPr>
+              <w:t xml:space="preserve"> </w:t>
+            </w:r>
+          </w:p>
+          <w:p>
+            <w:pPr>
+              <w:numPr>
+                <w:ilvl w:val="0"/>
+                <w:numId w:val="19"/>
+              </w:numPr>
+              <w:spacing w:after="0" w:line="240" w:lineRule="auto"/>
+              <w:rPr>
+                <w:rFonts w:ascii="Times New Roman" w:eastAsia="MS Mincho" w:hAnsi="Times New Roman" w:cs="Times New Roman"/>
+                <w:lang w:eastAsia="ja-JP"/>
+              </w:rPr>
+            </w:pPr>
+            <w:proofErr w:type="spellStart"/>
+            <w:r>
+              <w:rPr>
+                <w:rFonts w:ascii="Courier New" w:eastAsia="MS Mincho" w:hAnsi="Courier New" w:cs="Courier New"/>
+                <w:lang w:eastAsia="ja-JP"/>
+              </w:rPr>
+              <w:t>GoalManager</w:t>
+            </w:r>
+            <w:proofErr w:type="spellEnd"/>
+            <w:r>
+              <w:rPr>
+                <w:rFonts w:ascii="Times New Roman" w:eastAsia="MS Mincho" w:hAnsi="Times New Roman" w:cs="Times New Roman"/>
+                <w:lang w:eastAsia="ja-JP"/>
+              </w:rPr>
+              <w:t xml:space="preserve"> </w:t>
+            </w:r>
+            <w:r>
+              <w:rPr>
+                <w:rFonts w:ascii="Times New Roman" w:eastAsia="MS Mincho" w:hAnsi="Times New Roman" w:cs="Times New Roman"/>
+                <w:lang w:eastAsia="ja-JP"/>
+              </w:rPr>
+              <w:t xml:space="preserve">queries the database and populates a form with a list of </w:t>
+            </w:r>
+            <w:r>
+              <w:rPr>
+                <w:rFonts w:ascii="Courier New" w:eastAsia="MS Mincho" w:hAnsi="Courier New" w:cs="Courier New"/>
+                <w:lang w:eastAsia="ja-JP"/>
+              </w:rPr>
+              <w:t>Employees</w:t>
+            </w:r>
+            <w:r>
+              <w:rPr>
+                <w:rFonts w:ascii="Times New Roman" w:eastAsia="MS Mincho" w:hAnsi="Times New Roman" w:cs="Times New Roman"/>
+                <w:lang w:eastAsia="ja-JP"/>
+              </w:rPr>
+              <w:t xml:space="preserve"> under the </w:t>
+            </w:r>
+            <w:r>
+              <w:rPr>
+                <w:rFonts w:ascii="Courier New" w:eastAsia="MS Mincho" w:hAnsi="Courier New" w:cs="Courier New"/>
+                <w:lang w:eastAsia="ja-JP"/>
+              </w:rPr>
+              <w:t>Supervisor’s</w:t>
+            </w:r>
+            <w:r>
+              <w:rPr>
+                <w:rFonts w:ascii="Times New Roman" w:eastAsia="MS Mincho" w:hAnsi="Times New Roman" w:cs="Times New Roman"/>
+                <w:lang w:eastAsia="ja-JP"/>
+              </w:rPr>
+              <w:t xml:space="preserve"> department.</w:t>
+            </w:r>
+            <w:r>
+              <w:rPr>
+                <w:rFonts w:ascii="Courier New" w:eastAsia="MS Mincho" w:hAnsi="Courier New" w:cs="Courier New"/>
+                <w:lang w:eastAsia="ja-JP"/>
+              </w:rPr>
+              <w:t xml:space="preserve"> </w:t>
+            </w:r>
+          </w:p>
+          <w:p>
+            <w:pPr>
+              <w:pStyle w:val="ListParagraph"/>
+              <w:rPr>
+                <w:rFonts w:eastAsia="MS Mincho"/>
+                <w:lang w:eastAsia="ja-JP"/>
+              </w:rPr>
+            </w:pPr>
+          </w:p>
+          <w:p>
+            <w:pPr>
+              <w:numPr>
+                <w:ilvl w:val="0"/>
+                <w:numId w:val="19"/>
+              </w:numPr>
+              <w:spacing w:after="0" w:line="240" w:lineRule="auto"/>
+              <w:rPr>
+                <w:rFonts w:ascii="Times New Roman" w:eastAsia="MS Mincho" w:hAnsi="Times New Roman" w:cs="Times New Roman"/>
+                <w:lang w:eastAsia="ja-JP"/>
+              </w:rPr>
+            </w:pPr>
+            <w:r>
+              <w:rPr>
+                <w:rFonts w:ascii="Times New Roman" w:eastAsia="MS Mincho" w:hAnsi="Times New Roman" w:cs="Times New Roman"/>
+                <w:lang w:eastAsia="ja-JP"/>
+              </w:rPr>
+              <w:t xml:space="preserve">The </w:t>
+            </w:r>
+            <w:r>
+              <w:rPr>
+                <w:rFonts w:ascii="Courier New" w:eastAsia="MS Mincho" w:hAnsi="Courier New" w:cs="Courier New"/>
+                <w:lang w:eastAsia="ja-JP"/>
+              </w:rPr>
+              <w:t xml:space="preserve">Supervisor </w:t>
+            </w:r>
+            <w:r>
+              <w:rPr>
+                <w:rFonts w:ascii="Times New Roman" w:eastAsia="MS Mincho" w:hAnsi="Times New Roman" w:cs="Times New Roman"/>
+                <w:lang w:eastAsia="ja-JP"/>
+              </w:rPr>
+              <w:t xml:space="preserve">selects an </w:t>
+            </w:r>
+            <w:r>
+              <w:rPr>
+                <w:rFonts w:ascii="Courier New" w:eastAsia="MS Mincho" w:hAnsi="Courier New" w:cs="Courier New"/>
+                <w:lang w:eastAsia="ja-JP"/>
+              </w:rPr>
+              <w:t>Employee</w:t>
+            </w:r>
+            <w:r>
+              <w:rPr>
+                <w:rFonts w:ascii="Times New Roman" w:eastAsia="MS Mincho" w:hAnsi="Times New Roman" w:cs="Times New Roman"/>
+                <w:lang w:eastAsia="ja-JP"/>
+              </w:rPr>
+              <w:t xml:space="preserve"> by selecting the “View Goal Request” button next to their name.</w:t>
+            </w:r>
+          </w:p>
+          <w:p>
+            <w:pPr>
+              <w:spacing w:after="0" w:line="240" w:lineRule="auto"/>
+              <w:ind w:left="720"/>
+              <w:rPr>
+                <w:rFonts w:ascii="Times New Roman" w:eastAsia="MS Mincho" w:hAnsi="Times New Roman" w:cs="Times New Roman"/>
+                <w:lang w:eastAsia="ja-JP"/>
+              </w:rPr>
+            </w:pPr>
+          </w:p>
+          <w:p>
+            <w:pPr>
+              <w:numPr>
+                <w:ilvl w:val="0"/>
+                <w:numId w:val="19"/>
+              </w:numPr>
+              <w:spacing w:after="0" w:line="240" w:lineRule="auto"/>
+              <w:rPr>
+                <w:rFonts w:ascii="Times New Roman" w:eastAsia="MS Mincho" w:hAnsi="Times New Roman" w:cs="Times New Roman"/>
+                <w:lang w:eastAsia="ja-JP"/>
+              </w:rPr>
+            </w:pPr>
+            <w:proofErr w:type="spellStart"/>
+            <w:r>
+              <w:rPr>
+                <w:rFonts w:ascii="Courier New" w:eastAsia="MS Mincho" w:hAnsi="Courier New" w:cs="Courier New"/>
+                <w:lang w:eastAsia="ja-JP"/>
+              </w:rPr>
+              <w:t>GoalManager</w:t>
+            </w:r>
+            <w:proofErr w:type="spellEnd"/>
+            <w:r>
+              <w:rPr>
+                <w:rFonts w:ascii="Courier New" w:eastAsia="MS Mincho" w:hAnsi="Courier New" w:cs="Courier New"/>
+                <w:lang w:eastAsia="ja-JP"/>
+              </w:rPr>
+              <w:t xml:space="preserve"> </w:t>
+            </w:r>
+            <w:r>
+              <w:rPr>
+                <w:rFonts w:ascii="Times New Roman" w:eastAsia="MS Mincho" w:hAnsi="Times New Roman" w:cs="Times New Roman"/>
+                <w:lang w:eastAsia="ja-JP"/>
+              </w:rPr>
+              <w:t xml:space="preserve">validates the </w:t>
+            </w:r>
+            <w:r>
+              <w:rPr>
+                <w:rFonts w:ascii="Courier New" w:eastAsia="MS Mincho" w:hAnsi="Courier New" w:cs="Courier New"/>
+                <w:lang w:eastAsia="ja-JP"/>
+              </w:rPr>
+              <w:t>Supervisor’s</w:t>
+            </w:r>
+            <w:r>
+              <w:rPr>
+                <w:rFonts w:ascii="Times New Roman" w:eastAsia="MS Mincho" w:hAnsi="Times New Roman" w:cs="Times New Roman"/>
+                <w:lang w:eastAsia="ja-JP"/>
+              </w:rPr>
+              <w:t xml:space="preserve"> request and displays the </w:t>
+            </w:r>
+            <w:r>
+              <w:rPr>
+                <w:rFonts w:ascii="Courier New" w:eastAsia="MS Mincho" w:hAnsi="Courier New" w:cs="Courier New"/>
+                <w:lang w:eastAsia="ja-JP"/>
+              </w:rPr>
+              <w:t>Employee</w:t>
+            </w:r>
+            <w:r>
+              <w:rPr>
+                <w:rFonts w:ascii="Times New Roman" w:eastAsia="MS Mincho" w:hAnsi="Times New Roman" w:cs="Times New Roman"/>
+                <w:lang w:eastAsia="ja-JP"/>
+              </w:rPr>
+              <w:t xml:space="preserve"> Goal Request form.</w:t>
+            </w:r>
+          </w:p>
+          <w:p>
+            <w:pPr>
+              <w:pStyle w:val="ListParagraph"/>
+              <w:rPr>
+                <w:rFonts w:eastAsia="MS Mincho"/>
+                <w:lang w:eastAsia="ja-JP"/>
+              </w:rPr>
+            </w:pPr>
+          </w:p>
+          <w:p>
+            <w:pPr>
+              <w:numPr>
+                <w:ilvl w:val="0"/>
+                <w:numId w:val="19"/>
+              </w:numPr>
+              <w:spacing w:after="0" w:line="240" w:lineRule="auto"/>
+              <w:rPr>
+                <w:rFonts w:ascii="Times New Roman" w:eastAsia="MS Mincho" w:hAnsi="Times New Roman" w:cs="Times New Roman"/>
+                <w:lang w:eastAsia="ja-JP"/>
+              </w:rPr>
+            </w:pPr>
+            <w:r>
+              <w:rPr>
+                <w:rFonts w:ascii="Times New Roman" w:eastAsia="MS Mincho" w:hAnsi="Times New Roman" w:cs="Times New Roman"/>
+                <w:lang w:eastAsia="ja-JP"/>
+              </w:rPr>
+              <w:t xml:space="preserve">The </w:t>
+            </w:r>
+            <w:r>
+              <w:rPr>
+                <w:rFonts w:ascii="Courier New" w:eastAsia="MS Mincho" w:hAnsi="Courier New" w:cs="Courier New"/>
+                <w:lang w:eastAsia="ja-JP"/>
+              </w:rPr>
+              <w:t xml:space="preserve">Supervisor </w:t>
+            </w:r>
+            <w:r>
+              <w:rPr>
+                <w:rFonts w:ascii="Times New Roman" w:eastAsia="MS Mincho" w:hAnsi="Times New Roman" w:cs="Times New Roman"/>
+                <w:lang w:eastAsia="ja-JP"/>
+              </w:rPr>
+              <w:t>is not satisfied with the goal request and selects the “Deny” button.</w:t>
+            </w:r>
+          </w:p>
+          <w:p>
+            <w:pPr>
+              <w:pStyle w:val="ListParagraph"/>
+              <w:rPr>
+                <w:rFonts w:eastAsia="MS Mincho"/>
+                <w:lang w:eastAsia="ja-JP"/>
+              </w:rPr>
+            </w:pPr>
+          </w:p>
+          <w:p>
+            <w:pPr>
+              <w:numPr>
+                <w:ilvl w:val="0"/>
+                <w:numId w:val="19"/>
+              </w:numPr>
+              <w:spacing w:after="0" w:line="240" w:lineRule="auto"/>
+              <w:rPr>
+                <w:rFonts w:ascii="Times New Roman" w:eastAsia="MS Mincho" w:hAnsi="Times New Roman" w:cs="Times New Roman"/>
+                <w:lang w:eastAsia="ja-JP"/>
+              </w:rPr>
+            </w:pPr>
+            <w:proofErr w:type="spellStart"/>
+            <w:r>
+              <w:rPr>
+                <w:rFonts w:ascii="Courier New" w:eastAsia="MS Mincho" w:hAnsi="Courier New" w:cs="Courier New"/>
+                <w:lang w:eastAsia="ja-JP"/>
+              </w:rPr>
+              <w:t>GoalManager</w:t>
+            </w:r>
+            <w:proofErr w:type="spellEnd"/>
+            <w:r>
+              <w:rPr>
+                <w:rFonts w:ascii="Times New Roman" w:eastAsia="MS Mincho" w:hAnsi="Times New Roman" w:cs="Times New Roman"/>
+                <w:lang w:eastAsia="ja-JP"/>
+              </w:rPr>
+              <w:t xml:space="preserve"> returns the </w:t>
+            </w:r>
+            <w:r>
+              <w:rPr>
+                <w:rFonts w:ascii="Courier New" w:eastAsia="MS Mincho" w:hAnsi="Courier New" w:cs="Courier New"/>
+                <w:lang w:eastAsia="ja-JP"/>
+              </w:rPr>
+              <w:t xml:space="preserve">Supervisor </w:t>
+            </w:r>
+            <w:r>
+              <w:rPr>
+                <w:rFonts w:ascii="Times New Roman" w:eastAsia="MS Mincho" w:hAnsi="Times New Roman" w:cs="Times New Roman"/>
+                <w:lang w:eastAsia="ja-JP"/>
+              </w:rPr>
+              <w:t>back to the Approve Goal form.</w:t>
+            </w:r>
+          </w:p>
+        </w:tc>
+      </w:tr>
+      <w:tr>
+        <w:trPr>
+          <w:trHeight w:val="466"/>
+        </w:trPr>
+        <w:tc>
+          <w:tcPr>
+            <w:tcW w:w="2332" w:type="dxa"/>
+            <w:shd w:val="clear" w:color="auto" w:fill="FFFFFF"/>
+            <w:tcMar>
+              <w:top w:w="72" w:type="dxa"/>
+              <w:left w:w="156" w:type="dxa"/>
+              <w:bottom w:w="72" w:type="dxa"/>
+              <w:right w:w="156" w:type="dxa"/>
+            </w:tcMar>
+          </w:tcPr>
+          <w:p>
+            <w:pPr>
+              <w:spacing w:after="0" w:line="240" w:lineRule="auto"/>
+              <w:rPr>
+                <w:rFonts w:ascii="Times New Roman" w:eastAsia="MS Mincho" w:hAnsi="Times New Roman" w:cs="Times New Roman"/>
+                <w:sz w:val="24"/>
+                <w:szCs w:val="24"/>
+                <w:lang w:eastAsia="ja-JP"/>
+              </w:rPr>
+            </w:pPr>
+            <w:r>
+              <w:rPr>
+                <w:rFonts w:ascii="Times New Roman" w:eastAsia="MS Mincho" w:hAnsi="Times New Roman" w:cs="Times New Roman"/>
+                <w:i/>
+                <w:lang w:eastAsia="ja-JP"/>
+              </w:rPr>
+              <w:t>Entry condition</w:t>
+            </w:r>
+            <w:r>
+              <w:rPr>
+                <w:rFonts w:ascii="Times New Roman" w:eastAsia="MS Mincho" w:hAnsi="Times New Roman" w:cs="Times New Roman"/>
+                <w:i/>
+                <w:iCs/>
+                <w:sz w:val="24"/>
+                <w:szCs w:val="24"/>
+                <w:lang w:eastAsia="ja-JP"/>
+              </w:rPr>
+              <w:t xml:space="preserve"> </w:t>
+            </w:r>
+          </w:p>
+        </w:tc>
+        <w:tc>
+          <w:tcPr>
+            <w:tcW w:w="6660" w:type="dxa"/>
+            <w:shd w:val="clear" w:color="auto" w:fill="FFFFFF"/>
+            <w:tcMar>
+              <w:top w:w="72" w:type="dxa"/>
+              <w:left w:w="156" w:type="dxa"/>
+              <w:bottom w:w="72" w:type="dxa"/>
+              <w:right w:w="156" w:type="dxa"/>
+            </w:tcMar>
+          </w:tcPr>
+          <w:p>
+            <w:pPr>
+              <w:spacing w:after="0" w:line="240" w:lineRule="auto"/>
+              <w:rPr>
+                <w:rFonts w:ascii="Times New Roman" w:eastAsia="MS Mincho" w:hAnsi="Times New Roman" w:cs="Times New Roman"/>
+                <w:lang w:eastAsia="ja-JP"/>
+              </w:rPr>
+            </w:pPr>
+            <w:r>
+              <w:rPr>
+                <w:rFonts w:ascii="Courier New" w:eastAsia="MS Mincho" w:hAnsi="Courier New" w:cs="Courier New"/>
+                <w:lang w:eastAsia="ja-JP"/>
+              </w:rPr>
+              <w:t xml:space="preserve">Supervisor </w:t>
+            </w:r>
+            <w:r>
+              <w:rPr>
+                <w:rFonts w:ascii="Times New Roman" w:eastAsia="MS Mincho" w:hAnsi="Times New Roman" w:cs="Times New Roman"/>
+                <w:lang w:eastAsia="ja-JP"/>
+              </w:rPr>
+              <w:t>is logged in.</w:t>
+            </w:r>
+          </w:p>
+        </w:tc>
+      </w:tr>
+      <w:tr>
+        <w:trPr>
+          <w:trHeight w:val="511"/>
+        </w:trPr>
+        <w:tc>
+          <w:tcPr>
+            <w:tcW w:w="2332" w:type="dxa"/>
+            <w:shd w:val="clear" w:color="auto" w:fill="FFFFFF"/>
+            <w:tcMar>
+              <w:top w:w="72" w:type="dxa"/>
+              <w:left w:w="156" w:type="dxa"/>
+              <w:bottom w:w="72" w:type="dxa"/>
+              <w:right w:w="156" w:type="dxa"/>
+            </w:tcMar>
+          </w:tcPr>
+          <w:p>
+            <w:pPr>
+              <w:spacing w:after="0" w:line="240" w:lineRule="auto"/>
+              <w:rPr>
+                <w:rFonts w:ascii="Times New Roman" w:eastAsia="MS Mincho" w:hAnsi="Times New Roman" w:cs="Times New Roman"/>
+                <w:i/>
+                <w:lang w:eastAsia="ja-JP"/>
+              </w:rPr>
+            </w:pPr>
+            <w:r>
+              <w:rPr>
+                <w:rFonts w:ascii="Times New Roman" w:eastAsia="MS Mincho" w:hAnsi="Times New Roman" w:cs="Times New Roman"/>
+                <w:i/>
+                <w:lang w:eastAsia="ja-JP"/>
+              </w:rPr>
+              <w:t>Exit condition</w:t>
+            </w:r>
+          </w:p>
+        </w:tc>
+        <w:tc>
+          <w:tcPr>
+            <w:tcW w:w="6660" w:type="dxa"/>
+            <w:shd w:val="clear" w:color="auto" w:fill="FFFFFF"/>
+            <w:tcMar>
+              <w:top w:w="72" w:type="dxa"/>
+              <w:left w:w="156" w:type="dxa"/>
+              <w:bottom w:w="72" w:type="dxa"/>
+              <w:right w:w="156" w:type="dxa"/>
+            </w:tcMar>
+          </w:tcPr>
+          <w:p>
+            <w:pPr>
+              <w:spacing w:after="0" w:line="240" w:lineRule="auto"/>
+              <w:rPr>
+                <w:rFonts w:ascii="Times New Roman" w:eastAsia="MS Mincho" w:hAnsi="Times New Roman" w:cs="Times New Roman"/>
+                <w:u w:val="single"/>
+                <w:lang w:eastAsia="ja-JP"/>
+              </w:rPr>
+            </w:pPr>
+            <w:r>
+              <w:rPr>
+                <w:rFonts w:ascii="Courier New" w:eastAsia="MS Mincho" w:hAnsi="Courier New" w:cs="Courier New"/>
+                <w:lang w:eastAsia="ja-JP"/>
+              </w:rPr>
+              <w:t xml:space="preserve">Supervisor </w:t>
+            </w:r>
+            <w:r>
+              <w:rPr>
+                <w:rFonts w:ascii="Times New Roman" w:eastAsia="MS Mincho" w:hAnsi="Times New Roman" w:cs="Times New Roman"/>
+                <w:lang w:eastAsia="ja-JP"/>
+              </w:rPr>
+              <w:t>selects the “Done” button on the Approve Goal form.</w:t>
+            </w:r>
+          </w:p>
+        </w:tc>
+      </w:tr>
+      <w:tr>
+        <w:trPr>
+          <w:trHeight w:val="448"/>
+        </w:trPr>
+        <w:tc>
+          <w:tcPr>
+            <w:tcW w:w="2332" w:type="dxa"/>
+            <w:shd w:val="clear" w:color="auto" w:fill="FFFFFF"/>
+            <w:tcMar>
+              <w:top w:w="72" w:type="dxa"/>
+              <w:left w:w="156" w:type="dxa"/>
+              <w:bottom w:w="72" w:type="dxa"/>
+              <w:right w:w="156" w:type="dxa"/>
+            </w:tcMar>
+          </w:tcPr>
+          <w:p>
+            <w:pPr>
+              <w:spacing w:after="0" w:line="240" w:lineRule="auto"/>
+              <w:rPr>
+                <w:rFonts w:ascii="Times New Roman" w:eastAsia="MS Mincho" w:hAnsi="Times New Roman" w:cs="Times New Roman"/>
+                <w:i/>
+                <w:lang w:eastAsia="ja-JP"/>
+              </w:rPr>
+            </w:pPr>
+            <w:r>
+              <w:rPr>
+                <w:rFonts w:ascii="Times New Roman" w:eastAsia="MS Mincho" w:hAnsi="Times New Roman" w:cs="Times New Roman"/>
+                <w:i/>
+                <w:lang w:eastAsia="ja-JP"/>
+              </w:rPr>
+              <w:t>Quality Requirements</w:t>
+            </w:r>
+          </w:p>
+        </w:tc>
+        <w:tc>
+          <w:tcPr>
+            <w:tcW w:w="6660" w:type="dxa"/>
+            <w:shd w:val="clear" w:color="auto" w:fill="FFFFFF"/>
+            <w:tcMar>
+              <w:top w:w="72" w:type="dxa"/>
+              <w:left w:w="156" w:type="dxa"/>
+              <w:bottom w:w="72" w:type="dxa"/>
+              <w:right w:w="156" w:type="dxa"/>
+            </w:tcMar>
+          </w:tcPr>
+          <w:p>
+            <w:pPr>
+              <w:spacing w:after="0" w:line="240" w:lineRule="auto"/>
+              <w:rPr>
+                <w:rFonts w:ascii="Times New Roman" w:eastAsia="MS Mincho" w:hAnsi="Times New Roman" w:cs="Times New Roman"/>
+                <w:lang w:eastAsia="ja-JP"/>
+              </w:rPr>
+            </w:pPr>
+          </w:p>
+        </w:tc>
+      </w:tr>
+    </w:tbl>
+    <w:p/>
+    <w:p/>
+    <w:p>
+      <w:r>
+        <w:br w:type="page"/>
+      </w:r>
+    </w:p>
+    <w:tbl>
+      <w:tblPr>
+        <w:tblW w:w="8992" w:type="dxa"/>
+        <w:tblBorders>
+          <w:top w:val="single" w:sz="8" w:space="0" w:color="000000"/>
+          <w:bottom w:val="single" w:sz="8" w:space="0" w:color="000000"/>
+          <w:insideH w:val="single" w:sz="8" w:space="0" w:color="000000"/>
+        </w:tblBorders>
+        <w:tblCellMar>
+          <w:left w:w="0" w:type="dxa"/>
+          <w:right w:w="0" w:type="dxa"/>
+        </w:tblCellMar>
+        <w:tblLook w:val="04A0" w:firstRow="1" w:lastRow="0" w:firstColumn="1" w:lastColumn="0" w:noHBand="0" w:noVBand="1"/>
+      </w:tblPr>
+      <w:tblGrid>
+        <w:gridCol w:w="2332"/>
+        <w:gridCol w:w="6660"/>
+      </w:tblGrid>
+      <w:tr>
+        <w:trPr>
+          <w:trHeight w:val="277"/>
+        </w:trPr>
+        <w:tc>
+          <w:tcPr>
+            <w:tcW w:w="2332" w:type="dxa"/>
+            <w:tcMar>
+              <w:top w:w="72" w:type="dxa"/>
+              <w:left w:w="156" w:type="dxa"/>
+              <w:bottom w:w="72" w:type="dxa"/>
+              <w:right w:w="156" w:type="dxa"/>
+            </w:tcMar>
+            <w:hideMark/>
+          </w:tcPr>
+          <w:p>
+            <w:pPr>
+              <w:spacing w:after="0" w:line="240" w:lineRule="auto"/>
+              <w:rPr>
+                <w:rFonts w:ascii="Times New Roman" w:eastAsia="MS Mincho" w:hAnsi="Times New Roman" w:cs="Times New Roman"/>
+                <w:sz w:val="24"/>
+                <w:szCs w:val="24"/>
+                <w:lang w:eastAsia="ja-JP"/>
+              </w:rPr>
+            </w:pPr>
+            <w:r>
+              <w:rPr>
+                <w:rFonts w:ascii="Times New Roman" w:eastAsia="MS Mincho" w:hAnsi="Times New Roman" w:cs="Times New Roman"/>
+                <w:i/>
+                <w:lang w:eastAsia="ja-JP"/>
+              </w:rPr>
+              <w:lastRenderedPageBreak/>
+              <w:t>Use Case</w:t>
+            </w:r>
+            <w:r>
+              <w:rPr>
+                <w:rFonts w:ascii="Times New Roman" w:eastAsia="MS Mincho" w:hAnsi="Times New Roman" w:cs="Times New Roman"/>
+                <w:i/>
+                <w:lang w:eastAsia="ja-JP"/>
+              </w:rPr>
+              <w:t xml:space="preserve"> name</w:t>
+            </w:r>
+            <w:r>
+              <w:rPr>
+                <w:rFonts w:ascii="Times New Roman" w:eastAsia="MS Mincho" w:hAnsi="Times New Roman" w:cs="Times New Roman"/>
+                <w:i/>
+                <w:iCs/>
+                <w:sz w:val="24"/>
+                <w:szCs w:val="24"/>
+                <w:lang w:eastAsia="ja-JP"/>
+              </w:rPr>
+              <w:t xml:space="preserve"> </w:t>
+            </w:r>
+          </w:p>
+        </w:tc>
+        <w:tc>
+          <w:tcPr>
+            <w:tcW w:w="6660" w:type="dxa"/>
+            <w:tcMar>
+              <w:top w:w="72" w:type="dxa"/>
+              <w:left w:w="156" w:type="dxa"/>
+              <w:bottom w:w="72" w:type="dxa"/>
+              <w:right w:w="156" w:type="dxa"/>
+            </w:tcMar>
+            <w:hideMark/>
+          </w:tcPr>
+          <w:p>
+            <w:pPr>
+              <w:spacing w:after="0" w:line="240" w:lineRule="auto"/>
+              <w:rPr>
+                <w:rFonts w:ascii="Courier New" w:eastAsia="MS Mincho" w:hAnsi="Courier New" w:cs="Courier New"/>
+                <w:lang w:eastAsia="ja-JP"/>
+              </w:rPr>
+            </w:pPr>
+            <w:proofErr w:type="spellStart"/>
+            <w:r>
+              <w:rPr>
+                <w:rFonts w:ascii="Courier New" w:eastAsia="MS Mincho" w:hAnsi="Courier New" w:cs="Courier New"/>
+                <w:lang w:eastAsia="ja-JP"/>
+              </w:rPr>
+              <w:t>AddCategory</w:t>
+            </w:r>
+            <w:proofErr w:type="spellEnd"/>
+            <w:r>
+              <w:rPr>
+                <w:rFonts w:ascii="Courier New" w:eastAsia="MS Mincho" w:hAnsi="Courier New" w:cs="Courier New"/>
+                <w:lang w:eastAsia="ja-JP"/>
+              </w:rPr>
+              <w:t xml:space="preserve"> (Success)</w:t>
+            </w:r>
+          </w:p>
+        </w:tc>
+      </w:tr>
+      <w:tr>
+        <w:trPr>
+          <w:trHeight w:val="493"/>
+        </w:trPr>
+        <w:tc>
+          <w:tcPr>
+            <w:tcW w:w="2332" w:type="dxa"/>
+            <w:shd w:val="clear" w:color="auto" w:fill="FFFFFF"/>
+            <w:tcMar>
+              <w:top w:w="72" w:type="dxa"/>
+              <w:left w:w="156" w:type="dxa"/>
+              <w:bottom w:w="72" w:type="dxa"/>
+              <w:right w:w="156" w:type="dxa"/>
+            </w:tcMar>
+            <w:hideMark/>
+          </w:tcPr>
+          <w:p>
+            <w:pPr>
+              <w:spacing w:after="0" w:line="240" w:lineRule="auto"/>
+              <w:rPr>
+                <w:rFonts w:ascii="Times New Roman" w:eastAsia="MS Mincho" w:hAnsi="Times New Roman" w:cs="Times New Roman"/>
+                <w:i/>
+                <w:lang w:eastAsia="ja-JP"/>
+              </w:rPr>
+            </w:pPr>
+            <w:r>
+              <w:rPr>
+                <w:rFonts w:ascii="Times New Roman" w:eastAsia="MS Mincho" w:hAnsi="Times New Roman" w:cs="Times New Roman"/>
+                <w:i/>
+                <w:lang w:eastAsia="ja-JP"/>
+              </w:rPr>
+              <w:t>Participating actor</w:t>
+            </w:r>
+          </w:p>
+          <w:p>
+            <w:pPr>
+              <w:spacing w:after="0" w:line="240" w:lineRule="auto"/>
+              <w:rPr>
+                <w:rFonts w:ascii="Times New Roman" w:eastAsia="MS Mincho" w:hAnsi="Times New Roman" w:cs="Times New Roman"/>
+                <w:sz w:val="24"/>
+                <w:szCs w:val="24"/>
+                <w:lang w:eastAsia="ja-JP"/>
+              </w:rPr>
+            </w:pPr>
+            <w:r>
+              <w:rPr>
+                <w:rFonts w:ascii="Times New Roman" w:eastAsia="MS Mincho" w:hAnsi="Times New Roman" w:cs="Times New Roman"/>
+                <w:i/>
+                <w:lang w:eastAsia="ja-JP"/>
+              </w:rPr>
+              <w:t>instances</w:t>
+            </w:r>
+          </w:p>
+        </w:tc>
+        <w:tc>
+          <w:tcPr>
+            <w:tcW w:w="6660" w:type="dxa"/>
+            <w:shd w:val="clear" w:color="auto" w:fill="FFFFFF"/>
+            <w:tcMar>
+              <w:top w:w="72" w:type="dxa"/>
+              <w:left w:w="156" w:type="dxa"/>
+              <w:bottom w:w="72" w:type="dxa"/>
+              <w:right w:w="156" w:type="dxa"/>
+            </w:tcMar>
+            <w:hideMark/>
+          </w:tcPr>
+          <w:p>
+            <w:pPr>
+              <w:spacing w:after="0" w:line="240" w:lineRule="auto"/>
+              <w:rPr>
+                <w:rFonts w:ascii="Courier New" w:eastAsia="MS Mincho" w:hAnsi="Courier New" w:cs="Courier New"/>
+                <w:lang w:eastAsia="ja-JP"/>
+              </w:rPr>
+            </w:pPr>
+            <w:r>
+              <w:rPr>
+                <w:rFonts w:ascii="Times New Roman" w:eastAsia="MS Mincho" w:hAnsi="Times New Roman" w:cs="Times New Roman"/>
+                <w:lang w:eastAsia="ja-JP"/>
+              </w:rPr>
+              <w:t>Initiated by</w:t>
+            </w:r>
+            <w:r>
+              <w:rPr>
+                <w:rFonts w:ascii="Courier New" w:eastAsia="MS Mincho" w:hAnsi="Courier New" w:cs="Courier New"/>
+                <w:lang w:eastAsia="ja-JP"/>
+              </w:rPr>
+              <w:t xml:space="preserve"> Supervisor </w:t>
+            </w:r>
+          </w:p>
+          <w:p>
+            <w:pPr>
+              <w:spacing w:after="0" w:line="240" w:lineRule="auto"/>
+              <w:rPr>
+                <w:rFonts w:ascii="Times New Roman" w:eastAsia="MS Mincho" w:hAnsi="Times New Roman" w:cs="Times New Roman"/>
+                <w:sz w:val="24"/>
+                <w:szCs w:val="24"/>
+                <w:lang w:eastAsia="ja-JP"/>
+              </w:rPr>
+            </w:pPr>
+          </w:p>
+        </w:tc>
+      </w:tr>
+      <w:tr>
+        <w:trPr>
+          <w:trHeight w:val="2338"/>
+        </w:trPr>
+        <w:tc>
+          <w:tcPr>
+            <w:tcW w:w="2332" w:type="dxa"/>
+            <w:shd w:val="clear" w:color="auto" w:fill="FFFFFF"/>
+            <w:tcMar>
+              <w:top w:w="72" w:type="dxa"/>
+              <w:left w:w="156" w:type="dxa"/>
+              <w:bottom w:w="72" w:type="dxa"/>
+              <w:right w:w="156" w:type="dxa"/>
+            </w:tcMar>
+            <w:hideMark/>
+          </w:tcPr>
+          <w:p>
+            <w:pPr>
+              <w:spacing w:after="0" w:line="240" w:lineRule="auto"/>
+              <w:rPr>
+                <w:rFonts w:ascii="Times New Roman" w:eastAsia="MS Mincho" w:hAnsi="Times New Roman" w:cs="Times New Roman"/>
+                <w:sz w:val="24"/>
+                <w:szCs w:val="24"/>
+                <w:lang w:eastAsia="ja-JP"/>
+              </w:rPr>
+            </w:pPr>
+            <w:r>
+              <w:rPr>
+                <w:rFonts w:ascii="Times New Roman" w:eastAsia="MS Mincho" w:hAnsi="Times New Roman" w:cs="Times New Roman"/>
+                <w:i/>
+                <w:lang w:eastAsia="ja-JP"/>
+              </w:rPr>
+              <w:t>Flow of events</w:t>
+            </w:r>
+          </w:p>
+        </w:tc>
+        <w:tc>
+          <w:tcPr>
+            <w:tcW w:w="6660" w:type="dxa"/>
+            <w:shd w:val="clear" w:color="auto" w:fill="FFFFFF"/>
+            <w:tcMar>
+              <w:top w:w="72" w:type="dxa"/>
+              <w:left w:w="156" w:type="dxa"/>
+              <w:bottom w:w="72" w:type="dxa"/>
+              <w:right w:w="156" w:type="dxa"/>
+            </w:tcMar>
+            <w:hideMark/>
+          </w:tcPr>
+          <w:p>
+            <w:pPr>
+              <w:numPr>
+                <w:ilvl w:val="0"/>
+                <w:numId w:val="20"/>
+              </w:numPr>
+              <w:spacing w:after="0" w:line="240" w:lineRule="auto"/>
+              <w:rPr>
+                <w:rFonts w:ascii="Times New Roman" w:eastAsia="MS Mincho" w:hAnsi="Times New Roman" w:cs="Times New Roman"/>
+                <w:lang w:eastAsia="ja-JP"/>
+              </w:rPr>
+            </w:pPr>
+            <w:r>
+              <w:rPr>
+                <w:rFonts w:ascii="Times New Roman" w:eastAsia="MS Mincho" w:hAnsi="Times New Roman" w:cs="Times New Roman"/>
+                <w:lang w:eastAsia="ja-JP"/>
+              </w:rPr>
+              <w:t xml:space="preserve">The </w:t>
+            </w:r>
+            <w:r>
+              <w:rPr>
+                <w:rFonts w:ascii="Courier New" w:eastAsia="MS Mincho" w:hAnsi="Courier New" w:cs="Courier New"/>
+                <w:lang w:eastAsia="ja-JP"/>
+              </w:rPr>
+              <w:t xml:space="preserve">Supervisor </w:t>
+            </w:r>
+            <w:r>
+              <w:rPr>
+                <w:rFonts w:ascii="Times New Roman" w:eastAsia="MS Mincho" w:hAnsi="Times New Roman" w:cs="Times New Roman"/>
+                <w:lang w:eastAsia="ja-JP"/>
+              </w:rPr>
+              <w:t>is on the Main View and selects “Add Category” button.</w:t>
+            </w:r>
+          </w:p>
+          <w:p>
+            <w:pPr>
+              <w:spacing w:after="0" w:line="240" w:lineRule="auto"/>
+              <w:ind w:left="360"/>
+              <w:rPr>
+                <w:rFonts w:ascii="Times New Roman" w:eastAsia="MS Mincho" w:hAnsi="Times New Roman" w:cs="Times New Roman"/>
+                <w:lang w:eastAsia="ja-JP"/>
+              </w:rPr>
+            </w:pPr>
+            <w:r>
+              <w:rPr>
+                <w:rFonts w:ascii="Times New Roman" w:eastAsia="MS Mincho" w:hAnsi="Times New Roman" w:cs="Times New Roman"/>
+                <w:lang w:eastAsia="ja-JP"/>
+              </w:rPr>
+              <w:t xml:space="preserve"> </w:t>
+            </w:r>
+          </w:p>
+          <w:p>
+            <w:pPr>
+              <w:numPr>
+                <w:ilvl w:val="0"/>
+                <w:numId w:val="20"/>
+              </w:numPr>
+              <w:spacing w:after="0" w:line="240" w:lineRule="auto"/>
+              <w:rPr>
+                <w:rFonts w:ascii="Times New Roman" w:eastAsia="MS Mincho" w:hAnsi="Times New Roman" w:cs="Times New Roman"/>
+                <w:lang w:eastAsia="ja-JP"/>
+              </w:rPr>
+            </w:pPr>
+            <w:proofErr w:type="spellStart"/>
+            <w:r>
+              <w:rPr>
+                <w:rFonts w:ascii="Courier New" w:eastAsia="MS Mincho" w:hAnsi="Courier New" w:cs="Courier New"/>
+                <w:lang w:eastAsia="ja-JP"/>
+              </w:rPr>
+              <w:t>GoalManager</w:t>
+            </w:r>
+            <w:proofErr w:type="spellEnd"/>
+            <w:r>
+              <w:rPr>
+                <w:rFonts w:ascii="Times New Roman" w:eastAsia="MS Mincho" w:hAnsi="Times New Roman" w:cs="Times New Roman"/>
+                <w:lang w:eastAsia="ja-JP"/>
+              </w:rPr>
+              <w:t xml:space="preserve"> </w:t>
+            </w:r>
+            <w:r>
+              <w:rPr>
+                <w:rFonts w:ascii="Times New Roman" w:eastAsia="MS Mincho" w:hAnsi="Times New Roman" w:cs="Times New Roman"/>
+                <w:lang w:eastAsia="ja-JP"/>
+              </w:rPr>
+              <w:t>displays a form for entering Category information.</w:t>
+            </w:r>
+            <w:r>
+              <w:rPr>
+                <w:rFonts w:ascii="Courier New" w:eastAsia="MS Mincho" w:hAnsi="Courier New" w:cs="Courier New"/>
+                <w:lang w:eastAsia="ja-JP"/>
+              </w:rPr>
+              <w:t xml:space="preserve"> </w:t>
+            </w:r>
+          </w:p>
+          <w:p>
+            <w:pPr>
+              <w:pStyle w:val="ListParagraph"/>
+              <w:rPr>
+                <w:rFonts w:eastAsia="MS Mincho"/>
+                <w:lang w:eastAsia="ja-JP"/>
+              </w:rPr>
+            </w:pPr>
+          </w:p>
+          <w:p>
+            <w:pPr>
+              <w:numPr>
+                <w:ilvl w:val="0"/>
+                <w:numId w:val="20"/>
+              </w:numPr>
+              <w:spacing w:after="0" w:line="240" w:lineRule="auto"/>
+              <w:rPr>
+                <w:rFonts w:ascii="Times New Roman" w:eastAsia="MS Mincho" w:hAnsi="Times New Roman" w:cs="Times New Roman"/>
+                <w:lang w:eastAsia="ja-JP"/>
+              </w:rPr>
+            </w:pPr>
+            <w:r>
+              <w:rPr>
+                <w:rFonts w:ascii="Times New Roman" w:eastAsia="MS Mincho" w:hAnsi="Times New Roman" w:cs="Times New Roman"/>
+                <w:lang w:eastAsia="ja-JP"/>
+              </w:rPr>
+              <w:t xml:space="preserve">The </w:t>
+            </w:r>
+            <w:r>
+              <w:rPr>
+                <w:rFonts w:ascii="Courier New" w:eastAsia="MS Mincho" w:hAnsi="Courier New" w:cs="Courier New"/>
+                <w:lang w:eastAsia="ja-JP"/>
+              </w:rPr>
+              <w:t xml:space="preserve">Supervisor </w:t>
+            </w:r>
+            <w:r>
+              <w:rPr>
+                <w:rFonts w:ascii="Times New Roman" w:eastAsia="MS Mincho" w:hAnsi="Times New Roman" w:cs="Times New Roman"/>
+                <w:lang w:eastAsia="ja-JP"/>
+              </w:rPr>
+              <w:t>fills out the form with the correct information in each field and selects the “Confirm” button.</w:t>
+            </w:r>
+          </w:p>
+          <w:p>
+            <w:pPr>
+              <w:spacing w:after="0" w:line="240" w:lineRule="auto"/>
+              <w:ind w:left="720"/>
+              <w:rPr>
+                <w:rFonts w:ascii="Times New Roman" w:eastAsia="MS Mincho" w:hAnsi="Times New Roman" w:cs="Times New Roman"/>
+                <w:lang w:eastAsia="ja-JP"/>
+              </w:rPr>
+            </w:pPr>
+          </w:p>
+          <w:p>
+            <w:pPr>
+              <w:numPr>
+                <w:ilvl w:val="0"/>
+                <w:numId w:val="20"/>
+              </w:numPr>
+              <w:spacing w:after="0" w:line="240" w:lineRule="auto"/>
+              <w:rPr>
+                <w:rFonts w:ascii="Times New Roman" w:eastAsia="MS Mincho" w:hAnsi="Times New Roman" w:cs="Times New Roman"/>
+                <w:lang w:eastAsia="ja-JP"/>
+              </w:rPr>
+            </w:pPr>
+            <w:proofErr w:type="spellStart"/>
+            <w:r>
+              <w:rPr>
+                <w:rFonts w:ascii="Courier New" w:eastAsia="MS Mincho" w:hAnsi="Courier New" w:cs="Courier New"/>
+                <w:lang w:eastAsia="ja-JP"/>
+              </w:rPr>
+              <w:t>GoalManager</w:t>
+            </w:r>
+            <w:proofErr w:type="spellEnd"/>
+            <w:r>
+              <w:rPr>
+                <w:rFonts w:ascii="Courier New" w:eastAsia="MS Mincho" w:hAnsi="Courier New" w:cs="Courier New"/>
+                <w:lang w:eastAsia="ja-JP"/>
+              </w:rPr>
+              <w:t xml:space="preserve"> </w:t>
+            </w:r>
+            <w:r>
+              <w:rPr>
+                <w:rFonts w:ascii="Times New Roman" w:eastAsia="MS Mincho" w:hAnsi="Times New Roman" w:cs="Times New Roman"/>
+                <w:lang w:eastAsia="ja-JP"/>
+              </w:rPr>
+              <w:t xml:space="preserve">validates the </w:t>
+            </w:r>
+            <w:r>
+              <w:rPr>
+                <w:rFonts w:ascii="Courier New" w:eastAsia="MS Mincho" w:hAnsi="Courier New" w:cs="Courier New"/>
+                <w:lang w:eastAsia="ja-JP"/>
+              </w:rPr>
+              <w:t>Supervisor’s</w:t>
+            </w:r>
+            <w:r>
+              <w:rPr>
+                <w:rFonts w:ascii="Times New Roman" w:eastAsia="MS Mincho" w:hAnsi="Times New Roman" w:cs="Times New Roman"/>
+                <w:lang w:eastAsia="ja-JP"/>
+              </w:rPr>
+              <w:t xml:space="preserve"> form and adds the new Category to the Goal database.</w:t>
+            </w:r>
+          </w:p>
+          <w:p>
+            <w:pPr>
+              <w:pStyle w:val="ListParagraph"/>
+              <w:rPr>
+                <w:rFonts w:eastAsia="MS Mincho"/>
+                <w:lang w:eastAsia="ja-JP"/>
+              </w:rPr>
+            </w:pPr>
+          </w:p>
+          <w:p>
+            <w:pPr>
+              <w:numPr>
+                <w:ilvl w:val="0"/>
+                <w:numId w:val="20"/>
+              </w:numPr>
+              <w:spacing w:after="0" w:line="240" w:lineRule="auto"/>
+              <w:rPr>
+                <w:rFonts w:ascii="Times New Roman" w:eastAsia="MS Mincho" w:hAnsi="Times New Roman" w:cs="Times New Roman"/>
+                <w:lang w:eastAsia="ja-JP"/>
+              </w:rPr>
+            </w:pPr>
+            <w:r>
+              <w:rPr>
+                <w:rFonts w:ascii="Times New Roman" w:eastAsia="MS Mincho" w:hAnsi="Times New Roman" w:cs="Times New Roman"/>
+                <w:lang w:eastAsia="ja-JP"/>
+              </w:rPr>
+              <w:t xml:space="preserve">The </w:t>
+            </w:r>
+            <w:r>
+              <w:rPr>
+                <w:rFonts w:ascii="Courier New" w:eastAsia="MS Mincho" w:hAnsi="Courier New" w:cs="Courier New"/>
+                <w:lang w:eastAsia="ja-JP"/>
+              </w:rPr>
+              <w:t xml:space="preserve">Supervisor </w:t>
+            </w:r>
+            <w:r>
+              <w:rPr>
+                <w:rFonts w:ascii="Times New Roman" w:eastAsia="MS Mincho" w:hAnsi="Times New Roman" w:cs="Times New Roman"/>
+                <w:lang w:eastAsia="ja-JP"/>
+              </w:rPr>
+              <w:t>is prompted back to the Main View page.</w:t>
+            </w:r>
+          </w:p>
+        </w:tc>
+      </w:tr>
+      <w:tr>
+        <w:trPr>
+          <w:trHeight w:val="466"/>
+        </w:trPr>
+        <w:tc>
+          <w:tcPr>
+            <w:tcW w:w="2332" w:type="dxa"/>
+            <w:shd w:val="clear" w:color="auto" w:fill="FFFFFF"/>
+            <w:tcMar>
+              <w:top w:w="72" w:type="dxa"/>
+              <w:left w:w="156" w:type="dxa"/>
+              <w:bottom w:w="72" w:type="dxa"/>
+              <w:right w:w="156" w:type="dxa"/>
+            </w:tcMar>
+          </w:tcPr>
+          <w:p>
+            <w:pPr>
+              <w:spacing w:after="0" w:line="240" w:lineRule="auto"/>
+              <w:rPr>
+                <w:rFonts w:ascii="Times New Roman" w:eastAsia="MS Mincho" w:hAnsi="Times New Roman" w:cs="Times New Roman"/>
+                <w:sz w:val="24"/>
+                <w:szCs w:val="24"/>
+                <w:lang w:eastAsia="ja-JP"/>
+              </w:rPr>
+            </w:pPr>
+            <w:r>
+              <w:rPr>
+                <w:rFonts w:ascii="Times New Roman" w:eastAsia="MS Mincho" w:hAnsi="Times New Roman" w:cs="Times New Roman"/>
+                <w:i/>
+                <w:lang w:eastAsia="ja-JP"/>
+              </w:rPr>
+              <w:t>Entry condition</w:t>
+            </w:r>
+            <w:r>
+              <w:rPr>
+                <w:rFonts w:ascii="Times New Roman" w:eastAsia="MS Mincho" w:hAnsi="Times New Roman" w:cs="Times New Roman"/>
+                <w:i/>
+                <w:iCs/>
+                <w:sz w:val="24"/>
+                <w:szCs w:val="24"/>
+                <w:lang w:eastAsia="ja-JP"/>
+              </w:rPr>
+              <w:t xml:space="preserve"> </w:t>
+            </w:r>
+          </w:p>
+        </w:tc>
+        <w:tc>
+          <w:tcPr>
+            <w:tcW w:w="6660" w:type="dxa"/>
+            <w:shd w:val="clear" w:color="auto" w:fill="FFFFFF"/>
+            <w:tcMar>
+              <w:top w:w="72" w:type="dxa"/>
+              <w:left w:w="156" w:type="dxa"/>
+              <w:bottom w:w="72" w:type="dxa"/>
+              <w:right w:w="156" w:type="dxa"/>
+            </w:tcMar>
+          </w:tcPr>
+          <w:p>
+            <w:pPr>
+              <w:spacing w:after="0" w:line="240" w:lineRule="auto"/>
+              <w:rPr>
+                <w:rFonts w:ascii="Times New Roman" w:eastAsia="MS Mincho" w:hAnsi="Times New Roman" w:cs="Times New Roman"/>
+                <w:lang w:eastAsia="ja-JP"/>
+              </w:rPr>
+            </w:pPr>
+            <w:r>
+              <w:rPr>
+                <w:rFonts w:ascii="Courier New" w:eastAsia="MS Mincho" w:hAnsi="Courier New" w:cs="Courier New"/>
+                <w:lang w:eastAsia="ja-JP"/>
+              </w:rPr>
+              <w:t xml:space="preserve">Supervisor </w:t>
+            </w:r>
+            <w:r>
+              <w:rPr>
+                <w:rFonts w:ascii="Times New Roman" w:eastAsia="MS Mincho" w:hAnsi="Times New Roman" w:cs="Times New Roman"/>
+                <w:lang w:eastAsia="ja-JP"/>
+              </w:rPr>
+              <w:t>is logged in.</w:t>
+            </w:r>
+          </w:p>
+        </w:tc>
+      </w:tr>
+      <w:tr>
+        <w:trPr>
+          <w:trHeight w:val="511"/>
+        </w:trPr>
+        <w:tc>
+          <w:tcPr>
+            <w:tcW w:w="2332" w:type="dxa"/>
+            <w:shd w:val="clear" w:color="auto" w:fill="FFFFFF"/>
+            <w:tcMar>
+              <w:top w:w="72" w:type="dxa"/>
+              <w:left w:w="156" w:type="dxa"/>
+              <w:bottom w:w="72" w:type="dxa"/>
+              <w:right w:w="156" w:type="dxa"/>
+            </w:tcMar>
+          </w:tcPr>
+          <w:p>
+            <w:pPr>
+              <w:spacing w:after="0" w:line="240" w:lineRule="auto"/>
+              <w:rPr>
+                <w:rFonts w:ascii="Times New Roman" w:eastAsia="MS Mincho" w:hAnsi="Times New Roman" w:cs="Times New Roman"/>
+                <w:i/>
+                <w:lang w:eastAsia="ja-JP"/>
+              </w:rPr>
+            </w:pPr>
+            <w:r>
+              <w:rPr>
+                <w:rFonts w:ascii="Times New Roman" w:eastAsia="MS Mincho" w:hAnsi="Times New Roman" w:cs="Times New Roman"/>
+                <w:i/>
+                <w:lang w:eastAsia="ja-JP"/>
+              </w:rPr>
+              <w:t>Exit condition</w:t>
+            </w:r>
+          </w:p>
+        </w:tc>
+        <w:tc>
+          <w:tcPr>
+            <w:tcW w:w="6660" w:type="dxa"/>
+            <w:shd w:val="clear" w:color="auto" w:fill="FFFFFF"/>
+            <w:tcMar>
+              <w:top w:w="72" w:type="dxa"/>
+              <w:left w:w="156" w:type="dxa"/>
+              <w:bottom w:w="72" w:type="dxa"/>
+              <w:right w:w="156" w:type="dxa"/>
+            </w:tcMar>
+          </w:tcPr>
+          <w:p>
+            <w:pPr>
+              <w:spacing w:after="0" w:line="240" w:lineRule="auto"/>
+              <w:rPr>
+                <w:rFonts w:ascii="Times New Roman" w:eastAsia="MS Mincho" w:hAnsi="Times New Roman" w:cs="Times New Roman"/>
+                <w:lang w:eastAsia="ja-JP"/>
+              </w:rPr>
+            </w:pPr>
+            <w:r>
+              <w:rPr>
+                <w:rFonts w:ascii="Courier New" w:eastAsia="MS Mincho" w:hAnsi="Courier New" w:cs="Courier New"/>
+                <w:lang w:eastAsia="ja-JP"/>
+              </w:rPr>
+              <w:t xml:space="preserve">Supervisor </w:t>
+            </w:r>
+            <w:r>
+              <w:rPr>
+                <w:rFonts w:ascii="Times New Roman" w:eastAsia="MS Mincho" w:hAnsi="Times New Roman" w:cs="Times New Roman"/>
+                <w:lang w:eastAsia="ja-JP"/>
+              </w:rPr>
+              <w:t>selects the “Confirm” or “Cancel” button on the Add Category form.</w:t>
+            </w:r>
+          </w:p>
+          <w:p>
+            <w:pPr>
+              <w:spacing w:after="0" w:line="240" w:lineRule="auto"/>
+              <w:rPr>
+                <w:rFonts w:ascii="Times New Roman" w:eastAsia="MS Mincho" w:hAnsi="Times New Roman" w:cs="Times New Roman"/>
+                <w:u w:val="single"/>
+                <w:lang w:eastAsia="ja-JP"/>
+              </w:rPr>
+            </w:pPr>
+          </w:p>
+        </w:tc>
+      </w:tr>
+      <w:tr>
+        <w:trPr>
+          <w:trHeight w:val="448"/>
+        </w:trPr>
+        <w:tc>
+          <w:tcPr>
+            <w:tcW w:w="2332" w:type="dxa"/>
+            <w:shd w:val="clear" w:color="auto" w:fill="FFFFFF"/>
+            <w:tcMar>
+              <w:top w:w="72" w:type="dxa"/>
+              <w:left w:w="156" w:type="dxa"/>
+              <w:bottom w:w="72" w:type="dxa"/>
+              <w:right w:w="156" w:type="dxa"/>
+            </w:tcMar>
+          </w:tcPr>
+          <w:p>
+            <w:pPr>
+              <w:spacing w:after="0" w:line="240" w:lineRule="auto"/>
+              <w:rPr>
+                <w:rFonts w:ascii="Times New Roman" w:eastAsia="MS Mincho" w:hAnsi="Times New Roman" w:cs="Times New Roman"/>
+                <w:i/>
+                <w:lang w:eastAsia="ja-JP"/>
+              </w:rPr>
+            </w:pPr>
+            <w:r>
+              <w:rPr>
+                <w:rFonts w:ascii="Times New Roman" w:eastAsia="MS Mincho" w:hAnsi="Times New Roman" w:cs="Times New Roman"/>
+                <w:i/>
+                <w:lang w:eastAsia="ja-JP"/>
+              </w:rPr>
+              <w:t>Quality Requirements</w:t>
+            </w:r>
+          </w:p>
+        </w:tc>
+        <w:tc>
+          <w:tcPr>
+            <w:tcW w:w="6660" w:type="dxa"/>
+            <w:shd w:val="clear" w:color="auto" w:fill="FFFFFF"/>
+            <w:tcMar>
+              <w:top w:w="72" w:type="dxa"/>
+              <w:left w:w="156" w:type="dxa"/>
+              <w:bottom w:w="72" w:type="dxa"/>
+              <w:right w:w="156" w:type="dxa"/>
+            </w:tcMar>
+          </w:tcPr>
+          <w:p>
+            <w:pPr>
+              <w:spacing w:after="0" w:line="240" w:lineRule="auto"/>
+              <w:rPr>
+                <w:rFonts w:ascii="Times New Roman" w:eastAsia="MS Mincho" w:hAnsi="Times New Roman" w:cs="Times New Roman"/>
+                <w:lang w:eastAsia="ja-JP"/>
+              </w:rPr>
+            </w:pPr>
+            <w:r>
+              <w:rPr>
+                <w:rFonts w:ascii="Times New Roman" w:eastAsia="MS Mincho" w:hAnsi="Times New Roman" w:cs="Times New Roman"/>
+                <w:lang w:eastAsia="ja-JP"/>
+              </w:rPr>
+              <w:t>Fields for credentials are hardened against SQL injection.</w:t>
+            </w:r>
+          </w:p>
+        </w:tc>
+      </w:tr>
+    </w:tbl>
+    <w:p/>
+    <w:p/>
+    <w:p>
+      <w:r>
+        <w:br w:type="page"/>
+      </w:r>
+    </w:p>
+    <w:tbl>
+      <w:tblPr>
+        <w:tblW w:w="8992" w:type="dxa"/>
+        <w:tblBorders>
+          <w:top w:val="single" w:sz="8" w:space="0" w:color="000000"/>
+          <w:bottom w:val="single" w:sz="8" w:space="0" w:color="000000"/>
+          <w:insideH w:val="single" w:sz="8" w:space="0" w:color="000000"/>
+        </w:tblBorders>
+        <w:tblCellMar>
+          <w:left w:w="0" w:type="dxa"/>
+          <w:right w:w="0" w:type="dxa"/>
+        </w:tblCellMar>
+        <w:tblLook w:val="04A0" w:firstRow="1" w:lastRow="0" w:firstColumn="1" w:lastColumn="0" w:noHBand="0" w:noVBand="1"/>
+      </w:tblPr>
+      <w:tblGrid>
+        <w:gridCol w:w="2332"/>
+        <w:gridCol w:w="6660"/>
+      </w:tblGrid>
+      <w:tr>
+        <w:trPr>
+          <w:trHeight w:val="277"/>
+        </w:trPr>
+        <w:tc>
+          <w:tcPr>
+            <w:tcW w:w="2332" w:type="dxa"/>
+            <w:tcMar>
+              <w:top w:w="72" w:type="dxa"/>
+              <w:left w:w="156" w:type="dxa"/>
+              <w:bottom w:w="72" w:type="dxa"/>
+              <w:right w:w="156" w:type="dxa"/>
+            </w:tcMar>
+            <w:hideMark/>
+          </w:tcPr>
+          <w:p>
+            <w:pPr>
+              <w:spacing w:after="0" w:line="240" w:lineRule="auto"/>
+              <w:rPr>
+                <w:rFonts w:ascii="Times New Roman" w:eastAsia="MS Mincho" w:hAnsi="Times New Roman" w:cs="Times New Roman"/>
+                <w:sz w:val="24"/>
+                <w:szCs w:val="24"/>
+                <w:lang w:eastAsia="ja-JP"/>
+              </w:rPr>
+            </w:pPr>
+            <w:r>
+              <w:rPr>
+                <w:rFonts w:ascii="Times New Roman" w:eastAsia="MS Mincho" w:hAnsi="Times New Roman" w:cs="Times New Roman"/>
+                <w:i/>
+                <w:lang w:eastAsia="ja-JP"/>
+              </w:rPr>
+              <w:lastRenderedPageBreak/>
+              <w:t>Use Case</w:t>
+            </w:r>
+            <w:r>
+              <w:rPr>
+                <w:rFonts w:ascii="Times New Roman" w:eastAsia="MS Mincho" w:hAnsi="Times New Roman" w:cs="Times New Roman"/>
+                <w:i/>
+                <w:lang w:eastAsia="ja-JP"/>
+              </w:rPr>
+              <w:t xml:space="preserve"> name</w:t>
+            </w:r>
+            <w:r>
+              <w:rPr>
+                <w:rFonts w:ascii="Times New Roman" w:eastAsia="MS Mincho" w:hAnsi="Times New Roman" w:cs="Times New Roman"/>
+                <w:i/>
+                <w:iCs/>
+                <w:sz w:val="24"/>
+                <w:szCs w:val="24"/>
+                <w:lang w:eastAsia="ja-JP"/>
+              </w:rPr>
+              <w:t xml:space="preserve"> </w:t>
+            </w:r>
+          </w:p>
+        </w:tc>
+        <w:tc>
+          <w:tcPr>
+            <w:tcW w:w="6660" w:type="dxa"/>
+            <w:tcMar>
+              <w:top w:w="72" w:type="dxa"/>
+              <w:left w:w="156" w:type="dxa"/>
+              <w:bottom w:w="72" w:type="dxa"/>
+              <w:right w:w="156" w:type="dxa"/>
+            </w:tcMar>
+            <w:hideMark/>
+          </w:tcPr>
+          <w:p>
+            <w:pPr>
+              <w:spacing w:after="0" w:line="240" w:lineRule="auto"/>
+              <w:rPr>
+                <w:rFonts w:ascii="Courier New" w:eastAsia="MS Mincho" w:hAnsi="Courier New" w:cs="Courier New"/>
+                <w:lang w:eastAsia="ja-JP"/>
+              </w:rPr>
+            </w:pPr>
+            <w:proofErr w:type="spellStart"/>
+            <w:r>
+              <w:rPr>
+                <w:rFonts w:ascii="Courier New" w:eastAsia="MS Mincho" w:hAnsi="Courier New" w:cs="Courier New"/>
+                <w:lang w:eastAsia="ja-JP"/>
+              </w:rPr>
+              <w:t>AddCategory</w:t>
+            </w:r>
+            <w:proofErr w:type="spellEnd"/>
+            <w:r>
+              <w:rPr>
+                <w:rFonts w:ascii="Courier New" w:eastAsia="MS Mincho" w:hAnsi="Courier New" w:cs="Courier New"/>
+                <w:lang w:eastAsia="ja-JP"/>
+              </w:rPr>
+              <w:t xml:space="preserve"> (Failure)</w:t>
+            </w:r>
+          </w:p>
+        </w:tc>
+      </w:tr>
+      <w:tr>
+        <w:trPr>
+          <w:trHeight w:val="493"/>
+        </w:trPr>
+        <w:tc>
+          <w:tcPr>
+            <w:tcW w:w="2332" w:type="dxa"/>
+            <w:shd w:val="clear" w:color="auto" w:fill="FFFFFF"/>
+            <w:tcMar>
+              <w:top w:w="72" w:type="dxa"/>
+              <w:left w:w="156" w:type="dxa"/>
+              <w:bottom w:w="72" w:type="dxa"/>
+              <w:right w:w="156" w:type="dxa"/>
+            </w:tcMar>
+            <w:hideMark/>
+          </w:tcPr>
+          <w:p>
+            <w:pPr>
+              <w:spacing w:after="0" w:line="240" w:lineRule="auto"/>
+              <w:rPr>
+                <w:rFonts w:ascii="Times New Roman" w:eastAsia="MS Mincho" w:hAnsi="Times New Roman" w:cs="Times New Roman"/>
+                <w:i/>
+                <w:lang w:eastAsia="ja-JP"/>
+              </w:rPr>
+            </w:pPr>
+            <w:r>
+              <w:rPr>
+                <w:rFonts w:ascii="Times New Roman" w:eastAsia="MS Mincho" w:hAnsi="Times New Roman" w:cs="Times New Roman"/>
+                <w:i/>
+                <w:lang w:eastAsia="ja-JP"/>
+              </w:rPr>
+              <w:t>Participating actor</w:t>
+            </w:r>
+          </w:p>
+          <w:p>
+            <w:pPr>
+              <w:spacing w:after="0" w:line="240" w:lineRule="auto"/>
+              <w:rPr>
+                <w:rFonts w:ascii="Times New Roman" w:eastAsia="MS Mincho" w:hAnsi="Times New Roman" w:cs="Times New Roman"/>
+                <w:sz w:val="24"/>
+                <w:szCs w:val="24"/>
+                <w:lang w:eastAsia="ja-JP"/>
+              </w:rPr>
+            </w:pPr>
+            <w:r>
+              <w:rPr>
+                <w:rFonts w:ascii="Times New Roman" w:eastAsia="MS Mincho" w:hAnsi="Times New Roman" w:cs="Times New Roman"/>
+                <w:i/>
+                <w:lang w:eastAsia="ja-JP"/>
+              </w:rPr>
+              <w:t>instances</w:t>
+            </w:r>
+          </w:p>
+        </w:tc>
+        <w:tc>
+          <w:tcPr>
+            <w:tcW w:w="6660" w:type="dxa"/>
+            <w:shd w:val="clear" w:color="auto" w:fill="FFFFFF"/>
+            <w:tcMar>
+              <w:top w:w="72" w:type="dxa"/>
+              <w:left w:w="156" w:type="dxa"/>
+              <w:bottom w:w="72" w:type="dxa"/>
+              <w:right w:w="156" w:type="dxa"/>
+            </w:tcMar>
+            <w:hideMark/>
+          </w:tcPr>
+          <w:p>
+            <w:pPr>
+              <w:spacing w:after="0" w:line="240" w:lineRule="auto"/>
+              <w:rPr>
+                <w:rFonts w:ascii="Courier New" w:eastAsia="MS Mincho" w:hAnsi="Courier New" w:cs="Courier New"/>
+                <w:lang w:eastAsia="ja-JP"/>
+              </w:rPr>
+            </w:pPr>
+            <w:r>
+              <w:rPr>
+                <w:rFonts w:ascii="Times New Roman" w:eastAsia="MS Mincho" w:hAnsi="Times New Roman" w:cs="Times New Roman"/>
+                <w:lang w:eastAsia="ja-JP"/>
+              </w:rPr>
+              <w:t>Initiated by</w:t>
+            </w:r>
+            <w:r>
+              <w:rPr>
+                <w:rFonts w:ascii="Courier New" w:eastAsia="MS Mincho" w:hAnsi="Courier New" w:cs="Courier New"/>
+                <w:lang w:eastAsia="ja-JP"/>
+              </w:rPr>
+              <w:t xml:space="preserve"> Supervisor </w:t>
+            </w:r>
+          </w:p>
+          <w:p>
+            <w:pPr>
+              <w:spacing w:after="0" w:line="240" w:lineRule="auto"/>
+              <w:rPr>
+                <w:rFonts w:ascii="Times New Roman" w:eastAsia="MS Mincho" w:hAnsi="Times New Roman" w:cs="Times New Roman"/>
+                <w:sz w:val="24"/>
+                <w:szCs w:val="24"/>
+                <w:lang w:eastAsia="ja-JP"/>
+              </w:rPr>
+            </w:pPr>
+          </w:p>
+        </w:tc>
+      </w:tr>
+      <w:tr>
+        <w:trPr>
+          <w:trHeight w:val="2338"/>
+        </w:trPr>
+        <w:tc>
+          <w:tcPr>
+            <w:tcW w:w="2332" w:type="dxa"/>
+            <w:shd w:val="clear" w:color="auto" w:fill="FFFFFF"/>
+            <w:tcMar>
+              <w:top w:w="72" w:type="dxa"/>
+              <w:left w:w="156" w:type="dxa"/>
+              <w:bottom w:w="72" w:type="dxa"/>
+              <w:right w:w="156" w:type="dxa"/>
+            </w:tcMar>
+            <w:hideMark/>
+          </w:tcPr>
+          <w:p>
+            <w:pPr>
+              <w:spacing w:after="0" w:line="240" w:lineRule="auto"/>
+              <w:rPr>
+                <w:rFonts w:ascii="Times New Roman" w:eastAsia="MS Mincho" w:hAnsi="Times New Roman" w:cs="Times New Roman"/>
+                <w:sz w:val="24"/>
+                <w:szCs w:val="24"/>
+                <w:lang w:eastAsia="ja-JP"/>
+              </w:rPr>
+            </w:pPr>
+            <w:r>
+              <w:rPr>
+                <w:rFonts w:ascii="Times New Roman" w:eastAsia="MS Mincho" w:hAnsi="Times New Roman" w:cs="Times New Roman"/>
+                <w:i/>
+                <w:lang w:eastAsia="ja-JP"/>
+              </w:rPr>
+              <w:t>Flow of events</w:t>
+            </w:r>
+          </w:p>
+        </w:tc>
+        <w:tc>
+          <w:tcPr>
+            <w:tcW w:w="6660" w:type="dxa"/>
+            <w:shd w:val="clear" w:color="auto" w:fill="FFFFFF"/>
+            <w:tcMar>
+              <w:top w:w="72" w:type="dxa"/>
+              <w:left w:w="156" w:type="dxa"/>
+              <w:bottom w:w="72" w:type="dxa"/>
+              <w:right w:w="156" w:type="dxa"/>
+            </w:tcMar>
+            <w:hideMark/>
+          </w:tcPr>
+          <w:p>
+            <w:pPr>
+              <w:numPr>
+                <w:ilvl w:val="0"/>
+                <w:numId w:val="21"/>
+              </w:numPr>
+              <w:spacing w:after="0" w:line="240" w:lineRule="auto"/>
+              <w:rPr>
+                <w:rFonts w:ascii="Times New Roman" w:eastAsia="MS Mincho" w:hAnsi="Times New Roman" w:cs="Times New Roman"/>
+                <w:lang w:eastAsia="ja-JP"/>
+              </w:rPr>
+            </w:pPr>
+            <w:r>
+              <w:rPr>
+                <w:rFonts w:ascii="Times New Roman" w:eastAsia="MS Mincho" w:hAnsi="Times New Roman" w:cs="Times New Roman"/>
+                <w:lang w:eastAsia="ja-JP"/>
+              </w:rPr>
+              <w:t xml:space="preserve">The </w:t>
+            </w:r>
+            <w:r>
+              <w:rPr>
+                <w:rFonts w:ascii="Courier New" w:eastAsia="MS Mincho" w:hAnsi="Courier New" w:cs="Courier New"/>
+                <w:lang w:eastAsia="ja-JP"/>
+              </w:rPr>
+              <w:t xml:space="preserve">Supervisor </w:t>
+            </w:r>
+            <w:r>
+              <w:rPr>
+                <w:rFonts w:ascii="Times New Roman" w:eastAsia="MS Mincho" w:hAnsi="Times New Roman" w:cs="Times New Roman"/>
+                <w:lang w:eastAsia="ja-JP"/>
+              </w:rPr>
+              <w:t>is on the Main View and selects “Add Category” button.</w:t>
+            </w:r>
+          </w:p>
+          <w:p>
+            <w:pPr>
+              <w:spacing w:after="0" w:line="240" w:lineRule="auto"/>
+              <w:ind w:left="360"/>
+              <w:rPr>
+                <w:rFonts w:ascii="Times New Roman" w:eastAsia="MS Mincho" w:hAnsi="Times New Roman" w:cs="Times New Roman"/>
+                <w:lang w:eastAsia="ja-JP"/>
+              </w:rPr>
+            </w:pPr>
+            <w:r>
+              <w:rPr>
+                <w:rFonts w:ascii="Times New Roman" w:eastAsia="MS Mincho" w:hAnsi="Times New Roman" w:cs="Times New Roman"/>
+                <w:lang w:eastAsia="ja-JP"/>
+              </w:rPr>
+              <w:t xml:space="preserve"> </w:t>
+            </w:r>
+          </w:p>
+          <w:p>
+            <w:pPr>
+              <w:numPr>
+                <w:ilvl w:val="0"/>
+                <w:numId w:val="21"/>
+              </w:numPr>
+              <w:spacing w:after="0" w:line="240" w:lineRule="auto"/>
+              <w:rPr>
+                <w:rFonts w:ascii="Times New Roman" w:eastAsia="MS Mincho" w:hAnsi="Times New Roman" w:cs="Times New Roman"/>
+                <w:lang w:eastAsia="ja-JP"/>
+              </w:rPr>
+            </w:pPr>
+            <w:proofErr w:type="spellStart"/>
+            <w:r>
+              <w:rPr>
+                <w:rFonts w:ascii="Courier New" w:eastAsia="MS Mincho" w:hAnsi="Courier New" w:cs="Courier New"/>
+                <w:lang w:eastAsia="ja-JP"/>
+              </w:rPr>
+              <w:t>GoalManager</w:t>
+            </w:r>
+            <w:proofErr w:type="spellEnd"/>
+            <w:r>
+              <w:rPr>
+                <w:rFonts w:ascii="Times New Roman" w:eastAsia="MS Mincho" w:hAnsi="Times New Roman" w:cs="Times New Roman"/>
+                <w:lang w:eastAsia="ja-JP"/>
+              </w:rPr>
+              <w:t xml:space="preserve"> </w:t>
+            </w:r>
+            <w:r>
+              <w:rPr>
+                <w:rFonts w:ascii="Times New Roman" w:eastAsia="MS Mincho" w:hAnsi="Times New Roman" w:cs="Times New Roman"/>
+                <w:lang w:eastAsia="ja-JP"/>
+              </w:rPr>
+              <w:t>displays a form for entering Category information.</w:t>
+            </w:r>
+            <w:r>
+              <w:rPr>
+                <w:rFonts w:ascii="Courier New" w:eastAsia="MS Mincho" w:hAnsi="Courier New" w:cs="Courier New"/>
+                <w:lang w:eastAsia="ja-JP"/>
+              </w:rPr>
+              <w:t xml:space="preserve"> </w:t>
+            </w:r>
+          </w:p>
+          <w:p>
+            <w:pPr>
+              <w:pStyle w:val="ListParagraph"/>
+              <w:rPr>
+                <w:rFonts w:eastAsia="MS Mincho"/>
+                <w:lang w:eastAsia="ja-JP"/>
+              </w:rPr>
+            </w:pPr>
+          </w:p>
+          <w:p>
+            <w:pPr>
+              <w:numPr>
+                <w:ilvl w:val="0"/>
+                <w:numId w:val="21"/>
+              </w:numPr>
+              <w:spacing w:after="0" w:line="240" w:lineRule="auto"/>
+              <w:rPr>
+                <w:rFonts w:ascii="Times New Roman" w:eastAsia="MS Mincho" w:hAnsi="Times New Roman" w:cs="Times New Roman"/>
+                <w:lang w:eastAsia="ja-JP"/>
+              </w:rPr>
+            </w:pPr>
+            <w:r>
+              <w:rPr>
+                <w:rFonts w:ascii="Times New Roman" w:eastAsia="MS Mincho" w:hAnsi="Times New Roman" w:cs="Times New Roman"/>
+                <w:lang w:eastAsia="ja-JP"/>
+              </w:rPr>
+              <w:t xml:space="preserve">The </w:t>
+            </w:r>
+            <w:r>
+              <w:rPr>
+                <w:rFonts w:ascii="Courier New" w:eastAsia="MS Mincho" w:hAnsi="Courier New" w:cs="Courier New"/>
+                <w:lang w:eastAsia="ja-JP"/>
+              </w:rPr>
+              <w:t xml:space="preserve">Supervisor </w:t>
+            </w:r>
+            <w:r>
+              <w:rPr>
+                <w:rFonts w:ascii="Times New Roman" w:eastAsia="MS Mincho" w:hAnsi="Times New Roman" w:cs="Times New Roman"/>
+                <w:lang w:eastAsia="ja-JP"/>
+              </w:rPr>
+              <w:t>fills out the form with the incorrect information in one or more field and selects the “Confirm” button.</w:t>
+            </w:r>
+          </w:p>
+          <w:p>
+            <w:pPr>
+              <w:spacing w:after="0" w:line="240" w:lineRule="auto"/>
+              <w:ind w:left="720"/>
+              <w:rPr>
+                <w:rFonts w:ascii="Times New Roman" w:eastAsia="MS Mincho" w:hAnsi="Times New Roman" w:cs="Times New Roman"/>
+                <w:lang w:eastAsia="ja-JP"/>
+              </w:rPr>
+            </w:pPr>
+          </w:p>
+          <w:p>
+            <w:pPr>
+              <w:numPr>
+                <w:ilvl w:val="0"/>
+                <w:numId w:val="21"/>
+              </w:numPr>
+              <w:spacing w:after="0" w:line="240" w:lineRule="auto"/>
+              <w:rPr>
+                <w:rFonts w:ascii="Times New Roman" w:eastAsia="MS Mincho" w:hAnsi="Times New Roman" w:cs="Times New Roman"/>
+                <w:lang w:eastAsia="ja-JP"/>
+              </w:rPr>
+            </w:pPr>
+            <w:proofErr w:type="spellStart"/>
+            <w:r>
+              <w:rPr>
+                <w:rFonts w:ascii="Courier New" w:eastAsia="MS Mincho" w:hAnsi="Courier New" w:cs="Courier New"/>
+                <w:lang w:eastAsia="ja-JP"/>
+              </w:rPr>
+              <w:t>GoalManager</w:t>
+            </w:r>
+            <w:proofErr w:type="spellEnd"/>
+            <w:r>
+              <w:rPr>
+                <w:rFonts w:ascii="Courier New" w:eastAsia="MS Mincho" w:hAnsi="Courier New" w:cs="Courier New"/>
+                <w:lang w:eastAsia="ja-JP"/>
+              </w:rPr>
+              <w:t xml:space="preserve"> doesn’t </w:t>
+            </w:r>
+            <w:r>
+              <w:rPr>
+                <w:rFonts w:ascii="Times New Roman" w:eastAsia="MS Mincho" w:hAnsi="Times New Roman" w:cs="Times New Roman"/>
+                <w:lang w:eastAsia="ja-JP"/>
+              </w:rPr>
+              <w:t xml:space="preserve">validate the </w:t>
+            </w:r>
+            <w:r>
+              <w:rPr>
+                <w:rFonts w:ascii="Courier New" w:eastAsia="MS Mincho" w:hAnsi="Courier New" w:cs="Courier New"/>
+                <w:lang w:eastAsia="ja-JP"/>
+              </w:rPr>
+              <w:t>Supervisor’s</w:t>
+            </w:r>
+            <w:r>
+              <w:rPr>
+                <w:rFonts w:ascii="Times New Roman" w:eastAsia="MS Mincho" w:hAnsi="Times New Roman" w:cs="Times New Roman"/>
+                <w:lang w:eastAsia="ja-JP"/>
+              </w:rPr>
+              <w:t xml:space="preserve"> form and notifies </w:t>
+            </w:r>
+            <w:r>
+              <w:rPr>
+                <w:rFonts w:ascii="Courier New" w:eastAsia="MS Mincho" w:hAnsi="Courier New" w:cs="Courier New"/>
+                <w:lang w:eastAsia="ja-JP"/>
+              </w:rPr>
+              <w:t xml:space="preserve">Supervisor </w:t>
+            </w:r>
+            <w:r>
+              <w:rPr>
+                <w:rFonts w:ascii="Times New Roman" w:eastAsia="MS Mincho" w:hAnsi="Times New Roman" w:cs="Times New Roman"/>
+                <w:lang w:eastAsia="ja-JP"/>
+              </w:rPr>
+              <w:t>that one or more field is entered incorrectly.</w:t>
+            </w:r>
+          </w:p>
+          <w:p>
+            <w:pPr>
+              <w:pStyle w:val="ListParagraph"/>
+              <w:rPr>
+                <w:rFonts w:eastAsia="MS Mincho"/>
+                <w:lang w:eastAsia="ja-JP"/>
+              </w:rPr>
+            </w:pPr>
+          </w:p>
+          <w:p>
+            <w:pPr>
+              <w:numPr>
+                <w:ilvl w:val="0"/>
+                <w:numId w:val="21"/>
+              </w:numPr>
+              <w:spacing w:after="0" w:line="240" w:lineRule="auto"/>
+              <w:rPr>
+                <w:rFonts w:ascii="Times New Roman" w:eastAsia="MS Mincho" w:hAnsi="Times New Roman" w:cs="Times New Roman"/>
+                <w:lang w:eastAsia="ja-JP"/>
+              </w:rPr>
+            </w:pPr>
+            <w:r>
+              <w:rPr>
+                <w:rFonts w:ascii="Times New Roman" w:eastAsia="MS Mincho" w:hAnsi="Times New Roman" w:cs="Times New Roman"/>
+                <w:lang w:eastAsia="ja-JP"/>
+              </w:rPr>
+              <w:t xml:space="preserve">The </w:t>
+            </w:r>
+            <w:r>
+              <w:rPr>
+                <w:rFonts w:ascii="Courier New" w:eastAsia="MS Mincho" w:hAnsi="Courier New" w:cs="Courier New"/>
+                <w:lang w:eastAsia="ja-JP"/>
+              </w:rPr>
+              <w:t xml:space="preserve">Supervisor </w:t>
+            </w:r>
+            <w:r>
+              <w:rPr>
+                <w:rFonts w:ascii="Times New Roman" w:eastAsia="MS Mincho" w:hAnsi="Times New Roman" w:cs="Times New Roman"/>
+                <w:lang w:eastAsia="ja-JP"/>
+              </w:rPr>
+              <w:t>is prompted back to the Add Category form to re-edit the incorrect information.</w:t>
+            </w:r>
+          </w:p>
+        </w:tc>
+      </w:tr>
+      <w:tr>
+        <w:trPr>
+          <w:trHeight w:val="466"/>
+        </w:trPr>
+        <w:tc>
+          <w:tcPr>
+            <w:tcW w:w="2332" w:type="dxa"/>
+            <w:shd w:val="clear" w:color="auto" w:fill="FFFFFF"/>
+            <w:tcMar>
+              <w:top w:w="72" w:type="dxa"/>
+              <w:left w:w="156" w:type="dxa"/>
+              <w:bottom w:w="72" w:type="dxa"/>
+              <w:right w:w="156" w:type="dxa"/>
+            </w:tcMar>
+          </w:tcPr>
+          <w:p>
+            <w:pPr>
+              <w:spacing w:after="0" w:line="240" w:lineRule="auto"/>
+              <w:rPr>
+                <w:rFonts w:ascii="Times New Roman" w:eastAsia="MS Mincho" w:hAnsi="Times New Roman" w:cs="Times New Roman"/>
+                <w:sz w:val="24"/>
+                <w:szCs w:val="24"/>
+                <w:lang w:eastAsia="ja-JP"/>
+              </w:rPr>
+            </w:pPr>
+            <w:r>
+              <w:rPr>
+                <w:rFonts w:ascii="Times New Roman" w:eastAsia="MS Mincho" w:hAnsi="Times New Roman" w:cs="Times New Roman"/>
+                <w:i/>
+                <w:lang w:eastAsia="ja-JP"/>
+              </w:rPr>
+              <w:t>Entry condition</w:t>
+            </w:r>
+            <w:r>
+              <w:rPr>
+                <w:rFonts w:ascii="Times New Roman" w:eastAsia="MS Mincho" w:hAnsi="Times New Roman" w:cs="Times New Roman"/>
+                <w:i/>
+                <w:iCs/>
+                <w:sz w:val="24"/>
+                <w:szCs w:val="24"/>
+                <w:lang w:eastAsia="ja-JP"/>
+              </w:rPr>
+              <w:t xml:space="preserve"> </w:t>
+            </w:r>
+          </w:p>
+        </w:tc>
+        <w:tc>
+          <w:tcPr>
+            <w:tcW w:w="6660" w:type="dxa"/>
+            <w:shd w:val="clear" w:color="auto" w:fill="FFFFFF"/>
+            <w:tcMar>
+              <w:top w:w="72" w:type="dxa"/>
+              <w:left w:w="156" w:type="dxa"/>
+              <w:bottom w:w="72" w:type="dxa"/>
+              <w:right w:w="156" w:type="dxa"/>
+            </w:tcMar>
+          </w:tcPr>
+          <w:p>
+            <w:pPr>
+              <w:spacing w:after="0" w:line="240" w:lineRule="auto"/>
+              <w:rPr>
+                <w:rFonts w:ascii="Times New Roman" w:eastAsia="MS Mincho" w:hAnsi="Times New Roman" w:cs="Times New Roman"/>
+                <w:lang w:eastAsia="ja-JP"/>
+              </w:rPr>
+            </w:pPr>
+            <w:r>
+              <w:rPr>
+                <w:rFonts w:ascii="Courier New" w:eastAsia="MS Mincho" w:hAnsi="Courier New" w:cs="Courier New"/>
+                <w:lang w:eastAsia="ja-JP"/>
+              </w:rPr>
+              <w:t xml:space="preserve">Supervisor </w:t>
+            </w:r>
+            <w:r>
+              <w:rPr>
+                <w:rFonts w:ascii="Times New Roman" w:eastAsia="MS Mincho" w:hAnsi="Times New Roman" w:cs="Times New Roman"/>
+                <w:lang w:eastAsia="ja-JP"/>
+              </w:rPr>
+              <w:t>is logged in.</w:t>
+            </w:r>
+          </w:p>
+        </w:tc>
+      </w:tr>
+      <w:tr>
+        <w:trPr>
+          <w:trHeight w:val="511"/>
+        </w:trPr>
+        <w:tc>
+          <w:tcPr>
+            <w:tcW w:w="2332" w:type="dxa"/>
+            <w:shd w:val="clear" w:color="auto" w:fill="FFFFFF"/>
+            <w:tcMar>
+              <w:top w:w="72" w:type="dxa"/>
+              <w:left w:w="156" w:type="dxa"/>
+              <w:bottom w:w="72" w:type="dxa"/>
+              <w:right w:w="156" w:type="dxa"/>
+            </w:tcMar>
+          </w:tcPr>
+          <w:p>
+            <w:pPr>
+              <w:spacing w:after="0" w:line="240" w:lineRule="auto"/>
+              <w:rPr>
+                <w:rFonts w:ascii="Times New Roman" w:eastAsia="MS Mincho" w:hAnsi="Times New Roman" w:cs="Times New Roman"/>
+                <w:i/>
+                <w:lang w:eastAsia="ja-JP"/>
+              </w:rPr>
+            </w:pPr>
+            <w:r>
+              <w:rPr>
+                <w:rFonts w:ascii="Times New Roman" w:eastAsia="MS Mincho" w:hAnsi="Times New Roman" w:cs="Times New Roman"/>
+                <w:i/>
+                <w:lang w:eastAsia="ja-JP"/>
+              </w:rPr>
+              <w:t>Exit condition</w:t>
+            </w:r>
+          </w:p>
+        </w:tc>
+        <w:tc>
+          <w:tcPr>
+            <w:tcW w:w="6660" w:type="dxa"/>
+            <w:shd w:val="clear" w:color="auto" w:fill="FFFFFF"/>
+            <w:tcMar>
+              <w:top w:w="72" w:type="dxa"/>
+              <w:left w:w="156" w:type="dxa"/>
+              <w:bottom w:w="72" w:type="dxa"/>
+              <w:right w:w="156" w:type="dxa"/>
+            </w:tcMar>
+          </w:tcPr>
+          <w:p>
+            <w:pPr>
+              <w:spacing w:after="0" w:line="240" w:lineRule="auto"/>
+              <w:rPr>
+                <w:rFonts w:ascii="Times New Roman" w:eastAsia="MS Mincho" w:hAnsi="Times New Roman" w:cs="Times New Roman"/>
+                <w:lang w:eastAsia="ja-JP"/>
+              </w:rPr>
+            </w:pPr>
+            <w:r>
+              <w:rPr>
+                <w:rFonts w:ascii="Courier New" w:eastAsia="MS Mincho" w:hAnsi="Courier New" w:cs="Courier New"/>
+                <w:lang w:eastAsia="ja-JP"/>
+              </w:rPr>
+              <w:t xml:space="preserve">Supervisor </w:t>
+            </w:r>
+            <w:r>
+              <w:rPr>
+                <w:rFonts w:ascii="Times New Roman" w:eastAsia="MS Mincho" w:hAnsi="Times New Roman" w:cs="Times New Roman"/>
+                <w:lang w:eastAsia="ja-JP"/>
+              </w:rPr>
+              <w:t>enters correct information and selects the “Confirm” button on the Add Category form.</w:t>
+            </w:r>
+          </w:p>
+          <w:p>
+            <w:pPr>
+              <w:spacing w:after="0" w:line="240" w:lineRule="auto"/>
+              <w:rPr>
+                <w:rFonts w:ascii="Courier New" w:eastAsia="MS Mincho" w:hAnsi="Courier New" w:cs="Courier New"/>
+                <w:lang w:eastAsia="ja-JP"/>
+              </w:rPr>
+            </w:pPr>
+          </w:p>
+          <w:p>
+            <w:pPr>
+              <w:spacing w:after="0" w:line="240" w:lineRule="auto"/>
+              <w:rPr>
+                <w:rFonts w:ascii="Times New Roman" w:eastAsia="MS Mincho" w:hAnsi="Times New Roman" w:cs="Times New Roman"/>
+                <w:lang w:eastAsia="ja-JP"/>
+              </w:rPr>
+            </w:pPr>
+            <w:r>
+              <w:rPr>
+                <w:rFonts w:ascii="Courier New" w:eastAsia="MS Mincho" w:hAnsi="Courier New" w:cs="Courier New"/>
+                <w:lang w:eastAsia="ja-JP"/>
+              </w:rPr>
+              <w:t>Supervisor</w:t>
+            </w:r>
+            <w:r>
+              <w:rPr>
+                <w:rFonts w:ascii="Times New Roman" w:eastAsia="MS Mincho" w:hAnsi="Times New Roman" w:cs="Times New Roman"/>
+                <w:lang w:eastAsia="ja-JP"/>
+              </w:rPr>
+              <w:t xml:space="preserve"> selects the “Cancel” button on the Add Category form.</w:t>
+            </w:r>
+          </w:p>
+          <w:p>
+            <w:pPr>
+              <w:spacing w:after="0" w:line="240" w:lineRule="auto"/>
+              <w:rPr>
+                <w:rFonts w:ascii="Times New Roman" w:eastAsia="MS Mincho" w:hAnsi="Times New Roman" w:cs="Times New Roman"/>
+                <w:u w:val="single"/>
+                <w:lang w:eastAsia="ja-JP"/>
+              </w:rPr>
+            </w:pPr>
+          </w:p>
+        </w:tc>
+      </w:tr>
+      <w:tr>
+        <w:trPr>
+          <w:trHeight w:val="448"/>
+        </w:trPr>
+        <w:tc>
+          <w:tcPr>
+            <w:tcW w:w="2332" w:type="dxa"/>
+            <w:shd w:val="clear" w:color="auto" w:fill="FFFFFF"/>
+            <w:tcMar>
+              <w:top w:w="72" w:type="dxa"/>
+              <w:left w:w="156" w:type="dxa"/>
+              <w:bottom w:w="72" w:type="dxa"/>
+              <w:right w:w="156" w:type="dxa"/>
+            </w:tcMar>
+          </w:tcPr>
+          <w:p>
+            <w:pPr>
+              <w:spacing w:after="0" w:line="240" w:lineRule="auto"/>
+              <w:rPr>
+                <w:rFonts w:ascii="Times New Roman" w:eastAsia="MS Mincho" w:hAnsi="Times New Roman" w:cs="Times New Roman"/>
+                <w:i/>
+                <w:lang w:eastAsia="ja-JP"/>
+              </w:rPr>
+            </w:pPr>
+            <w:r>
+              <w:rPr>
+                <w:rFonts w:ascii="Times New Roman" w:eastAsia="MS Mincho" w:hAnsi="Times New Roman" w:cs="Times New Roman"/>
+                <w:i/>
+                <w:lang w:eastAsia="ja-JP"/>
+              </w:rPr>
+              <w:t>Quality Requirements</w:t>
+            </w:r>
+          </w:p>
+        </w:tc>
+        <w:tc>
+          <w:tcPr>
+            <w:tcW w:w="6660" w:type="dxa"/>
+            <w:shd w:val="clear" w:color="auto" w:fill="FFFFFF"/>
+            <w:tcMar>
+              <w:top w:w="72" w:type="dxa"/>
+              <w:left w:w="156" w:type="dxa"/>
+              <w:bottom w:w="72" w:type="dxa"/>
+              <w:right w:w="156" w:type="dxa"/>
+            </w:tcMar>
+          </w:tcPr>
+          <w:p>
+            <w:pPr>
+              <w:spacing w:after="0" w:line="240" w:lineRule="auto"/>
+              <w:rPr>
+                <w:rFonts w:ascii="Times New Roman" w:eastAsia="MS Mincho" w:hAnsi="Times New Roman" w:cs="Times New Roman"/>
+                <w:lang w:eastAsia="ja-JP"/>
+              </w:rPr>
+            </w:pPr>
+            <w:r>
+              <w:rPr>
+                <w:rFonts w:ascii="Times New Roman" w:eastAsia="MS Mincho" w:hAnsi="Times New Roman" w:cs="Times New Roman"/>
+                <w:lang w:eastAsia="ja-JP"/>
+              </w:rPr>
+              <w:t>Fields for credentials are hardened against SQL injection.</w:t>
+            </w:r>
+          </w:p>
+        </w:tc>
+      </w:tr>
+    </w:tbl>
+    <w:p/>
+    <w:p>
+      <w:pPr>
+        <w:spacing w:after="0" w:line="240" w:lineRule="auto"/>
+        <w:rPr>
+          <w:rFonts w:ascii="Times New Roman" w:eastAsia="MS Mincho" w:hAnsi="Times New Roman" w:cs="Times New Roman"/>
+          <w:sz w:val="24"/>
+          <w:szCs w:val="24"/>
+          <w:lang w:eastAsia="ja-JP"/>
+        </w:rPr>
+      </w:pPr>
+      <w:bookmarkStart w:id="0" w:name="_GoBack"/>
+      <w:bookmarkEnd w:id="0"/>
     </w:p>
     <w:p>
       <w:pPr>
@@ -6852,7 +10832,7 @@
 </file>
 
 <file path=word/numbering.xml><?xml version="1.0" encoding="utf-8"?>
-<w:numbering xmlns:wpc="http://schemas.microsoft.com/office/word/2010/wordprocessingCanvas" xmlns:cx="http://schemas.microsoft.com/office/drawing/2014/chartex" xmlns:cx1="http://schemas.microsoft.com/office/drawing/2015/9/8/chartex" xmlns:cx2="http://schemas.microsoft.com/office/drawing/2015/10/21/chartex" xmlns:mc="http://schemas.openxmlformats.org/markup-compatibility/2006" xmlns:o="urn:schemas-microsoft-com:office:office" xmlns:r="http://schemas.openxmlformats.org/officeDocument/2006/relationships" xmlns:m="http://schemas.openxmlformats.org/officeDocument/2006/math" xmlns:v="urn:schemas-microsoft-com:vml" xmlns:wp14="http://schemas.microsoft.com/office/word/2010/wordprocessingDrawing" xmlns:wp="http://schemas.openxmlformats.org/drawingml/2006/wordprocessingDrawing" xmlns:w10="urn:schemas-microsoft-com:office:word" xmlns:w="http://schemas.openxmlformats.org/wordprocessingml/2006/main" xmlns:w14="http://schemas.microsoft.com/office/word/2010/wordml" xmlns:w15="http://schemas.microsoft.com/office/word/2012/wordml" xmlns:w16se="http://schemas.microsoft.com/office/word/2015/wordml/symex" xmlns:wpg="http://schemas.microsoft.com/office/word/2010/wordprocessingGroup" xmlns:wpi="http://schemas.microsoft.com/office/word/2010/wordprocessingInk" xmlns:wne="http://schemas.microsoft.com/office/word/2006/wordml" xmlns:wps="http://schemas.microsoft.com/office/word/2010/wordprocessingShape" mc:Ignorable="w14 w15 w16se wp14">
+<w:numbering xmlns:wpc="http://schemas.microsoft.com/office/word/2010/wordprocessingCanvas" xmlns:mc="http://schemas.openxmlformats.org/markup-compatibility/2006" xmlns:o="urn:schemas-microsoft-com:office:office" xmlns:r="http://schemas.openxmlformats.org/officeDocument/2006/relationships" xmlns:m="http://schemas.openxmlformats.org/officeDocument/2006/math" xmlns:v="urn:schemas-microsoft-com:vml" xmlns:wp14="http://schemas.microsoft.com/office/word/2010/wordprocessingDrawing" xmlns:wp="http://schemas.openxmlformats.org/drawingml/2006/wordprocessingDrawing" xmlns:w10="urn:schemas-microsoft-com:office:word" xmlns:w="http://schemas.openxmlformats.org/wordprocessingml/2006/main" xmlns:w14="http://schemas.microsoft.com/office/word/2010/wordml" xmlns:w15="http://schemas.microsoft.com/office/word/2012/wordml" xmlns:wpg="http://schemas.microsoft.com/office/word/2010/wordprocessingGroup" xmlns:wpi="http://schemas.microsoft.com/office/word/2010/wordprocessingInk" xmlns:wne="http://schemas.microsoft.com/office/word/2006/wordml" xmlns:wps="http://schemas.microsoft.com/office/word/2010/wordprocessingShape" mc:Ignorable="w14 w15 wp14">
   <w:abstractNum w:abstractNumId="0" w15:restartNumberingAfterBreak="0">
     <w:nsid w:val="027734BC"/>
     <w:multiLevelType w:val="hybridMultilevel"/>
@@ -6994,6 +10974,146 @@
     </w:lvl>
   </w:abstractNum>
   <w:abstractNum w:abstractNumId="1" w15:restartNumberingAfterBreak="0">
+    <w:nsid w:val="05BB73B9"/>
+    <w:multiLevelType w:val="hybridMultilevel"/>
+    <w:tmpl w:val="D39EDC40"/>
+    <w:lvl w:ilvl="0" w:tplc="FBDA6A94">
+      <w:start w:val="1"/>
+      <w:numFmt w:val="decimal"/>
+      <w:lvlText w:val="%1."/>
+      <w:lvlJc w:val="left"/>
+      <w:pPr>
+        <w:tabs>
+          <w:tab w:val="num" w:pos="720"/>
+        </w:tabs>
+        <w:ind w:left="720" w:hanging="360"/>
+      </w:pPr>
+      <w:rPr>
+        <w:rFonts w:cs="Times New Roman"/>
+      </w:rPr>
+    </w:lvl>
+    <w:lvl w:ilvl="1" w:tplc="2BAE307C" w:tentative="1">
+      <w:start w:val="1"/>
+      <w:numFmt w:val="decimal"/>
+      <w:lvlText w:val="%2."/>
+      <w:lvlJc w:val="left"/>
+      <w:pPr>
+        <w:tabs>
+          <w:tab w:val="num" w:pos="1440"/>
+        </w:tabs>
+        <w:ind w:left="1440" w:hanging="360"/>
+      </w:pPr>
+      <w:rPr>
+        <w:rFonts w:cs="Times New Roman"/>
+      </w:rPr>
+    </w:lvl>
+    <w:lvl w:ilvl="2" w:tplc="6122BC70" w:tentative="1">
+      <w:start w:val="1"/>
+      <w:numFmt w:val="decimal"/>
+      <w:lvlText w:val="%3."/>
+      <w:lvlJc w:val="left"/>
+      <w:pPr>
+        <w:tabs>
+          <w:tab w:val="num" w:pos="2160"/>
+        </w:tabs>
+        <w:ind w:left="2160" w:hanging="360"/>
+      </w:pPr>
+      <w:rPr>
+        <w:rFonts w:cs="Times New Roman"/>
+      </w:rPr>
+    </w:lvl>
+    <w:lvl w:ilvl="3" w:tplc="BBAEA822" w:tentative="1">
+      <w:start w:val="1"/>
+      <w:numFmt w:val="decimal"/>
+      <w:lvlText w:val="%4."/>
+      <w:lvlJc w:val="left"/>
+      <w:pPr>
+        <w:tabs>
+          <w:tab w:val="num" w:pos="2880"/>
+        </w:tabs>
+        <w:ind w:left="2880" w:hanging="360"/>
+      </w:pPr>
+      <w:rPr>
+        <w:rFonts w:cs="Times New Roman"/>
+      </w:rPr>
+    </w:lvl>
+    <w:lvl w:ilvl="4" w:tplc="A07C304E" w:tentative="1">
+      <w:start w:val="1"/>
+      <w:numFmt w:val="decimal"/>
+      <w:lvlText w:val="%5."/>
+      <w:lvlJc w:val="left"/>
+      <w:pPr>
+        <w:tabs>
+          <w:tab w:val="num" w:pos="3600"/>
+        </w:tabs>
+        <w:ind w:left="3600" w:hanging="360"/>
+      </w:pPr>
+      <w:rPr>
+        <w:rFonts w:cs="Times New Roman"/>
+      </w:rPr>
+    </w:lvl>
+    <w:lvl w:ilvl="5" w:tplc="91EEBE94" w:tentative="1">
+      <w:start w:val="1"/>
+      <w:numFmt w:val="decimal"/>
+      <w:lvlText w:val="%6."/>
+      <w:lvlJc w:val="left"/>
+      <w:pPr>
+        <w:tabs>
+          <w:tab w:val="num" w:pos="4320"/>
+        </w:tabs>
+        <w:ind w:left="4320" w:hanging="360"/>
+      </w:pPr>
+      <w:rPr>
+        <w:rFonts w:cs="Times New Roman"/>
+      </w:rPr>
+    </w:lvl>
+    <w:lvl w:ilvl="6" w:tplc="BADC34BA" w:tentative="1">
+      <w:start w:val="1"/>
+      <w:numFmt w:val="decimal"/>
+      <w:lvlText w:val="%7."/>
+      <w:lvlJc w:val="left"/>
+      <w:pPr>
+        <w:tabs>
+          <w:tab w:val="num" w:pos="5040"/>
+        </w:tabs>
+        <w:ind w:left="5040" w:hanging="360"/>
+      </w:pPr>
+      <w:rPr>
+        <w:rFonts w:cs="Times New Roman"/>
+      </w:rPr>
+    </w:lvl>
+    <w:lvl w:ilvl="7" w:tplc="14125126" w:tentative="1">
+      <w:start w:val="1"/>
+      <w:numFmt w:val="decimal"/>
+      <w:lvlText w:val="%8."/>
+      <w:lvlJc w:val="left"/>
+      <w:pPr>
+        <w:tabs>
+          <w:tab w:val="num" w:pos="5760"/>
+        </w:tabs>
+        <w:ind w:left="5760" w:hanging="360"/>
+      </w:pPr>
+      <w:rPr>
+        <w:rFonts w:cs="Times New Roman"/>
+      </w:rPr>
+    </w:lvl>
+    <w:lvl w:ilvl="8" w:tplc="AD621890" w:tentative="1">
+      <w:start w:val="1"/>
+      <w:numFmt w:val="decimal"/>
+      <w:lvlText w:val="%9."/>
+      <w:lvlJc w:val="left"/>
+      <w:pPr>
+        <w:tabs>
+          <w:tab w:val="num" w:pos="6480"/>
+        </w:tabs>
+        <w:ind w:left="6480" w:hanging="360"/>
+      </w:pPr>
+      <w:rPr>
+        <w:rFonts w:cs="Times New Roman"/>
+      </w:rPr>
+    </w:lvl>
+  </w:abstractNum>
+  <w:abstractNum w:abstractNumId="2" w15:restartNumberingAfterBreak="0">
     <w:nsid w:val="08C103AA"/>
     <w:multiLevelType w:val="hybridMultilevel"/>
     <w:tmpl w:val="D39EDC40"/>
@@ -7133,7 +11253,7 @@
       </w:rPr>
     </w:lvl>
   </w:abstractNum>
-  <w:abstractNum w:abstractNumId="2" w15:restartNumberingAfterBreak="0">
+  <w:abstractNum w:abstractNumId="3" w15:restartNumberingAfterBreak="0">
     <w:nsid w:val="10467760"/>
     <w:multiLevelType w:val="hybridMultilevel"/>
     <w:tmpl w:val="D39EDC40"/>
@@ -7273,7 +11393,147 @@
       </w:rPr>
     </w:lvl>
   </w:abstractNum>
-  <w:abstractNum w:abstractNumId="3" w15:restartNumberingAfterBreak="0">
+  <w:abstractNum w:abstractNumId="4" w15:restartNumberingAfterBreak="0">
+    <w:nsid w:val="11D12A1E"/>
+    <w:multiLevelType w:val="hybridMultilevel"/>
+    <w:tmpl w:val="D39EDC40"/>
+    <w:lvl w:ilvl="0" w:tplc="FBDA6A94">
+      <w:start w:val="1"/>
+      <w:numFmt w:val="decimal"/>
+      <w:lvlText w:val="%1."/>
+      <w:lvlJc w:val="left"/>
+      <w:pPr>
+        <w:tabs>
+          <w:tab w:val="num" w:pos="720"/>
+        </w:tabs>
+        <w:ind w:left="720" w:hanging="360"/>
+      </w:pPr>
+      <w:rPr>
+        <w:rFonts w:cs="Times New Roman"/>
+      </w:rPr>
+    </w:lvl>
+    <w:lvl w:ilvl="1" w:tplc="2BAE307C" w:tentative="1">
+      <w:start w:val="1"/>
+      <w:numFmt w:val="decimal"/>
+      <w:lvlText w:val="%2."/>
+      <w:lvlJc w:val="left"/>
+      <w:pPr>
+        <w:tabs>
+          <w:tab w:val="num" w:pos="1440"/>
+        </w:tabs>
+        <w:ind w:left="1440" w:hanging="360"/>
+      </w:pPr>
+      <w:rPr>
+        <w:rFonts w:cs="Times New Roman"/>
+      </w:rPr>
+    </w:lvl>
+    <w:lvl w:ilvl="2" w:tplc="6122BC70" w:tentative="1">
+      <w:start w:val="1"/>
+      <w:numFmt w:val="decimal"/>
+      <w:lvlText w:val="%3."/>
+      <w:lvlJc w:val="left"/>
+      <w:pPr>
+        <w:tabs>
+          <w:tab w:val="num" w:pos="2160"/>
+        </w:tabs>
+        <w:ind w:left="2160" w:hanging="360"/>
+      </w:pPr>
+      <w:rPr>
+        <w:rFonts w:cs="Times New Roman"/>
+      </w:rPr>
+    </w:lvl>
+    <w:lvl w:ilvl="3" w:tplc="BBAEA822" w:tentative="1">
+      <w:start w:val="1"/>
+      <w:numFmt w:val="decimal"/>
+      <w:lvlText w:val="%4."/>
+      <w:lvlJc w:val="left"/>
+      <w:pPr>
+        <w:tabs>
+          <w:tab w:val="num" w:pos="2880"/>
+        </w:tabs>
+        <w:ind w:left="2880" w:hanging="360"/>
+      </w:pPr>
+      <w:rPr>
+        <w:rFonts w:cs="Times New Roman"/>
+      </w:rPr>
+    </w:lvl>
+    <w:lvl w:ilvl="4" w:tplc="A07C304E" w:tentative="1">
+      <w:start w:val="1"/>
+      <w:numFmt w:val="decimal"/>
+      <w:lvlText w:val="%5."/>
+      <w:lvlJc w:val="left"/>
+      <w:pPr>
+        <w:tabs>
+          <w:tab w:val="num" w:pos="3600"/>
+        </w:tabs>
+        <w:ind w:left="3600" w:hanging="360"/>
+      </w:pPr>
+      <w:rPr>
+        <w:rFonts w:cs="Times New Roman"/>
+      </w:rPr>
+    </w:lvl>
+    <w:lvl w:ilvl="5" w:tplc="91EEBE94" w:tentative="1">
+      <w:start w:val="1"/>
+      <w:numFmt w:val="decimal"/>
+      <w:lvlText w:val="%6."/>
+      <w:lvlJc w:val="left"/>
+      <w:pPr>
+        <w:tabs>
+          <w:tab w:val="num" w:pos="4320"/>
+        </w:tabs>
+        <w:ind w:left="4320" w:hanging="360"/>
+      </w:pPr>
+      <w:rPr>
+        <w:rFonts w:cs="Times New Roman"/>
+      </w:rPr>
+    </w:lvl>
+    <w:lvl w:ilvl="6" w:tplc="BADC34BA" w:tentative="1">
+      <w:start w:val="1"/>
+      <w:numFmt w:val="decimal"/>
+      <w:lvlText w:val="%7."/>
+      <w:lvlJc w:val="left"/>
+      <w:pPr>
+        <w:tabs>
+          <w:tab w:val="num" w:pos="5040"/>
+        </w:tabs>
+        <w:ind w:left="5040" w:hanging="360"/>
+      </w:pPr>
+      <w:rPr>
+        <w:rFonts w:cs="Times New Roman"/>
+      </w:rPr>
+    </w:lvl>
+    <w:lvl w:ilvl="7" w:tplc="14125126" w:tentative="1">
+      <w:start w:val="1"/>
+      <w:numFmt w:val="decimal"/>
+      <w:lvlText w:val="%8."/>
+      <w:lvlJc w:val="left"/>
+      <w:pPr>
+        <w:tabs>
+          <w:tab w:val="num" w:pos="5760"/>
+        </w:tabs>
+        <w:ind w:left="5760" w:hanging="360"/>
+      </w:pPr>
+      <w:rPr>
+        <w:rFonts w:cs="Times New Roman"/>
+      </w:rPr>
+    </w:lvl>
+    <w:lvl w:ilvl="8" w:tplc="AD621890" w:tentative="1">
+      <w:start w:val="1"/>
+      <w:numFmt w:val="decimal"/>
+      <w:lvlText w:val="%9."/>
+      <w:lvlJc w:val="left"/>
+      <w:pPr>
+        <w:tabs>
+          <w:tab w:val="num" w:pos="6480"/>
+        </w:tabs>
+        <w:ind w:left="6480" w:hanging="360"/>
+      </w:pPr>
+      <w:rPr>
+        <w:rFonts w:cs="Times New Roman"/>
+      </w:rPr>
+    </w:lvl>
+  </w:abstractNum>
+  <w:abstractNum w:abstractNumId="5" w15:restartNumberingAfterBreak="0">
     <w:nsid w:val="14F00047"/>
     <w:multiLevelType w:val="hybridMultilevel"/>
     <w:tmpl w:val="D39EDC40"/>
@@ -7413,7 +11673,7 @@
       </w:rPr>
     </w:lvl>
   </w:abstractNum>
-  <w:abstractNum w:abstractNumId="4" w15:restartNumberingAfterBreak="0">
+  <w:abstractNum w:abstractNumId="6" w15:restartNumberingAfterBreak="0">
     <w:nsid w:val="15232628"/>
     <w:multiLevelType w:val="hybridMultilevel"/>
     <w:tmpl w:val="D39EDC40"/>
@@ -7553,7 +11813,7 @@
       </w:rPr>
     </w:lvl>
   </w:abstractNum>
-  <w:abstractNum w:abstractNumId="5" w15:restartNumberingAfterBreak="0">
+  <w:abstractNum w:abstractNumId="7" w15:restartNumberingAfterBreak="0">
     <w:nsid w:val="268C0722"/>
     <w:multiLevelType w:val="hybridMultilevel"/>
     <w:tmpl w:val="D39EDC40"/>
@@ -7693,7 +11953,147 @@
       </w:rPr>
     </w:lvl>
   </w:abstractNum>
-  <w:abstractNum w:abstractNumId="6" w15:restartNumberingAfterBreak="0">
+  <w:abstractNum w:abstractNumId="8" w15:restartNumberingAfterBreak="0">
+    <w:nsid w:val="2CDF232C"/>
+    <w:multiLevelType w:val="hybridMultilevel"/>
+    <w:tmpl w:val="D39EDC40"/>
+    <w:lvl w:ilvl="0" w:tplc="FBDA6A94">
+      <w:start w:val="1"/>
+      <w:numFmt w:val="decimal"/>
+      <w:lvlText w:val="%1."/>
+      <w:lvlJc w:val="left"/>
+      <w:pPr>
+        <w:tabs>
+          <w:tab w:val="num" w:pos="720"/>
+        </w:tabs>
+        <w:ind w:left="720" w:hanging="360"/>
+      </w:pPr>
+      <w:rPr>
+        <w:rFonts w:cs="Times New Roman"/>
+      </w:rPr>
+    </w:lvl>
+    <w:lvl w:ilvl="1" w:tplc="2BAE307C" w:tentative="1">
+      <w:start w:val="1"/>
+      <w:numFmt w:val="decimal"/>
+      <w:lvlText w:val="%2."/>
+      <w:lvlJc w:val="left"/>
+      <w:pPr>
+        <w:tabs>
+          <w:tab w:val="num" w:pos="1440"/>
+        </w:tabs>
+        <w:ind w:left="1440" w:hanging="360"/>
+      </w:pPr>
+      <w:rPr>
+        <w:rFonts w:cs="Times New Roman"/>
+      </w:rPr>
+    </w:lvl>
+    <w:lvl w:ilvl="2" w:tplc="6122BC70" w:tentative="1">
+      <w:start w:val="1"/>
+      <w:numFmt w:val="decimal"/>
+      <w:lvlText w:val="%3."/>
+      <w:lvlJc w:val="left"/>
+      <w:pPr>
+        <w:tabs>
+          <w:tab w:val="num" w:pos="2160"/>
+        </w:tabs>
+        <w:ind w:left="2160" w:hanging="360"/>
+      </w:pPr>
+      <w:rPr>
+        <w:rFonts w:cs="Times New Roman"/>
+      </w:rPr>
+    </w:lvl>
+    <w:lvl w:ilvl="3" w:tplc="BBAEA822" w:tentative="1">
+      <w:start w:val="1"/>
+      <w:numFmt w:val="decimal"/>
+      <w:lvlText w:val="%4."/>
+      <w:lvlJc w:val="left"/>
+      <w:pPr>
+        <w:tabs>
+          <w:tab w:val="num" w:pos="2880"/>
+        </w:tabs>
+        <w:ind w:left="2880" w:hanging="360"/>
+      </w:pPr>
+      <w:rPr>
+        <w:rFonts w:cs="Times New Roman"/>
+      </w:rPr>
+    </w:lvl>
+    <w:lvl w:ilvl="4" w:tplc="A07C304E" w:tentative="1">
+      <w:start w:val="1"/>
+      <w:numFmt w:val="decimal"/>
+      <w:lvlText w:val="%5."/>
+      <w:lvlJc w:val="left"/>
+      <w:pPr>
+        <w:tabs>
+          <w:tab w:val="num" w:pos="3600"/>
+        </w:tabs>
+        <w:ind w:left="3600" w:hanging="360"/>
+      </w:pPr>
+      <w:rPr>
+        <w:rFonts w:cs="Times New Roman"/>
+      </w:rPr>
+    </w:lvl>
+    <w:lvl w:ilvl="5" w:tplc="91EEBE94" w:tentative="1">
+      <w:start w:val="1"/>
+      <w:numFmt w:val="decimal"/>
+      <w:lvlText w:val="%6."/>
+      <w:lvlJc w:val="left"/>
+      <w:pPr>
+        <w:tabs>
+          <w:tab w:val="num" w:pos="4320"/>
+        </w:tabs>
+        <w:ind w:left="4320" w:hanging="360"/>
+      </w:pPr>
+      <w:rPr>
+        <w:rFonts w:cs="Times New Roman"/>
+      </w:rPr>
+    </w:lvl>
+    <w:lvl w:ilvl="6" w:tplc="BADC34BA" w:tentative="1">
+      <w:start w:val="1"/>
+      <w:numFmt w:val="decimal"/>
+      <w:lvlText w:val="%7."/>
+      <w:lvlJc w:val="left"/>
+      <w:pPr>
+        <w:tabs>
+          <w:tab w:val="num" w:pos="5040"/>
+        </w:tabs>
+        <w:ind w:left="5040" w:hanging="360"/>
+      </w:pPr>
+      <w:rPr>
+        <w:rFonts w:cs="Times New Roman"/>
+      </w:rPr>
+    </w:lvl>
+    <w:lvl w:ilvl="7" w:tplc="14125126" w:tentative="1">
+      <w:start w:val="1"/>
+      <w:numFmt w:val="decimal"/>
+      <w:lvlText w:val="%8."/>
+      <w:lvlJc w:val="left"/>
+      <w:pPr>
+        <w:tabs>
+          <w:tab w:val="num" w:pos="5760"/>
+        </w:tabs>
+        <w:ind w:left="5760" w:hanging="360"/>
+      </w:pPr>
+      <w:rPr>
+        <w:rFonts w:cs="Times New Roman"/>
+      </w:rPr>
+    </w:lvl>
+    <w:lvl w:ilvl="8" w:tplc="AD621890" w:tentative="1">
+      <w:start w:val="1"/>
+      <w:numFmt w:val="decimal"/>
+      <w:lvlText w:val="%9."/>
+      <w:lvlJc w:val="left"/>
+      <w:pPr>
+        <w:tabs>
+          <w:tab w:val="num" w:pos="6480"/>
+        </w:tabs>
+        <w:ind w:left="6480" w:hanging="360"/>
+      </w:pPr>
+      <w:rPr>
+        <w:rFonts w:cs="Times New Roman"/>
+      </w:rPr>
+    </w:lvl>
+  </w:abstractNum>
+  <w:abstractNum w:abstractNumId="9" w15:restartNumberingAfterBreak="0">
     <w:nsid w:val="450B71BB"/>
     <w:multiLevelType w:val="hybridMultilevel"/>
     <w:tmpl w:val="D39EDC40"/>
@@ -7833,7 +12233,7 @@
       </w:rPr>
     </w:lvl>
   </w:abstractNum>
-  <w:abstractNum w:abstractNumId="7" w15:restartNumberingAfterBreak="0">
+  <w:abstractNum w:abstractNumId="10" w15:restartNumberingAfterBreak="0">
     <w:nsid w:val="4A543A71"/>
     <w:multiLevelType w:val="hybridMultilevel"/>
     <w:tmpl w:val="D39EDC40"/>
@@ -7973,7 +12373,7 @@
       </w:rPr>
     </w:lvl>
   </w:abstractNum>
-  <w:abstractNum w:abstractNumId="8" w15:restartNumberingAfterBreak="0">
+  <w:abstractNum w:abstractNumId="11" w15:restartNumberingAfterBreak="0">
     <w:nsid w:val="4FAB1730"/>
     <w:multiLevelType w:val="hybridMultilevel"/>
     <w:tmpl w:val="D39EDC40"/>
@@ -8113,7 +12513,7 @@
       </w:rPr>
     </w:lvl>
   </w:abstractNum>
-  <w:abstractNum w:abstractNumId="9" w15:restartNumberingAfterBreak="0">
+  <w:abstractNum w:abstractNumId="12" w15:restartNumberingAfterBreak="0">
     <w:nsid w:val="54306BE4"/>
     <w:multiLevelType w:val="hybridMultilevel"/>
     <w:tmpl w:val="D39EDC40"/>
@@ -8253,7 +12653,7 @@
       </w:rPr>
     </w:lvl>
   </w:abstractNum>
-  <w:abstractNum w:abstractNumId="10" w15:restartNumberingAfterBreak="0">
+  <w:abstractNum w:abstractNumId="13" w15:restartNumberingAfterBreak="0">
     <w:nsid w:val="55265538"/>
     <w:multiLevelType w:val="hybridMultilevel"/>
     <w:tmpl w:val="D39EDC40"/>
@@ -8393,7 +12793,147 @@
       </w:rPr>
     </w:lvl>
   </w:abstractNum>
-  <w:abstractNum w:abstractNumId="11" w15:restartNumberingAfterBreak="0">
+  <w:abstractNum w:abstractNumId="14" w15:restartNumberingAfterBreak="0">
+    <w:nsid w:val="558C1963"/>
+    <w:multiLevelType w:val="hybridMultilevel"/>
+    <w:tmpl w:val="D39EDC40"/>
+    <w:lvl w:ilvl="0" w:tplc="FBDA6A94">
+      <w:start w:val="1"/>
+      <w:numFmt w:val="decimal"/>
+      <w:lvlText w:val="%1."/>
+      <w:lvlJc w:val="left"/>
+      <w:pPr>
+        <w:tabs>
+          <w:tab w:val="num" w:pos="720"/>
+        </w:tabs>
+        <w:ind w:left="720" w:hanging="360"/>
+      </w:pPr>
+      <w:rPr>
+        <w:rFonts w:cs="Times New Roman"/>
+      </w:rPr>
+    </w:lvl>
+    <w:lvl w:ilvl="1" w:tplc="2BAE307C" w:tentative="1">
+      <w:start w:val="1"/>
+      <w:numFmt w:val="decimal"/>
+      <w:lvlText w:val="%2."/>
+      <w:lvlJc w:val="left"/>
+      <w:pPr>
+        <w:tabs>
+          <w:tab w:val="num" w:pos="1440"/>
+        </w:tabs>
+        <w:ind w:left="1440" w:hanging="360"/>
+      </w:pPr>
+      <w:rPr>
+        <w:rFonts w:cs="Times New Roman"/>
+      </w:rPr>
+    </w:lvl>
+    <w:lvl w:ilvl="2" w:tplc="6122BC70" w:tentative="1">
+      <w:start w:val="1"/>
+      <w:numFmt w:val="decimal"/>
+      <w:lvlText w:val="%3."/>
+      <w:lvlJc w:val="left"/>
+      <w:pPr>
+        <w:tabs>
+          <w:tab w:val="num" w:pos="2160"/>
+        </w:tabs>
+        <w:ind w:left="2160" w:hanging="360"/>
+      </w:pPr>
+      <w:rPr>
+        <w:rFonts w:cs="Times New Roman"/>
+      </w:rPr>
+    </w:lvl>
+    <w:lvl w:ilvl="3" w:tplc="BBAEA822" w:tentative="1">
+      <w:start w:val="1"/>
+      <w:numFmt w:val="decimal"/>
+      <w:lvlText w:val="%4."/>
+      <w:lvlJc w:val="left"/>
+      <w:pPr>
+        <w:tabs>
+          <w:tab w:val="num" w:pos="2880"/>
+        </w:tabs>
+        <w:ind w:left="2880" w:hanging="360"/>
+      </w:pPr>
+      <w:rPr>
+        <w:rFonts w:cs="Times New Roman"/>
+      </w:rPr>
+    </w:lvl>
+    <w:lvl w:ilvl="4" w:tplc="A07C304E" w:tentative="1">
+      <w:start w:val="1"/>
+      <w:numFmt w:val="decimal"/>
+      <w:lvlText w:val="%5."/>
+      <w:lvlJc w:val="left"/>
+      <w:pPr>
+        <w:tabs>
+          <w:tab w:val="num" w:pos="3600"/>
+        </w:tabs>
+        <w:ind w:left="3600" w:hanging="360"/>
+      </w:pPr>
+      <w:rPr>
+        <w:rFonts w:cs="Times New Roman"/>
+      </w:rPr>
+    </w:lvl>
+    <w:lvl w:ilvl="5" w:tplc="91EEBE94" w:tentative="1">
+      <w:start w:val="1"/>
+      <w:numFmt w:val="decimal"/>
+      <w:lvlText w:val="%6."/>
+      <w:lvlJc w:val="left"/>
+      <w:pPr>
+        <w:tabs>
+          <w:tab w:val="num" w:pos="4320"/>
+        </w:tabs>
+        <w:ind w:left="4320" w:hanging="360"/>
+      </w:pPr>
+      <w:rPr>
+        <w:rFonts w:cs="Times New Roman"/>
+      </w:rPr>
+    </w:lvl>
+    <w:lvl w:ilvl="6" w:tplc="BADC34BA" w:tentative="1">
+      <w:start w:val="1"/>
+      <w:numFmt w:val="decimal"/>
+      <w:lvlText w:val="%7."/>
+      <w:lvlJc w:val="left"/>
+      <w:pPr>
+        <w:tabs>
+          <w:tab w:val="num" w:pos="5040"/>
+        </w:tabs>
+        <w:ind w:left="5040" w:hanging="360"/>
+      </w:pPr>
+      <w:rPr>
+        <w:rFonts w:cs="Times New Roman"/>
+      </w:rPr>
+    </w:lvl>
+    <w:lvl w:ilvl="7" w:tplc="14125126" w:tentative="1">
+      <w:start w:val="1"/>
+      <w:numFmt w:val="decimal"/>
+      <w:lvlText w:val="%8."/>
+      <w:lvlJc w:val="left"/>
+      <w:pPr>
+        <w:tabs>
+          <w:tab w:val="num" w:pos="5760"/>
+        </w:tabs>
+        <w:ind w:left="5760" w:hanging="360"/>
+      </w:pPr>
+      <w:rPr>
+        <w:rFonts w:cs="Times New Roman"/>
+      </w:rPr>
+    </w:lvl>
+    <w:lvl w:ilvl="8" w:tplc="AD621890" w:tentative="1">
+      <w:start w:val="1"/>
+      <w:numFmt w:val="decimal"/>
+      <w:lvlText w:val="%9."/>
+      <w:lvlJc w:val="left"/>
+      <w:pPr>
+        <w:tabs>
+          <w:tab w:val="num" w:pos="6480"/>
+        </w:tabs>
+        <w:ind w:left="6480" w:hanging="360"/>
+      </w:pPr>
+      <w:rPr>
+        <w:rFonts w:cs="Times New Roman"/>
+      </w:rPr>
+    </w:lvl>
+  </w:abstractNum>
+  <w:abstractNum w:abstractNumId="15" w15:restartNumberingAfterBreak="0">
     <w:nsid w:val="55CD6339"/>
     <w:multiLevelType w:val="hybridMultilevel"/>
     <w:tmpl w:val="D39EDC40"/>
@@ -8533,7 +13073,7 @@
       </w:rPr>
     </w:lvl>
   </w:abstractNum>
-  <w:abstractNum w:abstractNumId="12" w15:restartNumberingAfterBreak="0">
+  <w:abstractNum w:abstractNumId="16" w15:restartNumberingAfterBreak="0">
     <w:nsid w:val="656B17A9"/>
     <w:multiLevelType w:val="hybridMultilevel"/>
     <w:tmpl w:val="D39EDC40"/>
@@ -8673,7 +13213,7 @@
       </w:rPr>
     </w:lvl>
   </w:abstractNum>
-  <w:abstractNum w:abstractNumId="13" w15:restartNumberingAfterBreak="0">
+  <w:abstractNum w:abstractNumId="17" w15:restartNumberingAfterBreak="0">
     <w:nsid w:val="67A86F8F"/>
     <w:multiLevelType w:val="hybridMultilevel"/>
     <w:tmpl w:val="D39EDC40"/>
@@ -8813,7 +13353,7 @@
       </w:rPr>
     </w:lvl>
   </w:abstractNum>
-  <w:abstractNum w:abstractNumId="14" w15:restartNumberingAfterBreak="0">
+  <w:abstractNum w:abstractNumId="18" w15:restartNumberingAfterBreak="0">
     <w:nsid w:val="6CAA7726"/>
     <w:multiLevelType w:val="hybridMultilevel"/>
     <w:tmpl w:val="D39EDC40"/>
@@ -8953,7 +13493,7 @@
       </w:rPr>
     </w:lvl>
   </w:abstractNum>
-  <w:abstractNum w:abstractNumId="15" w15:restartNumberingAfterBreak="0">
+  <w:abstractNum w:abstractNumId="19" w15:restartNumberingAfterBreak="0">
     <w:nsid w:val="749D6AD6"/>
     <w:multiLevelType w:val="hybridMultilevel"/>
     <w:tmpl w:val="D39EDC40"/>
@@ -9093,7 +13633,7 @@
       </w:rPr>
     </w:lvl>
   </w:abstractNum>
-  <w:abstractNum w:abstractNumId="16" w15:restartNumberingAfterBreak="0">
+  <w:abstractNum w:abstractNumId="20" w15:restartNumberingAfterBreak="0">
     <w:nsid w:val="7B1A6A71"/>
     <w:multiLevelType w:val="hybridMultilevel"/>
     <w:tmpl w:val="D39EDC40"/>
@@ -9234,61 +13774,73 @@
     </w:lvl>
   </w:abstractNum>
   <w:num w:numId="1">
+    <w:abstractNumId w:val="9"/>
+  </w:num>
+  <w:num w:numId="2">
+    <w:abstractNumId w:val="5"/>
+  </w:num>
+  <w:num w:numId="3">
+    <w:abstractNumId w:val="11"/>
+  </w:num>
+  <w:num w:numId="4">
+    <w:abstractNumId w:val="2"/>
+  </w:num>
+  <w:num w:numId="5">
     <w:abstractNumId w:val="6"/>
   </w:num>
-  <w:num w:numId="2">
+  <w:num w:numId="6">
+    <w:abstractNumId w:val="12"/>
+  </w:num>
+  <w:num w:numId="7">
+    <w:abstractNumId w:val="18"/>
+  </w:num>
+  <w:num w:numId="8">
     <w:abstractNumId w:val="3"/>
   </w:num>
-  <w:num w:numId="3">
-    <w:abstractNumId w:val="8"/>
-  </w:num>
-  <w:num w:numId="4">
-    <w:abstractNumId w:val="1"/>
-  </w:num>
-  <w:num w:numId="5">
-    <w:abstractNumId w:val="4"/>
-  </w:num>
-  <w:num w:numId="6">
-    <w:abstractNumId w:val="9"/>
-  </w:num>
-  <w:num w:numId="7">
-    <w:abstractNumId w:val="14"/>
-  </w:num>
-  <w:num w:numId="8">
-    <w:abstractNumId w:val="2"/>
-  </w:num>
   <w:num w:numId="9">
-    <w:abstractNumId w:val="7"/>
+    <w:abstractNumId w:val="10"/>
   </w:num>
   <w:num w:numId="10">
+    <w:abstractNumId w:val="19"/>
+  </w:num>
+  <w:num w:numId="11">
     <w:abstractNumId w:val="15"/>
   </w:num>
-  <w:num w:numId="11">
-    <w:abstractNumId w:val="11"/>
-  </w:num>
   <w:num w:numId="12">
-    <w:abstractNumId w:val="10"/>
+    <w:abstractNumId w:val="13"/>
   </w:num>
   <w:num w:numId="13">
+    <w:abstractNumId w:val="20"/>
+  </w:num>
+  <w:num w:numId="14">
     <w:abstractNumId w:val="16"/>
   </w:num>
-  <w:num w:numId="14">
-    <w:abstractNumId w:val="12"/>
-  </w:num>
   <w:num w:numId="15">
-    <w:abstractNumId w:val="13"/>
+    <w:abstractNumId w:val="17"/>
   </w:num>
   <w:num w:numId="16">
     <w:abstractNumId w:val="0"/>
   </w:num>
   <w:num w:numId="17">
-    <w:abstractNumId w:val="5"/>
+    <w:abstractNumId w:val="7"/>
+  </w:num>
+  <w:num w:numId="18">
+    <w:abstractNumId w:val="8"/>
+  </w:num>
+  <w:num w:numId="19">
+    <w:abstractNumId w:val="4"/>
+  </w:num>
+  <w:num w:numId="20">
+    <w:abstractNumId w:val="1"/>
+  </w:num>
+  <w:num w:numId="21">
+    <w:abstractNumId w:val="14"/>
   </w:num>
 </w:numbering>
 </file>
 
 <file path=word/styles.xml><?xml version="1.0" encoding="utf-8"?>
-<w:styles xmlns:mc="http://schemas.openxmlformats.org/markup-compatibility/2006" xmlns:r="http://schemas.openxmlformats.org/officeDocument/2006/relationships" xmlns:w="http://schemas.openxmlformats.org/wordprocessingml/2006/main" xmlns:w14="http://schemas.microsoft.com/office/word/2010/wordml" xmlns:w15="http://schemas.microsoft.com/office/word/2012/wordml" xmlns:w16se="http://schemas.microsoft.com/office/word/2015/wordml/symex" mc:Ignorable="w14 w15 w16se">
+<w:styles xmlns:mc="http://schemas.openxmlformats.org/markup-compatibility/2006" xmlns:r="http://schemas.openxmlformats.org/officeDocument/2006/relationships" xmlns:w="http://schemas.openxmlformats.org/wordprocessingml/2006/main" xmlns:w14="http://schemas.microsoft.com/office/word/2010/wordml" xmlns:w15="http://schemas.microsoft.com/office/word/2012/wordml" mc:Ignorable="w14 w15">
   <w:docDefaults>
     <w:rPrDefault>
       <w:rPr>
@@ -9304,7 +13856,7 @@
       </w:pPr>
     </w:pPrDefault>
   </w:docDefaults>
-  <w:latentStyles w:defLockedState="0" w:defUIPriority="99" w:defSemiHidden="0" w:defUnhideWhenUsed="0" w:defQFormat="0" w:count="372">
+  <w:latentStyles w:defLockedState="0" w:defUIPriority="99" w:defSemiHidden="0" w:defUnhideWhenUsed="0" w:defQFormat="0" w:count="371">
     <w:lsdException w:name="Normal" w:uiPriority="0" w:qFormat="1"/>
     <w:lsdException w:name="heading 1" w:uiPriority="9" w:qFormat="1"/>
     <w:lsdException w:name="heading 2" w:semiHidden="1" w:uiPriority="9" w:unhideWhenUsed="1" w:qFormat="1"/>
@@ -9410,6 +13962,7 @@
     <w:lsdException w:name="HTML Sample" w:semiHidden="1" w:unhideWhenUsed="1"/>
     <w:lsdException w:name="HTML Typewriter" w:semiHidden="1" w:unhideWhenUsed="1"/>
     <w:lsdException w:name="HTML Variable" w:semiHidden="1" w:unhideWhenUsed="1"/>
+    <w:lsdException w:name="Normal Table" w:semiHidden="1" w:unhideWhenUsed="1"/>
     <w:lsdException w:name="annotation subject" w:semiHidden="1" w:unhideWhenUsed="1"/>
     <w:lsdException w:name="No List" w:semiHidden="1" w:unhideWhenUsed="1"/>
     <w:lsdException w:name="Outline List 1" w:semiHidden="1" w:unhideWhenUsed="1"/>
@@ -9456,8 +14009,10 @@
     <w:lsdException w:name="Table Subtle 2" w:semiHidden="1" w:unhideWhenUsed="1"/>
     <w:lsdException w:name="Table Web 1" w:semiHidden="1" w:unhideWhenUsed="1"/>
     <w:lsdException w:name="Table Web 2" w:semiHidden="1" w:unhideWhenUsed="1"/>
+    <w:lsdException w:name="Table Web 3" w:semiHidden="1" w:unhideWhenUsed="1"/>
     <w:lsdException w:name="Balloon Text" w:semiHidden="1" w:unhideWhenUsed="1"/>
     <w:lsdException w:name="Table Grid" w:uiPriority="39"/>
+    <w:lsdException w:name="Table Theme" w:semiHidden="1" w:unhideWhenUsed="1"/>
     <w:lsdException w:name="Placeholder Text" w:semiHidden="1"/>
     <w:lsdException w:name="No Spacing" w:uiPriority="1" w:qFormat="1"/>
     <w:lsdException w:name="Light Shading" w:uiPriority="60"/>
@@ -9673,7 +14228,6 @@
     <w:lsdException w:name="List Table 5 Dark Accent 6" w:uiPriority="50"/>
     <w:lsdException w:name="List Table 6 Colorful Accent 6" w:uiPriority="51"/>
     <w:lsdException w:name="List Table 7 Colorful Accent 6" w:uiPriority="52"/>
-    <w:lsdException w:name="Mention" w:semiHidden="1" w:unhideWhenUsed="1"/>
   </w:latentStyles>
   <w:style w:type="paragraph" w:default="1" w:styleId="Normal">
     <w:name w:val="Normal"/>

</xml_diff>